<commit_message>
Update Seminararbeit - FHK23_120623_Hannah_Treffen.docx
</commit_message>
<xml_diff>
--- a/Doku Seminararbeit/Seminararbeit - FHK23_120623_Hannah_Treffen.docx
+++ b/Doku Seminararbeit/Seminararbeit - FHK23_120623_Hannah_Treffen.docx
@@ -1,6 +1,6 @@
 
 <file path=word/document.xml><?xml version="1.0" encoding="utf-8"?>
-<w:document xmlns:wpc="http://schemas.microsoft.com/office/word/2010/wordprocessingCanvas" xmlns:cx="http://schemas.microsoft.com/office/drawing/2014/chartex" xmlns:cx1="http://schemas.microsoft.com/office/drawing/2015/9/8/chartex" xmlns:cx2="http://schemas.microsoft.com/office/drawing/2015/10/21/chartex" xmlns:cx3="http://schemas.microsoft.com/office/drawing/2016/5/9/chartex" xmlns:cx4="http://schemas.microsoft.com/office/drawing/2016/5/10/chartex" xmlns:cx5="http://schemas.microsoft.com/office/drawing/2016/5/11/chartex" xmlns:cx6="http://schemas.microsoft.com/office/drawing/2016/5/12/chartex" xmlns:cx7="http://schemas.microsoft.com/office/drawing/2016/5/13/chartex" xmlns:cx8="http://schemas.microsoft.com/office/drawing/2016/5/14/chartex" xmlns:mc="http://schemas.openxmlformats.org/markup-compatibility/2006" xmlns:aink="http://schemas.microsoft.com/office/drawing/2016/ink" xmlns:am3d="http://schemas.microsoft.com/office/drawing/2017/model3d" xmlns:o="urn:schemas-microsoft-com:office:office" xmlns:oel="http://schemas.microsoft.com/office/2019/extlst" xmlns:r="http://schemas.openxmlformats.org/officeDocument/2006/relationships" xmlns:m="http://schemas.openxmlformats.org/officeDocument/2006/math" xmlns:v="urn:schemas-microsoft-com:vml" xmlns:wp14="http://schemas.microsoft.com/office/word/2010/wordprocessingDrawing" xmlns:wp="http://schemas.openxmlformats.org/drawingml/2006/wordprocessingDrawing" xmlns:w10="urn:schemas-microsoft-com:office:word" xmlns:w="http://schemas.openxmlformats.org/wordprocessingml/2006/main" xmlns:w14="http://schemas.microsoft.com/office/word/2010/wordml" xmlns:w15="http://schemas.microsoft.com/office/word/2012/wordml" xmlns:w16cex="http://schemas.microsoft.com/office/word/2018/wordml/cex" xmlns:w16cid="http://schemas.microsoft.com/office/word/2016/wordml/cid" xmlns:w16="http://schemas.microsoft.com/office/word/2018/wordml" xmlns:w16du="http://schemas.microsoft.com/office/word/2023/wordml/word16du" xmlns:w16sdtdh="http://schemas.microsoft.com/office/word/2020/wordml/sdtdatahash" xmlns:w16se="http://schemas.microsoft.com/office/word/2015/wordml/symex" xmlns:wpg="http://schemas.microsoft.com/office/word/2010/wordprocessingGroup" xmlns:wpi="http://schemas.microsoft.com/office/word/2010/wordprocessingInk" xmlns:wne="http://schemas.microsoft.com/office/word/2006/wordml" xmlns:wps="http://schemas.microsoft.com/office/word/2010/wordprocessingShape" mc:Ignorable="w14 w15 w16se w16cid w16 w16cex w16sdtdh wp14">
+<w:document xmlns:wpc="http://schemas.microsoft.com/office/word/2010/wordprocessingCanvas" xmlns:cx="http://schemas.microsoft.com/office/drawing/2014/chartex" xmlns:cx1="http://schemas.microsoft.com/office/drawing/2015/9/8/chartex" xmlns:cx2="http://schemas.microsoft.com/office/drawing/2015/10/21/chartex" xmlns:cx3="http://schemas.microsoft.com/office/drawing/2016/5/9/chartex" xmlns:cx4="http://schemas.microsoft.com/office/drawing/2016/5/10/chartex" xmlns:cx5="http://schemas.microsoft.com/office/drawing/2016/5/11/chartex" xmlns:cx6="http://schemas.microsoft.com/office/drawing/2016/5/12/chartex" xmlns:cx7="http://schemas.microsoft.com/office/drawing/2016/5/13/chartex" xmlns:cx8="http://schemas.microsoft.com/office/drawing/2016/5/14/chartex" xmlns:mc="http://schemas.openxmlformats.org/markup-compatibility/2006" xmlns:aink="http://schemas.microsoft.com/office/drawing/2016/ink" xmlns:am3d="http://schemas.microsoft.com/office/drawing/2017/model3d" xmlns:o="urn:schemas-microsoft-com:office:office" xmlns:oel="http://schemas.microsoft.com/office/2019/extlst" xmlns:r="http://schemas.openxmlformats.org/officeDocument/2006/relationships" xmlns:m="http://schemas.openxmlformats.org/officeDocument/2006/math" xmlns:v="urn:schemas-microsoft-com:vml" xmlns:wp14="http://schemas.microsoft.com/office/word/2010/wordprocessingDrawing" xmlns:wp="http://schemas.openxmlformats.org/drawingml/2006/wordprocessingDrawing" xmlns:w10="urn:schemas-microsoft-com:office:word" xmlns:w="http://schemas.openxmlformats.org/wordprocessingml/2006/main" xmlns:w14="http://schemas.microsoft.com/office/word/2010/wordml" xmlns:w15="http://schemas.microsoft.com/office/word/2012/wordml" xmlns:w16cex="http://schemas.microsoft.com/office/word/2018/wordml/cex" xmlns:w16cid="http://schemas.microsoft.com/office/word/2016/wordml/cid" xmlns:w16="http://schemas.microsoft.com/office/word/2018/wordml" xmlns:w16sdtdh="http://schemas.microsoft.com/office/word/2020/wordml/sdtdatahash" xmlns:w16se="http://schemas.microsoft.com/office/word/2015/wordml/symex" xmlns:wpg="http://schemas.microsoft.com/office/word/2010/wordprocessingGroup" xmlns:wpi="http://schemas.microsoft.com/office/word/2010/wordprocessingInk" xmlns:wne="http://schemas.microsoft.com/office/word/2006/wordml" xmlns:wps="http://schemas.microsoft.com/office/word/2010/wordprocessingShape" mc:Ignorable="w14 w15 w16se w16cid w16 w16cex w16sdtdh wp14">
   <w:body>
     <w:p>
       <w:pPr>
@@ -253,7 +253,7 @@
       <w:commentRangeEnd w:id="1"/>
       <w:r>
         <w:rPr>
-          <w:rStyle w:val="Kommentarzeichen"/>
+          <w:rStyle w:val="CommentReference"/>
         </w:rPr>
         <w:commentReference w:id="1"/>
       </w:r>
@@ -293,8 +293,13 @@
         <w:jc w:val="center"/>
       </w:pPr>
       <w:r>
-        <w:t>Denise Falk, Simon Hofer, Hannah Knehr</w:t>
-      </w:r>
+        <w:t xml:space="preserve">Denise Falk, Simon Hofer, Hannah </w:t>
+      </w:r>
+      <w:proofErr w:type="spellStart"/>
+      <w:r>
+        <w:t>Knehr</w:t>
+      </w:r>
+      <w:proofErr w:type="spellEnd"/>
     </w:p>
     <w:p>
       <w:pPr>
@@ -317,7 +322,7 @@
         <w:rPr>
           <w:noProof/>
         </w:rPr>
-        <w:t>14. Juni 2023</w:t>
+        <w:t>16. Juni 2023</w:t>
       </w:r>
       <w:r>
         <w:fldChar w:fldCharType="end"/>
@@ -352,8 +357,13 @@
         <w:t>Lars</w:t>
       </w:r>
       <w:r>
-        <w:t xml:space="preserve"> Moestue</w:t>
-      </w:r>
+        <w:t xml:space="preserve"> </w:t>
+      </w:r>
+      <w:proofErr w:type="spellStart"/>
+      <w:r>
+        <w:t>Moestue</w:t>
+      </w:r>
+      <w:proofErr w:type="spellEnd"/>
     </w:p>
     <w:p>
       <w:pPr>
@@ -399,10 +409,11 @@
           <w:docPartUnique/>
         </w:docPartObj>
       </w:sdtPr>
+      <w:sdtEndPr/>
       <w:sdtContent>
         <w:p>
           <w:pPr>
-            <w:pStyle w:val="Verzeichnis1"/>
+            <w:pStyle w:val="TOC1"/>
             <w:rPr>
               <w:rFonts w:asciiTheme="minorHAnsi" w:eastAsiaTheme="minorEastAsia" w:hAnsiTheme="minorHAnsi" w:cstheme="minorBidi"/>
               <w:bCs w:val="0"/>
@@ -472,7 +483,7 @@
         </w:p>
         <w:p>
           <w:pPr>
-            <w:pStyle w:val="Verzeichnis1"/>
+            <w:pStyle w:val="TOC1"/>
             <w:rPr>
               <w:rFonts w:asciiTheme="minorHAnsi" w:eastAsiaTheme="minorEastAsia" w:hAnsiTheme="minorHAnsi" w:cstheme="minorBidi"/>
               <w:bCs w:val="0"/>
@@ -533,7 +544,7 @@
         </w:p>
         <w:p>
           <w:pPr>
-            <w:pStyle w:val="Verzeichnis1"/>
+            <w:pStyle w:val="TOC1"/>
             <w:rPr>
               <w:rFonts w:asciiTheme="minorHAnsi" w:eastAsiaTheme="minorEastAsia" w:hAnsiTheme="minorHAnsi" w:cstheme="minorBidi"/>
               <w:bCs w:val="0"/>
@@ -610,7 +621,7 @@
         </w:p>
         <w:p>
           <w:pPr>
-            <w:pStyle w:val="Verzeichnis1"/>
+            <w:pStyle w:val="TOC1"/>
             <w:rPr>
               <w:rFonts w:asciiTheme="minorHAnsi" w:eastAsiaTheme="minorEastAsia" w:hAnsiTheme="minorHAnsi" w:cstheme="minorBidi"/>
               <w:bCs w:val="0"/>
@@ -689,7 +700,7 @@
         </w:p>
         <w:p>
           <w:pPr>
-            <w:pStyle w:val="Verzeichnis2"/>
+            <w:pStyle w:val="TOC2"/>
             <w:tabs>
               <w:tab w:val="left" w:pos="880"/>
               <w:tab w:val="right" w:leader="dot" w:pos="9061"/>
@@ -783,7 +794,7 @@
         </w:p>
         <w:p>
           <w:pPr>
-            <w:pStyle w:val="Verzeichnis1"/>
+            <w:pStyle w:val="TOC1"/>
             <w:rPr>
               <w:rFonts w:asciiTheme="minorHAnsi" w:eastAsiaTheme="minorEastAsia" w:hAnsiTheme="minorHAnsi" w:cstheme="minorBidi"/>
               <w:bCs w:val="0"/>
@@ -860,7 +871,7 @@
         </w:p>
         <w:p>
           <w:pPr>
-            <w:pStyle w:val="Verzeichnis2"/>
+            <w:pStyle w:val="TOC2"/>
             <w:tabs>
               <w:tab w:val="left" w:pos="880"/>
               <w:tab w:val="right" w:leader="dot" w:pos="9061"/>
@@ -954,7 +965,7 @@
         </w:p>
         <w:p>
           <w:pPr>
-            <w:pStyle w:val="Verzeichnis2"/>
+            <w:pStyle w:val="TOC2"/>
             <w:tabs>
               <w:tab w:val="left" w:pos="880"/>
               <w:tab w:val="right" w:leader="dot" w:pos="9061"/>
@@ -1048,7 +1059,7 @@
         </w:p>
         <w:p>
           <w:pPr>
-            <w:pStyle w:val="Verzeichnis2"/>
+            <w:pStyle w:val="TOC2"/>
             <w:tabs>
               <w:tab w:val="left" w:pos="880"/>
               <w:tab w:val="right" w:leader="dot" w:pos="9061"/>
@@ -1142,7 +1153,7 @@
         </w:p>
         <w:p>
           <w:pPr>
-            <w:pStyle w:val="Verzeichnis2"/>
+            <w:pStyle w:val="TOC2"/>
             <w:tabs>
               <w:tab w:val="left" w:pos="880"/>
               <w:tab w:val="right" w:leader="dot" w:pos="9061"/>
@@ -1236,7 +1247,7 @@
         </w:p>
         <w:p>
           <w:pPr>
-            <w:pStyle w:val="Verzeichnis2"/>
+            <w:pStyle w:val="TOC2"/>
             <w:tabs>
               <w:tab w:val="left" w:pos="880"/>
               <w:tab w:val="right" w:leader="dot" w:pos="9061"/>
@@ -1330,7 +1341,7 @@
         </w:p>
         <w:p>
           <w:pPr>
-            <w:pStyle w:val="Verzeichnis1"/>
+            <w:pStyle w:val="TOC1"/>
             <w:rPr>
               <w:rFonts w:asciiTheme="minorHAnsi" w:eastAsiaTheme="minorEastAsia" w:hAnsiTheme="minorHAnsi" w:cstheme="minorBidi"/>
               <w:bCs w:val="0"/>
@@ -1407,7 +1418,7 @@
         </w:p>
         <w:p>
           <w:pPr>
-            <w:pStyle w:val="Verzeichnis1"/>
+            <w:pStyle w:val="TOC1"/>
             <w:rPr>
               <w:rFonts w:asciiTheme="minorHAnsi" w:eastAsiaTheme="minorEastAsia" w:hAnsiTheme="minorHAnsi" w:cstheme="minorBidi"/>
               <w:bCs w:val="0"/>
@@ -1484,7 +1495,7 @@
         </w:p>
         <w:p>
           <w:pPr>
-            <w:pStyle w:val="Verzeichnis1"/>
+            <w:pStyle w:val="TOC1"/>
             <w:rPr>
               <w:rFonts w:asciiTheme="minorHAnsi" w:eastAsiaTheme="minorEastAsia" w:hAnsiTheme="minorHAnsi" w:cstheme="minorBidi"/>
               <w:bCs w:val="0"/>
@@ -1545,7 +1556,7 @@
         </w:p>
         <w:p>
           <w:pPr>
-            <w:pStyle w:val="Verzeichnis1"/>
+            <w:pStyle w:val="TOC1"/>
             <w:rPr>
               <w:rFonts w:asciiTheme="minorHAnsi" w:eastAsiaTheme="minorEastAsia" w:hAnsiTheme="minorHAnsi" w:cstheme="minorBidi"/>
               <w:bCs w:val="0"/>
@@ -1607,7 +1618,7 @@
         </w:p>
         <w:p>
           <w:pPr>
-            <w:pStyle w:val="Verzeichnis1"/>
+            <w:pStyle w:val="TOC1"/>
             <w:rPr>
               <w:rFonts w:asciiTheme="minorHAnsi" w:eastAsiaTheme="minorEastAsia" w:hAnsiTheme="minorHAnsi" w:cstheme="minorBidi"/>
               <w:bCs w:val="0"/>
@@ -1719,7 +1730,7 @@
       <w:commentRangeEnd w:id="3"/>
       <w:r>
         <w:rPr>
-          <w:rStyle w:val="Kommentarzeichen"/>
+          <w:rStyle w:val="CommentReference"/>
         </w:rPr>
         <w:commentReference w:id="3"/>
       </w:r>
@@ -1746,8 +1757,17 @@
           <w:rFonts w:eastAsia="Arial"/>
           <w:color w:val="000000"/>
         </w:rPr>
-        <w:t>Abbildung 4.1: Feature Importance</w:t>
-      </w:r>
+        <w:t xml:space="preserve">Abbildung 4.1: Feature </w:t>
+      </w:r>
+      <w:proofErr w:type="spellStart"/>
+      <w:r>
+        <w:rPr>
+          <w:rFonts w:eastAsia="Arial"/>
+          <w:color w:val="000000"/>
+        </w:rPr>
+        <w:t>Importance</w:t>
+      </w:r>
+      <w:proofErr w:type="spellEnd"/>
       <w:r>
         <w:rPr>
           <w:rFonts w:eastAsia="Arial"/>
@@ -1765,6 +1785,7 @@
           <w:docPartUnique/>
         </w:docPartObj>
       </w:sdtPr>
+      <w:sdtEndPr/>
       <w:sdtContent>
         <w:p>
           <w:pPr>
@@ -1960,7 +1981,7 @@
     </w:sdt>
     <w:p>
       <w:pPr>
-        <w:pStyle w:val="berschrift1"/>
+        <w:pStyle w:val="Heading1"/>
         <w:numPr>
           <w:ilvl w:val="0"/>
           <w:numId w:val="0"/>
@@ -1984,6 +2005,7 @@
           <w:docPartUnique/>
         </w:docPartObj>
       </w:sdtPr>
+      <w:sdtEndPr/>
       <w:sdtContent>
         <w:p>
           <w:pPr>
@@ -2002,31 +2024,45 @@
               <w:color w:val="000000"/>
             </w:rPr>
           </w:pPr>
-          <w:fldSimple w:instr=" TOC \h \u \z ">
-            <w:hyperlink w:anchor="_heading=h.35nkun2">
-              <w:r>
-                <w:rPr>
-                  <w:rFonts w:eastAsia="Arial"/>
-                  <w:color w:val="000000"/>
-                </w:rPr>
-                <w:t>Tabelle 1:</w:t>
-              </w:r>
-              <w:r>
-                <w:rPr>
-                  <w:rFonts w:eastAsia="Arial"/>
-                  <w:color w:val="000000"/>
-                </w:rPr>
-                <w:tab/>
-                <w:t>1</w:t>
-              </w:r>
-            </w:hyperlink>
-          </w:fldSimple>
+          <w:r>
+            <w:fldChar w:fldCharType="begin"/>
+          </w:r>
+          <w:r>
+            <w:instrText xml:space="preserve"> TOC \h \u \z </w:instrText>
+          </w:r>
+          <w:r>
+            <w:fldChar w:fldCharType="separate"/>
+          </w:r>
+          <w:hyperlink w:anchor="_heading=h.35nkun2">
+            <w:r>
+              <w:rPr>
+                <w:rFonts w:eastAsia="Arial"/>
+                <w:color w:val="000000"/>
+              </w:rPr>
+              <w:t>Tabelle 1:</w:t>
+            </w:r>
+            <w:r>
+              <w:rPr>
+                <w:rFonts w:eastAsia="Arial"/>
+                <w:color w:val="000000"/>
+              </w:rPr>
+              <w:tab/>
+              <w:t>1</w:t>
+            </w:r>
+          </w:hyperlink>
+          <w:r>
+            <w:rPr>
+              <w:rFonts w:eastAsia="Arial"/>
+              <w:color w:val="000000"/>
+            </w:rPr>
+            <w:fldChar w:fldCharType="end"/>
+          </w:r>
         </w:p>
       </w:sdtContent>
     </w:sdt>
     <w:p>
       <w:pPr>
-        <w:pStyle w:val="berschrift1"/>
+        <w:pStyle w:val="Heading1"/>
         <w:rPr>
           <w:b w:val="0"/>
         </w:rPr>
@@ -2039,7 +2075,7 @@
     </w:p>
     <w:p>
       <w:pPr>
-        <w:pStyle w:val="berschrift1"/>
+        <w:pStyle w:val="Heading1"/>
         <w:numPr>
           <w:ilvl w:val="0"/>
           <w:numId w:val="0"/>
@@ -2515,7 +2551,7 @@
     </w:tbl>
     <w:p>
       <w:pPr>
-        <w:pStyle w:val="berschrift1"/>
+        <w:pStyle w:val="Heading1"/>
         <w:rPr>
           <w:sz w:val="24"/>
           <w:szCs w:val="24"/>
@@ -2532,7 +2568,7 @@
     </w:p>
     <w:p>
       <w:pPr>
-        <w:pStyle w:val="berschrift1"/>
+        <w:pStyle w:val="Heading1"/>
         <w:ind w:left="450"/>
       </w:pPr>
       <w:bookmarkStart w:id="7" w:name="_Toc137379825"/>
@@ -2616,7 +2652,15 @@
         <w:t xml:space="preserve">sind im Bankensektor von großer Bedeutung, da Entscheidungen über die Bewilligung von Krediten erhebliche Auswirkungen auf das Leben und das finanzielle Wohlergehen Einzelner haben können. </w:t>
       </w:r>
       <w:r>
-        <w:t>Ein mangelndes Verständnis der Faktoren, die von KI-Modellen berücksichtigt werden, kann dazu führen, dass KundInnen sich ungerecht behandelt fühlen. Dies kann das Vertrauen in den Entscheidungsprozess der Bank beeinträchtigen und sich negativ auf die KundInnenzufriedenheit und -loyalität auswirken.</w:t>
+        <w:t xml:space="preserve">Ein mangelndes Verständnis der Faktoren, die von KI-Modellen berücksichtigt werden, kann dazu führen, dass KundInnen sich ungerecht behandelt fühlen. Dies kann das Vertrauen in den Entscheidungsprozess der Bank beeinträchtigen und sich negativ auf die </w:t>
+      </w:r>
+      <w:proofErr w:type="spellStart"/>
+      <w:r>
+        <w:t>KundInnenzufriedenheit</w:t>
+      </w:r>
+      <w:proofErr w:type="spellEnd"/>
+      <w:r>
+        <w:t xml:space="preserve"> und -loyalität auswirken.</w:t>
       </w:r>
     </w:p>
     <w:p>
@@ -2631,9 +2675,27 @@
       <w:r>
         <w:t>In den letzten Jahren hat man zunehmend erkannt, dass erklärbare KI-Techniken (</w:t>
       </w:r>
-      <w:r>
-        <w:t>Explainable Artificial Intelligence</w:t>
-      </w:r>
+      <w:proofErr w:type="spellStart"/>
+      <w:r>
+        <w:t>Explainable</w:t>
+      </w:r>
+      <w:proofErr w:type="spellEnd"/>
+      <w:r>
+        <w:t xml:space="preserve"> </w:t>
+      </w:r>
+      <w:proofErr w:type="spellStart"/>
+      <w:r>
+        <w:t>Artificial</w:t>
+      </w:r>
+      <w:proofErr w:type="spellEnd"/>
+      <w:r>
+        <w:t xml:space="preserve"> </w:t>
+      </w:r>
+      <w:proofErr w:type="spellStart"/>
+      <w:r>
+        <w:t>Intelligence</w:t>
+      </w:r>
+      <w:proofErr w:type="spellEnd"/>
       <w:r>
         <w:rPr>
           <w:lang w:val="en-US"/>
@@ -2706,10 +2768,26 @@
         <w:t>K</w:t>
       </w:r>
       <w:r>
-        <w:t xml:space="preserve">I und XAI bei der Analyse eines Datensatzes untersuchen, um festzustellen, ob BankkundInnen ein Kredit gewährt werden sollte oder nicht. </w:t>
-      </w:r>
-      <w:r>
-        <w:t xml:space="preserve">Durch die Anwendung eines XAI-Modells auf unseren Kreditgenehmigungsklassifikator wollen wir klare und verständliche Erklärungen für die getroffenen Entscheidungen liefern. Dadurch </w:t>
+        <w:t xml:space="preserve">I und XAI bei der Analyse eines Datensatzes untersuchen, um festzustellen, ob </w:t>
+      </w:r>
+      <w:proofErr w:type="spellStart"/>
+      <w:r>
+        <w:t>BankkundInnen</w:t>
+      </w:r>
+      <w:proofErr w:type="spellEnd"/>
+      <w:r>
+        <w:t xml:space="preserve"> ein Kredit gewährt werden sollte oder nicht. </w:t>
+      </w:r>
+      <w:r>
+        <w:t xml:space="preserve">Durch die Anwendung eines XAI-Modells auf unseren </w:t>
+      </w:r>
+      <w:proofErr w:type="spellStart"/>
+      <w:r>
+        <w:t>Kreditgenehmigungsklassifikator</w:t>
+      </w:r>
+      <w:proofErr w:type="spellEnd"/>
+      <w:r>
+        <w:t xml:space="preserve"> wollen wir klare und verständliche Erklärungen für die getroffenen Entscheidungen liefern. Dadurch </w:t>
       </w:r>
       <w:r>
         <w:t>sollen</w:t>
@@ -2753,7 +2831,7 @@
     </w:p>
     <w:p>
       <w:pPr>
-        <w:pStyle w:val="berschrift1"/>
+        <w:pStyle w:val="Heading1"/>
         <w:ind w:left="540" w:hanging="540"/>
         <w:rPr>
           <w:szCs w:val="28"/>
@@ -2763,18 +2841,27 @@
       <w:bookmarkStart w:id="11" w:name="_Toc137379826"/>
       <w:commentRangeStart w:id="12"/>
       <w:commentRangeStart w:id="13"/>
+      <w:proofErr w:type="spellStart"/>
       <w:r>
         <w:rPr>
           <w:szCs w:val="28"/>
           <w:lang w:val="en-US"/>
         </w:rPr>
         <w:lastRenderedPageBreak/>
-        <w:t>Theoretischer Teil</w:t>
+        <w:t>Theoretischer</w:t>
+      </w:r>
+      <w:proofErr w:type="spellEnd"/>
+      <w:r>
+        <w:rPr>
+          <w:szCs w:val="28"/>
+          <w:lang w:val="en-US"/>
+        </w:rPr>
+        <w:t xml:space="preserve"> Teil</w:t>
       </w:r>
       <w:commentRangeEnd w:id="12"/>
       <w:r>
         <w:rPr>
-          <w:rStyle w:val="Kommentarzeichen"/>
+          <w:rStyle w:val="CommentReference"/>
           <w:b w:val="0"/>
           <w:bCs w:val="0"/>
           <w:kern w:val="0"/>
@@ -2785,7 +2872,7 @@
       <w:commentRangeEnd w:id="13"/>
       <w:r>
         <w:rPr>
-          <w:rStyle w:val="Kommentarzeichen"/>
+          <w:rStyle w:val="CommentReference"/>
           <w:b w:val="0"/>
           <w:bCs w:val="0"/>
           <w:kern w:val="0"/>
@@ -2796,13 +2883,42 @@
     <w:p/>
     <w:p>
       <w:pPr>
-        <w:pStyle w:val="berschrift2"/>
+        <w:pStyle w:val="Heading2"/>
         <w:spacing w:before="0" w:after="0"/>
         <w:ind w:left="900"/>
       </w:pPr>
       <w:bookmarkStart w:id="14" w:name="_Toc137379827"/>
-      <w:r>
-        <w:t>Artificial Intelligence (AI) und Explainable Artificial Intelligence (XAI)</w:t>
+      <w:proofErr w:type="spellStart"/>
+      <w:r>
+        <w:t>Artificial</w:t>
+      </w:r>
+      <w:proofErr w:type="spellEnd"/>
+      <w:r>
+        <w:t xml:space="preserve"> Intelligence (AI) </w:t>
+      </w:r>
+      <w:proofErr w:type="spellStart"/>
+      <w:r>
+        <w:t>und</w:t>
+      </w:r>
+      <w:proofErr w:type="spellEnd"/>
+      <w:r>
+        <w:t xml:space="preserve"> </w:t>
+      </w:r>
+      <w:proofErr w:type="spellStart"/>
+      <w:r>
+        <w:t>Explainable</w:t>
+      </w:r>
+      <w:proofErr w:type="spellEnd"/>
+      <w:r>
+        <w:t xml:space="preserve"> </w:t>
+      </w:r>
+      <w:proofErr w:type="spellStart"/>
+      <w:r>
+        <w:t>Artificial</w:t>
+      </w:r>
+      <w:proofErr w:type="spellEnd"/>
+      <w:r>
+        <w:t xml:space="preserve"> Intelligence (XAI)</w:t>
       </w:r>
       <w:bookmarkEnd w:id="14"/>
     </w:p>
@@ -2842,7 +2958,13 @@
         <w:t xml:space="preserve">KI funktioniert mithilfe von Algorithmen, die mithilfe von Daten Strukturen erlernen, Aufgaben erledigen oder Entscheidungen treffen können. </w:t>
       </w:r>
       <w:r>
-        <w:t xml:space="preserve">Es wird ihr nachgesagt, in Zukunft einen großen Einfluss auf wichtige Industrien zu haben. </w:t>
+        <w:t xml:space="preserve">Es wird ihr nachgesagt, </w:t>
+      </w:r>
+      <w:r>
+        <w:t>zukünftig</w:t>
+      </w:r>
+      <w:r>
+        <w:t xml:space="preserve"> einen großen Einfluss auf wichtige Industrien zu haben. </w:t>
       </w:r>
       <w:commentRangeEnd w:id="15"/>
       <w:r>
@@ -2859,7 +2981,13 @@
         <w:commentReference w:id="16"/>
       </w:r>
       <w:r>
-        <w:t xml:space="preserve">Doch nicht nur in Zukunft wird KI eine große Rolle spielen- bereits heute findet sie beispielsweise großflächig im </w:t>
+        <w:t>Doch nicht nur in</w:t>
+      </w:r>
+      <w:r>
+        <w:t xml:space="preserve"> der</w:t>
+      </w:r>
+      <w:r>
+        <w:t xml:space="preserve"> Zukunft wird KI eine große Rolle spielen- bereits heute findet sie beispielsweise großflächig im </w:t>
       </w:r>
       <w:commentRangeStart w:id="17"/>
       <w:r>
@@ -2922,37 +3050,23 @@
           <w:i/>
           <w:iCs/>
         </w:rPr>
-        <w:t xml:space="preserve">Beispiel Alexa/Siri, TikTok, </w:t>
-      </w:r>
-      <w:proofErr w:type="gramStart"/>
+        <w:t xml:space="preserve">Beispiel Alexa/Siri, </w:t>
+      </w:r>
+      <w:proofErr w:type="spellStart"/>
       <w:r>
         <w:rPr>
           <w:i/>
           <w:iCs/>
         </w:rPr>
-        <w:t>… ?</w:t>
-      </w:r>
-      <w:proofErr w:type="gramEnd"/>
-    </w:p>
-    <w:p>
-      <w:pPr>
-        <w:ind w:left="180" w:firstLine="720"/>
-      </w:pPr>
-      <w:r>
-        <w:t>Dies liegt vor allem an den zahlreichen Vorteilen, die die Nutzung einer KI mit sich bringt: Erhöhte Perfomance bei Problemlösungen, das Erkennen von Mustern oder der Umgang mit großen Datenmengen zählen</w:t>
-      </w:r>
-      <w:r>
-        <w:t xml:space="preserve"> unter anderem</w:t>
-      </w:r>
-      <w:r>
-        <w:t xml:space="preserve"> dazu. Dass das Training von KIs mit entsprechenden Datensätzen jedoch extrem wichtig ist, zeigt sich spätestens seit </w:t>
-      </w:r>
+        <w:t>TikTok</w:t>
+      </w:r>
+      <w:proofErr w:type="spellEnd"/>
       <w:r>
         <w:rPr>
           <w:i/>
           <w:iCs/>
         </w:rPr>
-        <w:t xml:space="preserve">Amazon's hiring software (Daston, </w:t>
+        <w:t xml:space="preserve">, </w:t>
       </w:r>
       <w:proofErr w:type="gramStart"/>
       <w:r>
@@ -2960,35 +3074,128 @@
           <w:i/>
           <w:iCs/>
         </w:rPr>
-        <w:t>2018)/</w:t>
+        <w:t>… ?</w:t>
       </w:r>
       <w:proofErr w:type="gramEnd"/>
+    </w:p>
+    <w:p>
+      <w:pPr>
+        <w:ind w:left="180" w:firstLine="720"/>
+      </w:pPr>
+      <w:r>
+        <w:t>Dies liegt vor allem an den zahlreichen Vorteilen, die die Nutzung einer KI mit sich bringt: Erhöhte Perfomance bei Problemlösungen, das Erkennen von Mustern oder der Umgang mit großen Datenmengen zählen</w:t>
+      </w:r>
+      <w:r>
+        <w:t xml:space="preserve"> unter anderem</w:t>
+      </w:r>
+      <w:r>
+        <w:t xml:space="preserve"> dazu. Dass das Training von KIs mit entsprechenden Datensätzen jedoch extrem wichtig ist, zeigt sich spätestens seit </w:t>
+      </w:r>
+      <w:proofErr w:type="spellStart"/>
       <w:r>
         <w:rPr>
           <w:i/>
           <w:iCs/>
         </w:rPr>
-        <w:t xml:space="preserve"> Rückfälligkeits KI in USA bei </w:t>
-      </w:r>
-      <w:commentRangeStart w:id="21"/>
+        <w:t>Amazon's</w:t>
+      </w:r>
+      <w:proofErr w:type="spellEnd"/>
       <w:r>
         <w:rPr>
           <w:i/>
           <w:iCs/>
         </w:rPr>
-        <w:t>Straftätern</w:t>
-      </w:r>
-      <w:commentRangeEnd w:id="21"/>
+        <w:t xml:space="preserve"> </w:t>
+      </w:r>
+      <w:proofErr w:type="spellStart"/>
       <w:r>
         <w:rPr>
           <w:i/>
           <w:iCs/>
+        </w:rPr>
+        <w:t>hiring</w:t>
+      </w:r>
+      <w:proofErr w:type="spellEnd"/>
+      <w:r>
+        <w:rPr>
+          <w:i/>
+          <w:iCs/>
+        </w:rPr>
+        <w:t xml:space="preserve"> </w:t>
+      </w:r>
+      <w:proofErr w:type="spellStart"/>
+      <w:r>
+        <w:rPr>
+          <w:i/>
+          <w:iCs/>
+        </w:rPr>
+        <w:t>software</w:t>
+      </w:r>
+      <w:proofErr w:type="spellEnd"/>
+      <w:r>
+        <w:rPr>
+          <w:i/>
+          <w:iCs/>
+        </w:rPr>
+        <w:t xml:space="preserve"> (Daston, </w:t>
+      </w:r>
+      <w:proofErr w:type="gramStart"/>
+      <w:r>
+        <w:rPr>
+          <w:i/>
+          <w:iCs/>
+        </w:rPr>
+        <w:t>2018)/</w:t>
+      </w:r>
+      <w:proofErr w:type="gramEnd"/>
+      <w:r>
+        <w:rPr>
+          <w:i/>
+          <w:iCs/>
+        </w:rPr>
+        <w:t xml:space="preserve"> </w:t>
+      </w:r>
+      <w:proofErr w:type="spellStart"/>
+      <w:r>
+        <w:rPr>
+          <w:i/>
+          <w:iCs/>
+        </w:rPr>
+        <w:t>Rückfälligkeits</w:t>
+      </w:r>
+      <w:proofErr w:type="spellEnd"/>
+      <w:r>
+        <w:rPr>
+          <w:i/>
+          <w:iCs/>
+        </w:rPr>
+        <w:t xml:space="preserve"> KI in USA bei </w:t>
+      </w:r>
+      <w:commentRangeStart w:id="21"/>
+      <w:r>
+        <w:rPr>
+          <w:i/>
+          <w:iCs/>
+        </w:rPr>
+        <w:t>Straftätern</w:t>
+      </w:r>
+      <w:commentRangeEnd w:id="21"/>
+      <w:r>
+        <w:rPr>
+          <w:i/>
+          <w:iCs/>
           <w:lang w:val="en-US"/>
         </w:rPr>
         <w:commentReference w:id="21"/>
       </w:r>
       <w:r>
-        <w:t>. In Zukunft werden wir noch mehr auf dieses korrekte Training angewiesen sein, da KI in Gebieten eingesetzt werden wird, in denen Fehler lebensgefährlich sein können</w:t>
+        <w:t>. In Zukunft werden wir noch mehr auf korrekte</w:t>
+      </w:r>
+      <w:r>
+        <w:t>s</w:t>
+      </w:r>
+      <w:r>
+        <w:t xml:space="preserve"> Training angewiesen sein, da KI in Gebieten eingesetzt wird, in denen Fehler lebensgefährlich sein können</w:t>
       </w:r>
       <w:r>
         <w:t xml:space="preserve"> und Rechenschaftspflicht, Vertrauen und ethische Überlegungen von entscheidender Bedeutung sind</w:t>
@@ -3008,39 +3215,45 @@
       <w:r>
         <w:t>.</w:t>
       </w:r>
+      <w:r>
+        <w:t xml:space="preserve"> </w:t>
+      </w:r>
+      <w:r>
+        <w:t xml:space="preserve">Daher ist es wichtig, dass Menschen verstehen können, wie eine KI funktioniert und ihre Entscheidungen trifft. Im Moment ist dies aufgrund des sogenannten </w:t>
+      </w:r>
+      <w:commentRangeStart w:id="22"/>
+      <w:commentRangeStart w:id="23"/>
+      <w:r>
+        <w:t xml:space="preserve">„Blackbox“-Charakters </w:t>
+      </w:r>
+      <w:commentRangeEnd w:id="22"/>
+      <w:r>
+        <w:rPr>
+          <w:lang w:val="en-US"/>
+        </w:rPr>
+        <w:commentReference w:id="22"/>
+      </w:r>
+      <w:commentRangeEnd w:id="23"/>
+      <w:r>
+        <w:rPr>
+          <w:rStyle w:val="CommentReference"/>
+        </w:rPr>
+        <w:commentReference w:id="23"/>
+      </w:r>
+      <w:r>
+        <w:t xml:space="preserve">von KI noch kompliziert. </w:t>
+      </w:r>
+    </w:p>
+    <w:p>
+      <w:pPr>
+        <w:ind w:firstLine="324"/>
+      </w:pPr>
     </w:p>
     <w:p>
       <w:pPr>
         <w:ind w:left="180" w:firstLine="720"/>
       </w:pPr>
-      <w:r>
-        <w:t xml:space="preserve">Daher ist es wichtig, dass Menschen verstehen können, wie eine KI funktioniert und ihre Entscheidungen trifft. Im Moment ist dies aufgrund des sogenannten </w:t>
-      </w:r>
-      <w:commentRangeStart w:id="22"/>
-      <w:r>
-        <w:t xml:space="preserve">„Blackbox“-Charakters </w:t>
-      </w:r>
-      <w:commentRangeEnd w:id="22"/>
-      <w:r>
-        <w:rPr>
-          <w:lang w:val="en-US"/>
-        </w:rPr>
-        <w:commentReference w:id="22"/>
-      </w:r>
-      <w:r>
-        <w:t xml:space="preserve">von KI noch kompliziert. </w:t>
-      </w:r>
-    </w:p>
-    <w:p>
-      <w:pPr>
-        <w:ind w:firstLine="324"/>
-      </w:pPr>
-    </w:p>
-    <w:p>
-      <w:pPr>
-        <w:ind w:left="180" w:firstLine="720"/>
-      </w:pPr>
-      <w:commentRangeStart w:id="23"/>
+      <w:commentRangeStart w:id="24"/>
       <w:r>
         <w:t xml:space="preserve">Um diesem Problem </w:t>
       </w:r>
@@ -3059,29 +3272,37 @@
       <w:r>
         <w:t>Unterbereich Mensch-Computer-Interaktion, Psychologie und Kognitionswissenschaft damit beschäftigt, Methoden und Ansätze zu entwickeln, die die Herausforderung der Erklärbarkeit von KI-Systemen angehen.</w:t>
       </w:r>
-      <w:commentRangeEnd w:id="23"/>
-      <w:r>
-        <w:rPr>
-          <w:lang w:val="en-US"/>
-        </w:rPr>
-        <w:commentReference w:id="23"/>
+      <w:commentRangeEnd w:id="24"/>
+      <w:r>
+        <w:rPr>
+          <w:lang w:val="en-US"/>
+        </w:rPr>
+        <w:commentReference w:id="24"/>
       </w:r>
       <w:r>
         <w:t xml:space="preserve"> </w:t>
       </w:r>
-      <w:commentRangeStart w:id="24"/>
+      <w:commentRangeStart w:id="25"/>
       <w:r>
         <w:t xml:space="preserve">Das Ziel von XAI ist es, Erklärungen für das "Wie und Warum" hinter den Entscheidungen einer KI zu liefern. </w:t>
       </w:r>
-      <w:commentRangeEnd w:id="24"/>
-      <w:r>
-        <w:rPr>
-          <w:lang w:val="en-US"/>
-        </w:rPr>
-        <w:commentReference w:id="24"/>
-      </w:r>
-      <w:r>
-        <w:t xml:space="preserve">Kritische Anforderungen an XAI-Systeme sind daher Handlungsfähigkeit, algorithmische Transparenz, Kausalität, Kohärenz, Verständlichkeit, Vertrauen, Fairness, Treue, Informativität, Bewusstsein für den Datenschutz, Übertragbarkeit, Vertrauenswürdigkeit und Verständlichkeit. Um Erklärungen zu generieren, die für Menschen greifbar sind, sind diese Anforderungen wesentlich. </w:t>
+      <w:commentRangeEnd w:id="25"/>
+      <w:r>
+        <w:rPr>
+          <w:lang w:val="en-US"/>
+        </w:rPr>
+        <w:commentReference w:id="25"/>
+      </w:r>
+      <w:r>
+        <w:t xml:space="preserve">Kritische Anforderungen an XAI-Systeme sind daher Handlungsfähigkeit, algorithmische Transparenz, Kausalität, Kohärenz, Verständlichkeit, Vertrauen, Fairness, Treue, </w:t>
+      </w:r>
+      <w:proofErr w:type="spellStart"/>
+      <w:r>
+        <w:t>Informativität</w:t>
+      </w:r>
+      <w:proofErr w:type="spellEnd"/>
+      <w:r>
+        <w:t xml:space="preserve">, Bewusstsein für den Datenschutz, Übertragbarkeit, Vertrauenswürdigkeit und Verständlichkeit. Um Erklärungen zu generieren, die für Menschen greifbar sind, sind diese Anforderungen wesentlich. </w:t>
       </w:r>
       <w:r>
         <w:t>Die Forschung zu XAI und ihre Entwicklung sind jedoch noch nicht beendet.</w:t>
@@ -3093,13 +3314,21 @@
         <w:lastRenderedPageBreak/>
         <w:t>finden, sinnvolle Erklärungen zu liefern, die es den Nutzern ermöglichen, KI-Systemen zu vertrauen, sie zu verstehen und effektiv mit ihnen zu interagieren</w:t>
       </w:r>
-      <w:commentRangeStart w:id="25"/>
-      <w:commentRangeEnd w:id="25"/>
-      <w:r>
-        <w:rPr>
-          <w:lang w:val="en-US"/>
-        </w:rPr>
-        <w:commentReference w:id="25"/>
+      <w:commentRangeStart w:id="26"/>
+      <w:commentRangeStart w:id="27"/>
+      <w:commentRangeEnd w:id="26"/>
+      <w:r>
+        <w:rPr>
+          <w:lang w:val="en-US"/>
+        </w:rPr>
+        <w:commentReference w:id="26"/>
+      </w:r>
+      <w:commentRangeEnd w:id="27"/>
+      <w:r>
+        <w:rPr>
+          <w:rStyle w:val="CommentReference"/>
+        </w:rPr>
+        <w:commentReference w:id="27"/>
       </w:r>
       <w:r>
         <w:t xml:space="preserve">. </w:t>
@@ -3112,7 +3341,7 @@
     </w:p>
     <w:p>
       <w:pPr>
-        <w:pStyle w:val="berschrift2"/>
+        <w:pStyle w:val="Heading2"/>
         <w:ind w:left="900"/>
         <w:rPr>
           <w:lang w:val="de-DE"/>
@@ -3152,23 +3381,33 @@
     </w:p>
     <w:p>
       <w:pPr>
-        <w:pStyle w:val="berschrift2"/>
+        <w:pStyle w:val="Heading2"/>
         <w:ind w:left="900"/>
       </w:pPr>
-      <w:commentRangeStart w:id="26"/>
-      <w:r>
-        <w:t>Counterfactual explanations</w:t>
-      </w:r>
-      <w:commentRangeEnd w:id="26"/>
-      <w:r>
-        <w:rPr>
-          <w:rStyle w:val="Kommentarzeichen"/>
+      <w:commentRangeStart w:id="28"/>
+      <w:proofErr w:type="spellStart"/>
+      <w:r>
+        <w:t>Counterfactual</w:t>
+      </w:r>
+      <w:proofErr w:type="spellEnd"/>
+      <w:r>
+        <w:t xml:space="preserve"> </w:t>
+      </w:r>
+      <w:proofErr w:type="spellStart"/>
+      <w:r>
+        <w:t>explanations</w:t>
+      </w:r>
+      <w:commentRangeEnd w:id="28"/>
+      <w:proofErr w:type="spellEnd"/>
+      <w:r>
+        <w:rPr>
+          <w:rStyle w:val="CommentReference"/>
           <w:b w:val="0"/>
           <w:bCs w:val="0"/>
           <w:iCs w:val="0"/>
           <w:lang w:val="de-DE"/>
         </w:rPr>
-        <w:commentReference w:id="26"/>
+        <w:commentReference w:id="28"/>
       </w:r>
     </w:p>
     <w:p>
@@ -3176,7 +3415,39 @@
         <w:ind w:left="180" w:firstLine="720"/>
       </w:pPr>
       <w:r>
-        <w:t xml:space="preserve">Wie bereits zuvor verdeutlicht, zielt XAI darauf ab, Ergebnisse und Entscheidungen von KI für EndnutzerInnen erklärbar zu machen. Dabei muss man verstehen, wie Menschen Entscheidungen treffen, um später zu garantieren, dass sie die Erklärungen der XAI annehmen. </w:t>
+        <w:t xml:space="preserve">Wie bereits zuvor verdeutlicht, zielt XAI darauf ab, Ergebnisse und Entscheidungen von KI für </w:t>
+      </w:r>
+      <w:proofErr w:type="spellStart"/>
+      <w:r>
+        <w:t>EndnutzerInnen</w:t>
+      </w:r>
+      <w:proofErr w:type="spellEnd"/>
+      <w:r>
+        <w:t xml:space="preserve"> erklärbar zu machen. </w:t>
+      </w:r>
+      <w:r>
+        <w:t>U</w:t>
+      </w:r>
+      <w:r>
+        <w:t xml:space="preserve">m </w:t>
+      </w:r>
+      <w:r>
+        <w:t>z</w:t>
+      </w:r>
+      <w:r>
+        <w:t>u garantieren, dass die Erklärungen der XAI an</w:t>
+      </w:r>
+      <w:r>
+        <w:t>genommen werd</w:t>
+      </w:r>
+      <w:r>
+        <w:t>en</w:t>
+      </w:r>
+      <w:r>
+        <w:t xml:space="preserve">, muss man jedoch </w:t>
+      </w:r>
+      <w:r>
+        <w:t xml:space="preserve">verstehen, wie Menschen Entscheidungen treffen. </w:t>
       </w:r>
       <w:r>
         <w:rPr>
@@ -3187,19 +3458,35 @@
       <w:r>
         <w:t xml:space="preserve"> beschreibt in seiner Forschung zu </w:t>
       </w:r>
+      <w:proofErr w:type="spellStart"/>
       <w:r>
         <w:rPr>
           <w:highlight w:val="yellow"/>
         </w:rPr>
-        <w:t>counterfactual explanations</w:t>
-      </w:r>
+        <w:t>counterfactual</w:t>
+      </w:r>
+      <w:proofErr w:type="spellEnd"/>
+      <w:r>
+        <w:rPr>
+          <w:highlight w:val="yellow"/>
+        </w:rPr>
+        <w:t xml:space="preserve"> </w:t>
+      </w:r>
+      <w:proofErr w:type="spellStart"/>
+      <w:r>
+        <w:rPr>
+          <w:highlight w:val="yellow"/>
+        </w:rPr>
+        <w:t>explanations</w:t>
+      </w:r>
+      <w:proofErr w:type="spellEnd"/>
       <w:r>
         <w:t xml:space="preserve"> drei Beobachtungen:</w:t>
       </w:r>
     </w:p>
     <w:p>
       <w:pPr>
-        <w:pStyle w:val="Listenabsatz"/>
+        <w:pStyle w:val="ListParagraph"/>
         <w:numPr>
           <w:ilvl w:val="0"/>
           <w:numId w:val="4"/>
@@ -3217,7 +3504,7 @@
     </w:p>
     <w:p>
       <w:pPr>
-        <w:pStyle w:val="Listenabsatz"/>
+        <w:pStyle w:val="ListParagraph"/>
         <w:numPr>
           <w:ilvl w:val="0"/>
           <w:numId w:val="4"/>
@@ -3241,7 +3528,7 @@
     </w:p>
     <w:p>
       <w:pPr>
-        <w:pStyle w:val="Listenabsatz"/>
+        <w:pStyle w:val="ListParagraph"/>
         <w:numPr>
           <w:ilvl w:val="0"/>
           <w:numId w:val="4"/>
@@ -3306,7 +3593,13 @@
         <w:t>t werden,</w:t>
       </w:r>
       <w:r>
-        <w:t xml:space="preserve"> dass die bereitgestellten Erklärungen nicht nur korrekt, sondern auch relevant für die jeweilige Situation und offen für Diskussionen und Klärungen sind.</w:t>
+        <w:t xml:space="preserve"> dass die </w:t>
+      </w:r>
+      <w:r>
+        <w:t>gelieferten</w:t>
+      </w:r>
+      <w:r>
+        <w:t xml:space="preserve"> Erklärungen nicht nur korrekt, sondern auch relevant für die jeweilige Situation und offen für Diskussionen und Klärungen sind.</w:t>
       </w:r>
     </w:p>
     <w:p>
@@ -3318,22 +3611,38 @@
       <w:pPr>
         <w:ind w:left="180" w:firstLine="720"/>
       </w:pPr>
-      <w:commentRangeStart w:id="27"/>
+      <w:commentRangeStart w:id="29"/>
+      <w:proofErr w:type="spellStart"/>
       <w:r>
         <w:rPr>
           <w:highlight w:val="yellow"/>
         </w:rPr>
-        <w:t>Counterfactual explanations</w:t>
-      </w:r>
+        <w:t>Counterfactual</w:t>
+      </w:r>
+      <w:proofErr w:type="spellEnd"/>
+      <w:r>
+        <w:rPr>
+          <w:highlight w:val="yellow"/>
+        </w:rPr>
+        <w:t xml:space="preserve"> </w:t>
+      </w:r>
+      <w:proofErr w:type="spellStart"/>
+      <w:r>
+        <w:rPr>
+          <w:highlight w:val="yellow"/>
+        </w:rPr>
+        <w:t>explanations</w:t>
+      </w:r>
+      <w:proofErr w:type="spellEnd"/>
       <w:r>
         <w:t xml:space="preserve"> zielen darauf ab, die Frage zu beantworten: "Was hätte passieren können, wenn etwas anders gewesen wäre?" Diese </w:t>
       </w:r>
-      <w:commentRangeEnd w:id="27"/>
-      <w:r>
-        <w:rPr>
-          <w:rStyle w:val="Kommentarzeichen"/>
-        </w:rPr>
-        <w:commentReference w:id="27"/>
+      <w:commentRangeEnd w:id="29"/>
+      <w:r>
+        <w:rPr>
+          <w:rStyle w:val="CommentReference"/>
+        </w:rPr>
+        <w:commentReference w:id="29"/>
       </w:r>
       <w:r>
         <w:t>Erklärungen bieten Einblicke in die kausalen Beziehungen zwischen Inputs und Outputs eines maschinellen Lernmodells.</w:t>
@@ -3361,19 +3670,25 @@
       <w:r>
         <w:t xml:space="preserve"> die Identifizierung der </w:t>
       </w:r>
-      <w:commentRangeStart w:id="28"/>
+      <w:commentRangeStart w:id="30"/>
       <w:r>
         <w:t>minimalen Änderungen</w:t>
       </w:r>
-      <w:commentRangeEnd w:id="28"/>
-      <w:r>
-        <w:rPr>
-          <w:rStyle w:val="Kommentarzeichen"/>
-        </w:rPr>
-        <w:commentReference w:id="28"/>
-      </w:r>
-      <w:r>
-        <w:t xml:space="preserve"> an den Eingabevariablen oder Merkmalen eines Modells, die zu einer anderen Vorhersage oder einem anderen Ergebnis führen würden. Durch die Untersuchung dieser kontrafaktischen Szenarien können die Benutzer ein besseres Verständnis für die Faktoren gewinnen, die den Entscheidungsprozess des Modells beeinflussen.</w:t>
+      <w:commentRangeEnd w:id="30"/>
+      <w:r>
+        <w:rPr>
+          <w:rStyle w:val="CommentReference"/>
+        </w:rPr>
+        <w:commentReference w:id="30"/>
+      </w:r>
+      <w:r>
+        <w:t xml:space="preserve"> an den Eingabevariablen oder Merkmalen eines Modells, die zu einer anderen Vorhersage oder einem anderen Ergebnis führen würden. Durch die Untersuchung dieser kontrafaktischen Szenarien können die Benutzer</w:t>
+      </w:r>
+      <w:r>
+        <w:t>Innen</w:t>
+      </w:r>
+      <w:r>
+        <w:t xml:space="preserve"> ein besseres Verständnis für die Faktoren gewinnen, die den Entscheidungsprozess des Modells beeinflussen.</w:t>
       </w:r>
       <w:r>
         <w:t xml:space="preserve"> </w:t>
@@ -3385,7 +3700,15 @@
         <w:t>Kontrafaktische Erklärungen</w:t>
       </w:r>
       <w:r>
-        <w:t xml:space="preserve"> sind besonders nützlich, wenn es um komplexe Modelle geht, wie z. B. tiefe neuronale Netze, die aufgrund ihrer undurchsichtigen Entscheidungsprozesse oft als Blackboxen betrachtet werden. Durch die Bereitstellung </w:t>
+        <w:t xml:space="preserve"> sind besonders nützlich, wenn es um komplexe Modelle geht, wie z. B. tiefe neuronale Netze, die aufgrund ihrer undurchsichtigen Entscheidungsprozesse oft als </w:t>
+      </w:r>
+      <w:proofErr w:type="spellStart"/>
+      <w:r>
+        <w:t>Blackboxen</w:t>
+      </w:r>
+      <w:proofErr w:type="spellEnd"/>
+      <w:r>
+        <w:t xml:space="preserve"> betrachtet werden. Durch die Bereitstellung </w:t>
       </w:r>
       <w:r>
         <w:rPr>
@@ -3444,34 +3767,34 @@
     </w:p>
     <w:p>
       <w:pPr>
-        <w:pStyle w:val="berschrift1"/>
+        <w:pStyle w:val="Heading1"/>
         <w:ind w:left="540" w:hanging="540"/>
       </w:pPr>
-      <w:bookmarkStart w:id="29" w:name="_Toc137379828"/>
-      <w:commentRangeStart w:id="30"/>
+      <w:bookmarkStart w:id="31" w:name="_Toc137379828"/>
+      <w:commentRangeStart w:id="32"/>
       <w:r>
         <w:lastRenderedPageBreak/>
         <w:t>Analyse Part</w:t>
       </w:r>
-      <w:commentRangeEnd w:id="30"/>
-      <w:r>
-        <w:rPr>
-          <w:rStyle w:val="Kommentarzeichen"/>
+      <w:commentRangeEnd w:id="32"/>
+      <w:r>
+        <w:rPr>
+          <w:rStyle w:val="CommentReference"/>
           <w:b w:val="0"/>
           <w:bCs w:val="0"/>
           <w:kern w:val="0"/>
         </w:rPr>
-        <w:commentReference w:id="30"/>
-      </w:r>
-      <w:bookmarkEnd w:id="29"/>
-    </w:p>
-    <w:p>
-      <w:pPr>
-        <w:pStyle w:val="berschrift2"/>
+        <w:commentReference w:id="32"/>
+      </w:r>
+      <w:bookmarkEnd w:id="31"/>
+    </w:p>
+    <w:p>
+      <w:pPr>
+        <w:pStyle w:val="Heading2"/>
         <w:spacing w:before="0" w:after="0"/>
         <w:ind w:left="900"/>
       </w:pPr>
-      <w:commentRangeStart w:id="31"/>
+      <w:commentRangeStart w:id="33"/>
       <w:r>
         <w:t>Use Case</w:t>
       </w:r>
@@ -3495,12 +3818,12 @@
         </w:rPr>
         <w:t>Denise</w:t>
       </w:r>
-      <w:commentRangeEnd w:id="31"/>
-      <w:r>
-        <w:rPr>
-          <w:rStyle w:val="Kommentarzeichen"/>
-        </w:rPr>
-        <w:commentReference w:id="31"/>
+      <w:commentRangeEnd w:id="33"/>
+      <w:r>
+        <w:rPr>
+          <w:rStyle w:val="CommentReference"/>
+        </w:rPr>
+        <w:commentReference w:id="33"/>
       </w:r>
     </w:p>
     <w:p>
@@ -3510,153 +3833,753 @@
           <w:lang w:val="fr-FR"/>
         </w:rPr>
       </w:pPr>
+      <w:proofErr w:type="spellStart"/>
       <w:r>
         <w:rPr>
           <w:lang w:val="fr-FR"/>
         </w:rPr>
-        <w:t xml:space="preserve">Wir machen es aus Kundensicht </w:t>
+        <w:t>Wir</w:t>
+      </w:r>
+      <w:proofErr w:type="spellEnd"/>
+      <w:r>
+        <w:rPr>
+          <w:lang w:val="fr-FR"/>
+        </w:rPr>
+        <w:t xml:space="preserve"> </w:t>
+      </w:r>
+      <w:proofErr w:type="spellStart"/>
+      <w:r>
+        <w:rPr>
+          <w:lang w:val="fr-FR"/>
+        </w:rPr>
+        <w:t>machen</w:t>
+      </w:r>
+      <w:proofErr w:type="spellEnd"/>
+      <w:r>
+        <w:rPr>
+          <w:lang w:val="fr-FR"/>
+        </w:rPr>
+        <w:t xml:space="preserve"> es </w:t>
+      </w:r>
+      <w:proofErr w:type="spellStart"/>
+      <w:r>
+        <w:rPr>
+          <w:lang w:val="fr-FR"/>
+        </w:rPr>
+        <w:t>aus</w:t>
+      </w:r>
+      <w:proofErr w:type="spellEnd"/>
+      <w:r>
+        <w:rPr>
+          <w:lang w:val="fr-FR"/>
+        </w:rPr>
+        <w:t xml:space="preserve"> </w:t>
+      </w:r>
+      <w:proofErr w:type="spellStart"/>
+      <w:r>
+        <w:rPr>
+          <w:lang w:val="fr-FR"/>
+        </w:rPr>
+        <w:t>Kundensicht</w:t>
+      </w:r>
+      <w:proofErr w:type="spellEnd"/>
+      <w:r>
+        <w:rPr>
+          <w:lang w:val="fr-FR"/>
+        </w:rPr>
+        <w:t xml:space="preserve"> </w:t>
       </w:r>
     </w:p>
     <w:p>
       <w:pPr>
         <w:ind w:left="900"/>
+      </w:pPr>
+      <w:proofErr w:type="gramStart"/>
+      <w:r>
+        <w:t>Ziel :</w:t>
+      </w:r>
+      <w:proofErr w:type="gramEnd"/>
+      <w:r>
+        <w:t xml:space="preserve"> Kunde sollen mit Hilfe der </w:t>
+      </w:r>
+      <w:proofErr w:type="spellStart"/>
+      <w:r>
+        <w:t>Counterfactual</w:t>
+      </w:r>
+      <w:proofErr w:type="spellEnd"/>
+      <w:r>
+        <w:t xml:space="preserve"> Erklärung verstehen warum sie den Kredit nicht bekommen haben und das AI Modell verstehen. Im besten Fall bekommen Sie eine </w:t>
+      </w:r>
+      <w:proofErr w:type="spellStart"/>
+      <w:r>
+        <w:t>erklärung</w:t>
+      </w:r>
+      <w:proofErr w:type="spellEnd"/>
+      <w:r>
+        <w:t xml:space="preserve"> wie sie ihr </w:t>
+      </w:r>
+      <w:proofErr w:type="spellStart"/>
+      <w:r>
+        <w:t>verhalten</w:t>
+      </w:r>
+      <w:proofErr w:type="spellEnd"/>
+      <w:r>
+        <w:t xml:space="preserve"> ändern können um Ihre Chancen zu </w:t>
+      </w:r>
+      <w:proofErr w:type="gramStart"/>
+      <w:r>
+        <w:t>erhöhen :</w:t>
+      </w:r>
+      <w:proofErr w:type="gramEnd"/>
+      <w:r>
+        <w:t xml:space="preserve"> (Verstehen + im Besten Fall konstruktive Erklärung ) </w:t>
+      </w:r>
+    </w:p>
+    <w:p>
+      <w:pPr>
+        <w:ind w:left="180" w:firstLine="720"/>
+      </w:pPr>
+    </w:p>
+    <w:p>
+      <w:pPr>
+        <w:ind w:left="180" w:firstLine="720"/>
+      </w:pPr>
+      <w:r>
+        <w:t>Um was geht es</w:t>
+      </w:r>
+    </w:p>
+    <w:p>
+      <w:pPr>
+        <w:ind w:left="180" w:firstLine="720"/>
+      </w:pPr>
+      <w:r>
+        <w:t>Datensatz</w:t>
+      </w:r>
+      <w:r>
+        <w:t>: 90657 Einträge/Kunden</w:t>
+      </w:r>
+    </w:p>
+    <w:p>
+      <w:pPr>
+        <w:ind w:left="180" w:firstLine="720"/>
+      </w:pPr>
+      <w:r>
+        <w:t xml:space="preserve">Anzahl </w:t>
+      </w:r>
+      <w:proofErr w:type="spellStart"/>
+      <w:r>
+        <w:t>features</w:t>
+      </w:r>
+      <w:proofErr w:type="spellEnd"/>
+      <w:r>
+        <w:t>: 27 (davon x raus)</w:t>
+      </w:r>
+    </w:p>
+    <w:p>
+      <w:pPr>
+        <w:ind w:left="180" w:firstLine="720"/>
+        <w:jc w:val="left"/>
+        <w:rPr>
+          <w:lang w:val="en-US"/>
+        </w:rPr>
+      </w:pPr>
+      <w:proofErr w:type="spellStart"/>
+      <w:r>
+        <w:rPr>
+          <w:lang w:val="en-US"/>
+        </w:rPr>
+        <w:t>Welche</w:t>
+      </w:r>
+      <w:proofErr w:type="spellEnd"/>
+      <w:r>
+        <w:rPr>
+          <w:lang w:val="en-US"/>
+        </w:rPr>
+        <w:t xml:space="preserve"> features</w:t>
+      </w:r>
+      <w:r>
+        <w:rPr>
+          <w:lang w:val="en-US"/>
+        </w:rPr>
+        <w:t>:</w:t>
+      </w:r>
+      <w:r>
+        <w:rPr>
+          <w:lang w:val="en-US"/>
+        </w:rPr>
+        <w:t xml:space="preserve"> ‘ID’, “Customer ID’,</w:t>
+      </w:r>
+      <w:r>
+        <w:rPr>
+          <w:lang w:val="en-US"/>
+        </w:rPr>
+        <w:t xml:space="preserve"> </w:t>
+      </w:r>
+      <w:r>
+        <w:rPr>
+          <w:lang w:val="en-US"/>
+        </w:rPr>
+        <w:t xml:space="preserve">‘Month’, </w:t>
+      </w:r>
+      <w:r>
+        <w:rPr>
+          <w:lang w:val="en-US"/>
+        </w:rPr>
+        <w:t>'Age',</w:t>
+      </w:r>
+      <w:r>
+        <w:rPr>
+          <w:lang w:val="en-US"/>
+        </w:rPr>
+        <w:t xml:space="preserve"> </w:t>
+      </w:r>
+      <w:r>
+        <w:rPr>
+          <w:lang w:val="en-US"/>
+        </w:rPr>
+        <w:t>‘SSN’,</w:t>
+      </w:r>
+      <w:r>
+        <w:rPr>
+          <w:lang w:val="en-US"/>
+        </w:rPr>
+        <w:t xml:space="preserve"> </w:t>
+      </w:r>
+      <w:r>
+        <w:rPr>
+          <w:lang w:val="en-US"/>
+        </w:rPr>
+        <w:t>'</w:t>
+      </w:r>
+      <w:proofErr w:type="spellStart"/>
+      <w:r>
+        <w:rPr>
+          <w:lang w:val="en-US"/>
+        </w:rPr>
+        <w:t>Annual_Income</w:t>
+      </w:r>
+      <w:proofErr w:type="spellEnd"/>
+      <w:r>
+        <w:rPr>
+          <w:lang w:val="en-US"/>
+        </w:rPr>
+        <w:t>', '</w:t>
+      </w:r>
+      <w:proofErr w:type="spellStart"/>
+      <w:r>
+        <w:rPr>
+          <w:lang w:val="en-US"/>
+        </w:rPr>
+        <w:t>Monthly_Inhand_Salary</w:t>
+      </w:r>
+      <w:proofErr w:type="spellEnd"/>
+      <w:r>
+        <w:rPr>
+          <w:lang w:val="en-US"/>
+        </w:rPr>
+        <w:t>', '</w:t>
+      </w:r>
+      <w:proofErr w:type="spellStart"/>
+      <w:r>
+        <w:rPr>
+          <w:lang w:val="en-US"/>
+        </w:rPr>
+        <w:t>Num_Bank_Accounts</w:t>
+      </w:r>
+      <w:proofErr w:type="spellEnd"/>
+      <w:r>
+        <w:rPr>
+          <w:lang w:val="en-US"/>
+        </w:rPr>
+        <w:t>', '</w:t>
+      </w:r>
+      <w:proofErr w:type="spellStart"/>
+      <w:r>
+        <w:rPr>
+          <w:lang w:val="en-US"/>
+        </w:rPr>
+        <w:t>Num_Credit_Card</w:t>
+      </w:r>
+      <w:proofErr w:type="spellEnd"/>
+      <w:r>
+        <w:rPr>
+          <w:lang w:val="en-US"/>
+        </w:rPr>
+        <w:t>',</w:t>
+      </w:r>
+      <w:r>
+        <w:rPr>
+          <w:lang w:val="en-US"/>
+        </w:rPr>
+        <w:t xml:space="preserve"> </w:t>
+      </w:r>
+      <w:r>
+        <w:rPr>
+          <w:lang w:val="en-US"/>
+        </w:rPr>
+        <w:t>'</w:t>
+      </w:r>
+      <w:proofErr w:type="spellStart"/>
+      <w:r>
+        <w:rPr>
+          <w:lang w:val="en-US"/>
+        </w:rPr>
+        <w:t>Interest_Rate</w:t>
+      </w:r>
+      <w:proofErr w:type="spellEnd"/>
+      <w:r>
+        <w:rPr>
+          <w:lang w:val="en-US"/>
+        </w:rPr>
+        <w:t>',</w:t>
+      </w:r>
+      <w:r>
+        <w:rPr>
+          <w:lang w:val="en-US"/>
+        </w:rPr>
+        <w:t xml:space="preserve"> </w:t>
+      </w:r>
+      <w:r>
+        <w:rPr>
+          <w:lang w:val="en-US"/>
+        </w:rPr>
+        <w:t>'</w:t>
+      </w:r>
+      <w:proofErr w:type="spellStart"/>
+      <w:r>
+        <w:rPr>
+          <w:lang w:val="en-US"/>
+        </w:rPr>
+        <w:t>Num_of_Loan</w:t>
+      </w:r>
+      <w:proofErr w:type="spellEnd"/>
+      <w:r>
+        <w:rPr>
+          <w:lang w:val="en-US"/>
+        </w:rPr>
+        <w:t>',</w:t>
+      </w:r>
+      <w:r>
+        <w:rPr>
+          <w:lang w:val="en-US"/>
+        </w:rPr>
+        <w:t xml:space="preserve"> ‘Type of Loan’,</w:t>
+      </w:r>
+      <w:r>
+        <w:rPr>
+          <w:lang w:val="en-US"/>
+        </w:rPr>
+        <w:t xml:space="preserve"> </w:t>
+      </w:r>
+      <w:r>
+        <w:rPr>
+          <w:lang w:val="en-US"/>
+        </w:rPr>
+        <w:t>'</w:t>
+      </w:r>
+      <w:proofErr w:type="spellStart"/>
+      <w:r>
+        <w:rPr>
+          <w:lang w:val="en-US"/>
+        </w:rPr>
+        <w:t>Delay_from_due_date</w:t>
+      </w:r>
+      <w:proofErr w:type="spellEnd"/>
+      <w:r>
+        <w:rPr>
+          <w:lang w:val="en-US"/>
+        </w:rPr>
+        <w:t>',</w:t>
+      </w:r>
+      <w:r>
+        <w:rPr>
+          <w:lang w:val="en-US"/>
+        </w:rPr>
+        <w:t xml:space="preserve"> </w:t>
+      </w:r>
+      <w:r>
+        <w:rPr>
+          <w:lang w:val="en-US"/>
+        </w:rPr>
+        <w:t>'</w:t>
+      </w:r>
+      <w:proofErr w:type="spellStart"/>
+      <w:r>
+        <w:rPr>
+          <w:lang w:val="en-US"/>
+        </w:rPr>
+        <w:t>Num_of_Delayed_Payment</w:t>
+      </w:r>
+      <w:proofErr w:type="spellEnd"/>
+      <w:r>
+        <w:rPr>
+          <w:lang w:val="en-US"/>
+        </w:rPr>
+        <w:t>',</w:t>
+      </w:r>
+      <w:r>
+        <w:rPr>
+          <w:lang w:val="en-US"/>
+        </w:rPr>
+        <w:t xml:space="preserve"> </w:t>
+      </w:r>
+      <w:r>
+        <w:rPr>
+          <w:lang w:val="en-US"/>
+        </w:rPr>
+        <w:t>'</w:t>
+      </w:r>
+      <w:proofErr w:type="spellStart"/>
+      <w:r>
+        <w:rPr>
+          <w:lang w:val="en-US"/>
+        </w:rPr>
+        <w:t>Changed_Credit_Limit</w:t>
+      </w:r>
+      <w:proofErr w:type="spellEnd"/>
+      <w:r>
+        <w:rPr>
+          <w:lang w:val="en-US"/>
+        </w:rPr>
+        <w:t>', '</w:t>
+      </w:r>
+      <w:proofErr w:type="spellStart"/>
+      <w:r>
+        <w:rPr>
+          <w:lang w:val="en-US"/>
+        </w:rPr>
+        <w:t>Num_Credit_Inquiries</w:t>
+      </w:r>
+      <w:proofErr w:type="spellEnd"/>
+      <w:r>
+        <w:rPr>
+          <w:lang w:val="en-US"/>
+        </w:rPr>
+        <w:t>',</w:t>
+      </w:r>
+      <w:r>
+        <w:rPr>
+          <w:lang w:val="en-US"/>
+        </w:rPr>
+        <w:t xml:space="preserve"> </w:t>
+      </w:r>
+      <w:r>
+        <w:rPr>
+          <w:lang w:val="en-US"/>
+        </w:rPr>
+        <w:t>'</w:t>
+      </w:r>
+      <w:proofErr w:type="spellStart"/>
+      <w:r>
+        <w:rPr>
+          <w:lang w:val="en-US"/>
+        </w:rPr>
+        <w:t>Outstanding_Debt</w:t>
+      </w:r>
+      <w:proofErr w:type="spellEnd"/>
+      <w:r>
+        <w:rPr>
+          <w:lang w:val="en-US"/>
+        </w:rPr>
+        <w:t>',</w:t>
+      </w:r>
+      <w:r>
+        <w:rPr>
+          <w:lang w:val="en-US"/>
+        </w:rPr>
+        <w:t xml:space="preserve"> </w:t>
+      </w:r>
+      <w:r>
+        <w:rPr>
+          <w:lang w:val="en-US"/>
+        </w:rPr>
+        <w:t>'</w:t>
+      </w:r>
+      <w:proofErr w:type="spellStart"/>
+      <w:r>
+        <w:rPr>
+          <w:lang w:val="en-US"/>
+        </w:rPr>
+        <w:t>Credit_Utilization_Ratio</w:t>
+      </w:r>
+      <w:proofErr w:type="spellEnd"/>
+      <w:r>
+        <w:rPr>
+          <w:lang w:val="en-US"/>
+        </w:rPr>
+        <w:t>',</w:t>
+      </w:r>
+      <w:r>
+        <w:rPr>
+          <w:lang w:val="en-US"/>
+        </w:rPr>
+        <w:t xml:space="preserve"> </w:t>
+      </w:r>
+      <w:r>
+        <w:rPr>
+          <w:lang w:val="en-US"/>
+        </w:rPr>
+        <w:t>'</w:t>
+      </w:r>
+      <w:proofErr w:type="spellStart"/>
+      <w:r>
+        <w:rPr>
+          <w:lang w:val="en-US"/>
+        </w:rPr>
+        <w:t>Total_EMI_per_month</w:t>
+      </w:r>
+      <w:proofErr w:type="spellEnd"/>
+      <w:r>
+        <w:rPr>
+          <w:lang w:val="en-US"/>
+        </w:rPr>
+        <w:t>', '</w:t>
+      </w:r>
+      <w:proofErr w:type="spellStart"/>
+      <w:r>
+        <w:rPr>
+          <w:lang w:val="en-US"/>
+        </w:rPr>
+        <w:t>Amount_invested_monthly</w:t>
+      </w:r>
+      <w:proofErr w:type="spellEnd"/>
+      <w:r>
+        <w:rPr>
+          <w:lang w:val="en-US"/>
+        </w:rPr>
+        <w:t>',</w:t>
+      </w:r>
+      <w:r>
+        <w:rPr>
+          <w:lang w:val="en-US"/>
+        </w:rPr>
+        <w:t xml:space="preserve"> </w:t>
+      </w:r>
+      <w:r>
+        <w:rPr>
+          <w:lang w:val="en-US"/>
+        </w:rPr>
+        <w:t>'</w:t>
+      </w:r>
+      <w:proofErr w:type="spellStart"/>
+      <w:r>
+        <w:rPr>
+          <w:lang w:val="en-US"/>
+        </w:rPr>
+        <w:t>Monthly_Balance</w:t>
+      </w:r>
+      <w:proofErr w:type="spellEnd"/>
+      <w:r>
+        <w:rPr>
+          <w:lang w:val="en-US"/>
+        </w:rPr>
+        <w:t>'</w:t>
+      </w:r>
+      <w:r>
+        <w:rPr>
+          <w:lang w:val="en-US"/>
+        </w:rPr>
+        <w:t xml:space="preserve">, </w:t>
+      </w:r>
+      <w:r>
+        <w:rPr>
+          <w:lang w:val="en-US"/>
+        </w:rPr>
+        <w:t xml:space="preserve">    </w:t>
+      </w:r>
+    </w:p>
+    <w:p>
+      <w:pPr>
+        <w:jc w:val="left"/>
+        <w:rPr>
+          <w:lang w:val="en-US"/>
+        </w:rPr>
+      </w:pPr>
+      <w:proofErr w:type="spellStart"/>
+      <w:r>
+        <w:rPr>
+          <w:lang w:val="en-US"/>
+        </w:rPr>
+        <w:t>discrete_features</w:t>
+      </w:r>
+      <w:proofErr w:type="spellEnd"/>
+      <w:r>
+        <w:rPr>
+          <w:lang w:val="en-US"/>
+        </w:rPr>
+        <w:t xml:space="preserve"> = ['Occupation', '</w:t>
+      </w:r>
+      <w:proofErr w:type="spellStart"/>
+      <w:r>
+        <w:rPr>
+          <w:lang w:val="en-US"/>
+        </w:rPr>
+        <w:t>Credit_Mix</w:t>
+      </w:r>
+      <w:proofErr w:type="spellEnd"/>
+      <w:r>
+        <w:rPr>
+          <w:lang w:val="en-US"/>
+        </w:rPr>
+        <w:t>',</w:t>
+      </w:r>
+      <w:r>
+        <w:rPr>
+          <w:lang w:val="en-US"/>
+        </w:rPr>
+        <w:t xml:space="preserve"> </w:t>
+      </w:r>
+      <w:r>
+        <w:rPr>
+          <w:lang w:val="en-US"/>
+        </w:rPr>
+        <w:t>'</w:t>
+      </w:r>
+      <w:proofErr w:type="spellStart"/>
+      <w:r>
+        <w:rPr>
+          <w:lang w:val="en-US"/>
+        </w:rPr>
+        <w:t>Credit_History_Age</w:t>
+      </w:r>
+      <w:proofErr w:type="spellEnd"/>
+      <w:r>
+        <w:rPr>
+          <w:lang w:val="en-US"/>
+        </w:rPr>
+        <w:t>', '</w:t>
+      </w:r>
+      <w:proofErr w:type="spellStart"/>
+      <w:r>
+        <w:rPr>
+          <w:lang w:val="en-US"/>
+        </w:rPr>
+        <w:t>Payment_of_Min_Amount</w:t>
+      </w:r>
+      <w:proofErr w:type="spellEnd"/>
+      <w:r>
+        <w:rPr>
+          <w:lang w:val="en-US"/>
+        </w:rPr>
+        <w:t>', '</w:t>
+      </w:r>
+      <w:proofErr w:type="spellStart"/>
+      <w:r>
+        <w:rPr>
+          <w:lang w:val="en-US"/>
+        </w:rPr>
+        <w:t>Payment_Behaviour</w:t>
+      </w:r>
+      <w:proofErr w:type="spellEnd"/>
+      <w:r>
+        <w:rPr>
+          <w:lang w:val="en-US"/>
+        </w:rPr>
+        <w:t>'</w:t>
+      </w:r>
+    </w:p>
+    <w:p>
+      <w:pPr>
+        <w:jc w:val="left"/>
+        <w:rPr>
+          <w:lang w:val="en-US"/>
+        </w:rPr>
+      </w:pPr>
+      <w:r>
+        <w:rPr>
+          <w:lang w:val="en-US"/>
+        </w:rPr>
+        <w:t>‘Credit Score’</w:t>
+      </w:r>
+    </w:p>
+    <w:p>
+      <w:pPr>
+        <w:ind w:left="180" w:firstLine="720"/>
+      </w:pPr>
+      <w:r>
+        <w:t xml:space="preserve">Wie ist Situation </w:t>
+      </w:r>
+    </w:p>
+    <w:p>
+      <w:pPr>
+        <w:ind w:left="180" w:firstLine="720"/>
+      </w:pPr>
+    </w:p>
+    <w:p>
+      <w:pPr>
+        <w:ind w:left="180" w:firstLine="720"/>
         <w:rPr>
           <w:lang w:val="fr-FR"/>
         </w:rPr>
       </w:pPr>
       <w:r>
+        <w:t xml:space="preserve">Was wollen wir </w:t>
+      </w:r>
+      <w:proofErr w:type="gramStart"/>
+      <w:r>
+        <w:t>erreichen ?</w:t>
+      </w:r>
+      <w:proofErr w:type="gramEnd"/>
+      <w:r>
+        <w:t xml:space="preserve"> </w:t>
+      </w:r>
+      <w:proofErr w:type="spellStart"/>
+      <w:r>
         <w:rPr>
           <w:lang w:val="fr-FR"/>
         </w:rPr>
-        <w:t xml:space="preserve">Ziel : Kunde sollen mit Hilfe der Counterfactual Erklärung verstehen warum sie den Kredit nicht bekommen haben und das AI Modell verstehen. Im besten Fall bekommen Sie eine erklärung wie sie ihr verhalten ändern können um Ihre Chancen zu erhöhen : (Verstehen + im Besten Fall konstruktive </w:t>
-      </w:r>
-      <w:proofErr w:type="gramStart"/>
+        <w:t>Was</w:t>
+      </w:r>
+      <w:proofErr w:type="spellEnd"/>
       <w:r>
         <w:rPr>
           <w:lang w:val="fr-FR"/>
         </w:rPr>
-        <w:t>Erklärung )</w:t>
-      </w:r>
-      <w:proofErr w:type="gramEnd"/>
+        <w:t xml:space="preserve"> </w:t>
+      </w:r>
+      <w:proofErr w:type="spellStart"/>
       <w:r>
         <w:rPr>
           <w:lang w:val="fr-FR"/>
         </w:rPr>
-        <w:t xml:space="preserve"> </w:t>
-      </w:r>
-    </w:p>
-    <w:p>
-      <w:pPr>
-        <w:ind w:left="180" w:firstLine="720"/>
+        <w:t>ist</w:t>
+      </w:r>
+      <w:proofErr w:type="spellEnd"/>
+      <w:r>
         <w:rPr>
           <w:lang w:val="fr-FR"/>
         </w:rPr>
-      </w:pPr>
-    </w:p>
-    <w:p>
-      <w:pPr>
-        <w:ind w:left="180" w:firstLine="720"/>
+        <w:t xml:space="preserve"> die </w:t>
+      </w:r>
+      <w:proofErr w:type="spellStart"/>
+      <w:r>
         <w:rPr>
           <w:lang w:val="fr-FR"/>
         </w:rPr>
-      </w:pPr>
+        <w:t>Aufgabe</w:t>
+      </w:r>
+      <w:proofErr w:type="spellEnd"/>
       <w:r>
         <w:rPr>
           <w:lang w:val="fr-FR"/>
         </w:rPr>
-        <w:t>Um was geht es</w:t>
-      </w:r>
-    </w:p>
-    <w:p>
-      <w:pPr>
-        <w:ind w:left="180" w:firstLine="720"/>
-        <w:rPr>
-          <w:lang w:val="fr-FR"/>
-        </w:rPr>
-      </w:pPr>
-      <w:r>
-        <w:rPr>
-          <w:lang w:val="fr-FR"/>
-        </w:rPr>
-        <w:t>Datensatz</w:t>
-      </w:r>
-    </w:p>
-    <w:p>
-      <w:pPr>
-        <w:ind w:left="180" w:firstLine="720"/>
-        <w:rPr>
-          <w:lang w:val="fr-FR"/>
-        </w:rPr>
-      </w:pPr>
-      <w:r>
-        <w:rPr>
-          <w:lang w:val="fr-FR"/>
-        </w:rPr>
-        <w:t xml:space="preserve">Anzahl features </w:t>
-      </w:r>
-    </w:p>
-    <w:p>
-      <w:pPr>
-        <w:ind w:left="180" w:firstLine="720"/>
-        <w:rPr>
-          <w:lang w:val="fr-FR"/>
-        </w:rPr>
-      </w:pPr>
-      <w:r>
-        <w:rPr>
-          <w:lang w:val="fr-FR"/>
-        </w:rPr>
-        <w:t>Welche features</w:t>
-      </w:r>
-    </w:p>
-    <w:p>
-      <w:pPr>
-        <w:ind w:left="180" w:firstLine="720"/>
-        <w:rPr>
-          <w:lang w:val="fr-FR"/>
-        </w:rPr>
-      </w:pPr>
-      <w:r>
-        <w:rPr>
-          <w:lang w:val="fr-FR"/>
-        </w:rPr>
-        <w:t xml:space="preserve">Wie ist Situation </w:t>
-      </w:r>
-    </w:p>
-    <w:p>
-      <w:pPr>
-        <w:ind w:left="180" w:firstLine="720"/>
-        <w:rPr>
-          <w:lang w:val="fr-FR"/>
-        </w:rPr>
-      </w:pPr>
-    </w:p>
-    <w:p>
-      <w:pPr>
-        <w:ind w:left="180" w:firstLine="720"/>
-        <w:rPr>
-          <w:lang w:val="fr-FR"/>
-        </w:rPr>
-      </w:pPr>
-      <w:r>
-        <w:rPr>
-          <w:lang w:val="fr-FR"/>
-        </w:rPr>
-        <w:t xml:space="preserve">Was wollen wir erreichen ? Was ist die Aufgabe ? </w:t>
+        <w:t xml:space="preserve"> ? </w:t>
       </w:r>
     </w:p>
     <w:p/>
     <w:p>
       <w:pPr>
-        <w:pStyle w:val="berschrift2"/>
+        <w:pStyle w:val="Heading2"/>
         <w:spacing w:before="0" w:after="0"/>
         <w:ind w:left="900"/>
       </w:pPr>
-      <w:bookmarkStart w:id="32" w:name="_Toc137379830"/>
+      <w:bookmarkStart w:id="34" w:name="_Toc137379830"/>
+      <w:proofErr w:type="spellStart"/>
       <w:r>
         <w:t>Datenaufbereitung</w:t>
       </w:r>
-      <w:bookmarkEnd w:id="32"/>
+      <w:bookmarkEnd w:id="34"/>
+      <w:proofErr w:type="spellEnd"/>
     </w:p>
     <w:p>
       <w:pPr>
@@ -3674,7 +4597,7 @@
     </w:p>
     <w:p>
       <w:pPr>
-        <w:pStyle w:val="Listenabsatz"/>
+        <w:pStyle w:val="ListParagraph"/>
         <w:numPr>
           <w:ilvl w:val="0"/>
           <w:numId w:val="6"/>
@@ -3683,16 +4606,36 @@
           <w:lang w:val="fr-FR"/>
         </w:rPr>
       </w:pPr>
+      <w:proofErr w:type="spellStart"/>
       <w:r>
         <w:rPr>
           <w:lang w:val="fr-FR"/>
         </w:rPr>
-        <w:t xml:space="preserve">Statisktken </w:t>
-      </w:r>
-    </w:p>
-    <w:p>
-      <w:pPr>
-        <w:pStyle w:val="Listenabsatz"/>
+        <w:t>Statist</w:t>
+      </w:r>
+      <w:r>
+        <w:rPr>
+          <w:lang w:val="fr-FR"/>
+        </w:rPr>
+        <w:t>i</w:t>
+      </w:r>
+      <w:r>
+        <w:rPr>
+          <w:lang w:val="fr-FR"/>
+        </w:rPr>
+        <w:t>ken</w:t>
+      </w:r>
+      <w:proofErr w:type="spellEnd"/>
+      <w:r>
+        <w:rPr>
+          <w:lang w:val="fr-FR"/>
+        </w:rPr>
+        <w:t xml:space="preserve"> </w:t>
+      </w:r>
+    </w:p>
+    <w:p>
+      <w:pPr>
+        <w:pStyle w:val="ListParagraph"/>
         <w:numPr>
           <w:ilvl w:val="0"/>
           <w:numId w:val="6"/>
@@ -3726,33 +4669,27 @@
     </w:p>
     <w:p>
       <w:pPr>
-        <w:pStyle w:val="Listenabsatz"/>
+        <w:pStyle w:val="ListParagraph"/>
         <w:numPr>
           <w:ilvl w:val="0"/>
           <w:numId w:val="5"/>
         </w:numPr>
-        <w:rPr>
-          <w:lang w:val="fr-FR"/>
-        </w:rPr>
-      </w:pPr>
-      <w:proofErr w:type="gramStart"/>
-      <w:r>
-        <w:rPr>
-          <w:lang w:val="fr-FR"/>
-        </w:rPr>
-        <w:t>unlogische</w:t>
-      </w:r>
-      <w:proofErr w:type="gramEnd"/>
-      <w:r>
-        <w:rPr>
-          <w:lang w:val="fr-FR"/>
-        </w:rPr>
-        <w:t xml:space="preserve"> Werte droppen (Customer rausschemsien)</w:t>
-      </w:r>
-    </w:p>
-    <w:p>
-      <w:pPr>
-        <w:pStyle w:val="Listenabsatz"/>
+      </w:pPr>
+      <w:r>
+        <w:t xml:space="preserve">unlogische Werte droppen (Customer </w:t>
+      </w:r>
+      <w:proofErr w:type="spellStart"/>
+      <w:r>
+        <w:t>rausschemsien</w:t>
+      </w:r>
+      <w:proofErr w:type="spellEnd"/>
+      <w:r>
+        <w:t>)</w:t>
+      </w:r>
+    </w:p>
+    <w:p>
+      <w:pPr>
+        <w:pStyle w:val="ListParagraph"/>
         <w:numPr>
           <w:ilvl w:val="0"/>
           <w:numId w:val="5"/>
@@ -3765,12 +4702,40 @@
         <w:rPr>
           <w:lang w:val="fr-FR"/>
         </w:rPr>
-        <w:t xml:space="preserve">3 Spalten droppen </w:t>
-      </w:r>
-    </w:p>
-    <w:p>
-      <w:pPr>
-        <w:pStyle w:val="Listenabsatz"/>
+        <w:t xml:space="preserve">3 </w:t>
+      </w:r>
+      <w:proofErr w:type="spellStart"/>
+      <w:r>
+        <w:rPr>
+          <w:lang w:val="fr-FR"/>
+        </w:rPr>
+        <w:t>Spalten</w:t>
+      </w:r>
+      <w:proofErr w:type="spellEnd"/>
+      <w:r>
+        <w:rPr>
+          <w:lang w:val="fr-FR"/>
+        </w:rPr>
+        <w:t xml:space="preserve"> </w:t>
+      </w:r>
+      <w:proofErr w:type="spellStart"/>
+      <w:r>
+        <w:rPr>
+          <w:lang w:val="fr-FR"/>
+        </w:rPr>
+        <w:t>droppen</w:t>
+      </w:r>
+      <w:proofErr w:type="spellEnd"/>
+      <w:r>
+        <w:rPr>
+          <w:lang w:val="fr-FR"/>
+        </w:rPr>
+        <w:t xml:space="preserve"> </w:t>
+      </w:r>
+    </w:p>
+    <w:p>
+      <w:pPr>
+        <w:pStyle w:val="ListParagraph"/>
         <w:numPr>
           <w:ilvl w:val="0"/>
           <w:numId w:val="5"/>
@@ -3783,30 +4748,43 @@
         <w:rPr>
           <w:lang w:val="fr-FR"/>
         </w:rPr>
-        <w:t xml:space="preserve">Nan droppen </w:t>
-      </w:r>
-    </w:p>
-    <w:p>
-      <w:pPr>
-        <w:pStyle w:val="Listenabsatz"/>
+        <w:t xml:space="preserve">Nan </w:t>
+      </w:r>
+      <w:proofErr w:type="spellStart"/>
+      <w:r>
+        <w:rPr>
+          <w:lang w:val="fr-FR"/>
+        </w:rPr>
+        <w:t>droppen</w:t>
+      </w:r>
+      <w:proofErr w:type="spellEnd"/>
+      <w:r>
+        <w:rPr>
+          <w:lang w:val="fr-FR"/>
+        </w:rPr>
+        <w:t xml:space="preserve"> </w:t>
+      </w:r>
+    </w:p>
+    <w:p>
+      <w:pPr>
+        <w:pStyle w:val="ListParagraph"/>
         <w:numPr>
           <w:ilvl w:val="0"/>
           <w:numId w:val="5"/>
         </w:numPr>
-        <w:rPr>
-          <w:lang w:val="fr-FR"/>
-        </w:rPr>
-      </w:pPr>
-      <w:r>
-        <w:rPr>
-          <w:lang w:val="fr-FR"/>
-        </w:rPr>
-        <w:t>Credit Score – ganzer Datensatz ohne Zielvariable</w:t>
-      </w:r>
-    </w:p>
-    <w:p>
-      <w:pPr>
-        <w:pStyle w:val="Listenabsatz"/>
+      </w:pPr>
+      <w:proofErr w:type="spellStart"/>
+      <w:r>
+        <w:t>Credit</w:t>
+      </w:r>
+      <w:proofErr w:type="spellEnd"/>
+      <w:r>
+        <w:t xml:space="preserve"> Score – ganzer Datensatz ohne Zielvariable</w:t>
+      </w:r>
+    </w:p>
+    <w:p>
+      <w:pPr>
+        <w:pStyle w:val="ListParagraph"/>
         <w:numPr>
           <w:ilvl w:val="0"/>
           <w:numId w:val="5"/>
@@ -3815,16 +4793,24 @@
           <w:lang w:val="fr-FR"/>
         </w:rPr>
       </w:pPr>
+      <w:proofErr w:type="spellStart"/>
       <w:r>
         <w:rPr>
           <w:lang w:val="fr-FR"/>
         </w:rPr>
-        <w:t>Continous / discret</w:t>
-      </w:r>
-    </w:p>
-    <w:p>
-      <w:pPr>
-        <w:pStyle w:val="Listenabsatz"/>
+        <w:t>Continous</w:t>
+      </w:r>
+      <w:proofErr w:type="spellEnd"/>
+      <w:r>
+        <w:rPr>
+          <w:lang w:val="fr-FR"/>
+        </w:rPr>
+        <w:t xml:space="preserve"> / discret</w:t>
+      </w:r>
+    </w:p>
+    <w:p>
+      <w:pPr>
+        <w:pStyle w:val="ListParagraph"/>
         <w:numPr>
           <w:ilvl w:val="0"/>
           <w:numId w:val="5"/>
@@ -3837,12 +4823,41 @@
         <w:rPr>
           <w:lang w:val="fr-FR"/>
         </w:rPr>
-        <w:t>Standard skaliert (continous)</w:t>
-      </w:r>
-    </w:p>
-    <w:p>
-      <w:pPr>
-        <w:pStyle w:val="Listenabsatz"/>
+        <w:lastRenderedPageBreak/>
+        <w:t xml:space="preserve">Standard </w:t>
+      </w:r>
+      <w:proofErr w:type="spellStart"/>
+      <w:r>
+        <w:rPr>
+          <w:lang w:val="fr-FR"/>
+        </w:rPr>
+        <w:t>skaliert</w:t>
+      </w:r>
+      <w:proofErr w:type="spellEnd"/>
+      <w:r>
+        <w:rPr>
+          <w:lang w:val="fr-FR"/>
+        </w:rPr>
+        <w:t xml:space="preserve"> (</w:t>
+      </w:r>
+      <w:proofErr w:type="spellStart"/>
+      <w:r>
+        <w:rPr>
+          <w:lang w:val="fr-FR"/>
+        </w:rPr>
+        <w:t>continous</w:t>
+      </w:r>
+      <w:proofErr w:type="spellEnd"/>
+      <w:r>
+        <w:rPr>
+          <w:lang w:val="fr-FR"/>
+        </w:rPr>
+        <w:t>)</w:t>
+      </w:r>
+    </w:p>
+    <w:p>
+      <w:pPr>
+        <w:pStyle w:val="ListParagraph"/>
         <w:numPr>
           <w:ilvl w:val="0"/>
           <w:numId w:val="5"/>
@@ -3851,11 +4866,47 @@
           <w:lang w:val="fr-FR"/>
         </w:rPr>
       </w:pPr>
+      <w:proofErr w:type="spellStart"/>
       <w:r>
         <w:rPr>
           <w:lang w:val="fr-FR"/>
         </w:rPr>
-        <w:t>Discrete features encoded (</w:t>
+        <w:t>Discrete</w:t>
+      </w:r>
+      <w:proofErr w:type="spellEnd"/>
+      <w:r>
+        <w:rPr>
+          <w:lang w:val="fr-FR"/>
+        </w:rPr>
+        <w:t xml:space="preserve"> </w:t>
+      </w:r>
+      <w:proofErr w:type="spellStart"/>
+      <w:r>
+        <w:rPr>
+          <w:lang w:val="fr-FR"/>
+        </w:rPr>
+        <w:t>features</w:t>
+      </w:r>
+      <w:proofErr w:type="spellEnd"/>
+      <w:r>
+        <w:rPr>
+          <w:lang w:val="fr-FR"/>
+        </w:rPr>
+        <w:t xml:space="preserve"> </w:t>
+      </w:r>
+      <w:proofErr w:type="spellStart"/>
+      <w:r>
+        <w:rPr>
+          <w:lang w:val="fr-FR"/>
+        </w:rPr>
+        <w:t>encoded</w:t>
+      </w:r>
+      <w:proofErr w:type="spellEnd"/>
+      <w:r>
+        <w:rPr>
+          <w:lang w:val="fr-FR"/>
+        </w:rPr>
+        <w:t xml:space="preserve"> (</w:t>
       </w:r>
       <w:proofErr w:type="gramStart"/>
       <w:r>
@@ -3887,12 +4938,26 @@
         <w:rPr>
           <w:lang w:val="fr-FR"/>
         </w:rPr>
-        <w:t>/ one hot encoding (0/1 System)</w:t>
-      </w:r>
+        <w:t xml:space="preserve">/ one hot </w:t>
+      </w:r>
+      <w:proofErr w:type="spellStart"/>
       <w:r>
         <w:rPr>
           <w:lang w:val="fr-FR"/>
         </w:rPr>
+        <w:t>encoding</w:t>
+      </w:r>
+      <w:proofErr w:type="spellEnd"/>
+      <w:r>
+        <w:rPr>
+          <w:lang w:val="fr-FR"/>
+        </w:rPr>
+        <w:t xml:space="preserve"> (0/1 System)</w:t>
+      </w:r>
+      <w:r>
+        <w:rPr>
+          <w:lang w:val="fr-FR"/>
+        </w:rPr>
         <w:t xml:space="preserve"> / Label encoder (BAUT ALLES AUF CARE – AUTOREN AUF)  </w:t>
       </w:r>
     </w:p>
@@ -3906,7 +4971,7 @@
     </w:p>
     <w:p>
       <w:pPr>
-        <w:pStyle w:val="Listenabsatz"/>
+        <w:pStyle w:val="ListParagraph"/>
         <w:numPr>
           <w:ilvl w:val="0"/>
           <w:numId w:val="5"/>
@@ -3915,16 +4980,32 @@
           <w:lang w:val="fr-FR"/>
         </w:rPr>
       </w:pPr>
+      <w:proofErr w:type="spellStart"/>
       <w:r>
         <w:rPr>
           <w:lang w:val="fr-FR"/>
         </w:rPr>
-        <w:t>Übereinstimmmung Get_to_know_data</w:t>
-      </w:r>
-    </w:p>
-    <w:p>
-      <w:pPr>
-        <w:pStyle w:val="Listenabsatz"/>
+        <w:t>Übereinstimmmung</w:t>
+      </w:r>
+      <w:proofErr w:type="spellEnd"/>
+      <w:r>
+        <w:rPr>
+          <w:lang w:val="fr-FR"/>
+        </w:rPr>
+        <w:t xml:space="preserve"> </w:t>
+      </w:r>
+      <w:proofErr w:type="spellStart"/>
+      <w:r>
+        <w:rPr>
+          <w:lang w:val="fr-FR"/>
+        </w:rPr>
+        <w:t>Get_to_know_data</w:t>
+      </w:r>
+      <w:proofErr w:type="spellEnd"/>
+    </w:p>
+    <w:p>
+      <w:pPr>
+        <w:pStyle w:val="ListParagraph"/>
         <w:numPr>
           <w:ilvl w:val="0"/>
           <w:numId w:val="5"/>
@@ -3933,12 +5014,28 @@
           <w:lang w:val="fr-FR"/>
         </w:rPr>
       </w:pPr>
+      <w:proofErr w:type="spellStart"/>
       <w:r>
         <w:rPr>
           <w:lang w:val="fr-FR"/>
         </w:rPr>
-        <w:t>Aufteilen Loan_Type</w:t>
-      </w:r>
+        <w:t>Aufteilen</w:t>
+      </w:r>
+      <w:proofErr w:type="spellEnd"/>
+      <w:r>
+        <w:rPr>
+          <w:lang w:val="fr-FR"/>
+        </w:rPr>
+        <w:t xml:space="preserve"> </w:t>
+      </w:r>
+      <w:proofErr w:type="spellStart"/>
+      <w:r>
+        <w:rPr>
+          <w:lang w:val="fr-FR"/>
+        </w:rPr>
+        <w:t>Loan_Type</w:t>
+      </w:r>
+      <w:proofErr w:type="spellEnd"/>
       <w:r>
         <w:rPr>
           <w:lang w:val="fr-FR"/>
@@ -3956,20 +5053,19 @@
     </w:p>
     <w:p>
       <w:pPr>
-        <w:pStyle w:val="berschrift2"/>
+        <w:pStyle w:val="Heading2"/>
         <w:spacing w:before="0" w:after="0"/>
         <w:ind w:left="900"/>
         <w:rPr>
           <w:lang w:val="de-DE"/>
         </w:rPr>
       </w:pPr>
-      <w:bookmarkStart w:id="33" w:name="_Toc137379831"/>
-      <w:commentRangeStart w:id="34"/>
+      <w:bookmarkStart w:id="35" w:name="_Toc137379831"/>
+      <w:commentRangeStart w:id="36"/>
       <w:r>
         <w:rPr>
           <w:lang w:val="de-DE"/>
         </w:rPr>
-        <w:lastRenderedPageBreak/>
         <w:t>Auswahl AI System mit Para</w:t>
       </w:r>
       <w:r>
@@ -3978,7 +5074,7 @@
         </w:rPr>
         <w:t>metertuning etc.</w:t>
       </w:r>
-      <w:bookmarkEnd w:id="33"/>
+      <w:bookmarkEnd w:id="35"/>
     </w:p>
     <w:p>
       <w:pPr>
@@ -4045,31 +5141,35 @@
     </w:p>
     <w:p>
       <w:pPr>
-        <w:pStyle w:val="Listenabsatz"/>
+        <w:pStyle w:val="ListParagraph"/>
         <w:numPr>
           <w:ilvl w:val="0"/>
           <w:numId w:val="3"/>
         </w:numPr>
       </w:pPr>
+      <w:proofErr w:type="spellStart"/>
       <w:r>
         <w:t>Accuracy</w:t>
       </w:r>
-    </w:p>
-    <w:p>
-      <w:pPr>
-        <w:pStyle w:val="Listenabsatz"/>
+      <w:proofErr w:type="spellEnd"/>
+    </w:p>
+    <w:p>
+      <w:pPr>
+        <w:pStyle w:val="ListParagraph"/>
         <w:numPr>
           <w:ilvl w:val="0"/>
           <w:numId w:val="3"/>
         </w:numPr>
       </w:pPr>
+      <w:proofErr w:type="spellStart"/>
       <w:r>
         <w:t>Parameterisierung</w:t>
       </w:r>
-    </w:p>
-    <w:p>
-      <w:pPr>
-        <w:pStyle w:val="Listenabsatz"/>
+      <w:proofErr w:type="spellEnd"/>
+    </w:p>
+    <w:p>
+      <w:pPr>
+        <w:pStyle w:val="ListParagraph"/>
         <w:numPr>
           <w:ilvl w:val="0"/>
           <w:numId w:val="3"/>
@@ -4081,7 +5181,7 @@
     </w:p>
     <w:p>
       <w:pPr>
-        <w:pStyle w:val="Listenabsatz"/>
+        <w:pStyle w:val="ListParagraph"/>
         <w:numPr>
           <w:ilvl w:val="0"/>
           <w:numId w:val="3"/>
@@ -4090,31 +5190,45 @@
     </w:p>
     <w:p>
       <w:pPr>
-        <w:pStyle w:val="berschrift2"/>
+        <w:pStyle w:val="Heading2"/>
         <w:ind w:left="900"/>
         <w:rPr>
           <w:lang w:val="de-DE"/>
         </w:rPr>
       </w:pPr>
-      <w:bookmarkStart w:id="35" w:name="_Toc137379832"/>
+      <w:bookmarkStart w:id="37" w:name="_Toc137379832"/>
       <w:r>
         <w:rPr>
           <w:lang w:val="de-DE"/>
         </w:rPr>
-        <w:t>Auswahl XAI System mit Modifikationen (Restriktionen etc)</w:t>
-      </w:r>
-      <w:commentRangeEnd w:id="34"/>
-      <w:r>
-        <w:rPr>
-          <w:rStyle w:val="Kommentarzeichen"/>
+        <w:t xml:space="preserve">Auswahl XAI System mit Modifikationen (Restriktionen </w:t>
+      </w:r>
+      <w:proofErr w:type="spellStart"/>
+      <w:r>
+        <w:rPr>
+          <w:lang w:val="de-DE"/>
+        </w:rPr>
+        <w:t>etc</w:t>
+      </w:r>
+      <w:proofErr w:type="spellEnd"/>
+      <w:r>
+        <w:rPr>
+          <w:lang w:val="de-DE"/>
+        </w:rPr>
+        <w:t>)</w:t>
+      </w:r>
+      <w:commentRangeEnd w:id="36"/>
+      <w:r>
+        <w:rPr>
+          <w:rStyle w:val="CommentReference"/>
           <w:b w:val="0"/>
           <w:bCs w:val="0"/>
           <w:iCs w:val="0"/>
           <w:lang w:val="de-DE"/>
         </w:rPr>
-        <w:commentReference w:id="34"/>
-      </w:r>
-      <w:bookmarkEnd w:id="35"/>
+        <w:commentReference w:id="36"/>
+      </w:r>
+      <w:bookmarkEnd w:id="37"/>
     </w:p>
     <w:p>
       <w:pPr>
@@ -4152,7 +5266,7 @@
     </w:p>
     <w:p>
       <w:pPr>
-        <w:pStyle w:val="Listenabsatz"/>
+        <w:pStyle w:val="ListParagraph"/>
         <w:numPr>
           <w:ilvl w:val="0"/>
           <w:numId w:val="3"/>
@@ -4161,34 +5275,72 @@
           <w:lang w:val="fr-FR"/>
         </w:rPr>
       </w:pPr>
+      <w:proofErr w:type="spellStart"/>
       <w:r>
         <w:rPr>
           <w:lang w:val="fr-FR"/>
         </w:rPr>
-        <w:t xml:space="preserve">Vorgehen kurz beschreibene </w:t>
-      </w:r>
-    </w:p>
-    <w:p>
-      <w:pPr>
-        <w:pStyle w:val="Listenabsatz"/>
+        <w:t>Vorgehen</w:t>
+      </w:r>
+      <w:proofErr w:type="spellEnd"/>
+      <w:r>
+        <w:rPr>
+          <w:lang w:val="fr-FR"/>
+        </w:rPr>
+        <w:t xml:space="preserve"> </w:t>
+      </w:r>
+      <w:proofErr w:type="spellStart"/>
+      <w:r>
+        <w:rPr>
+          <w:lang w:val="fr-FR"/>
+        </w:rPr>
+        <w:t>kurz</w:t>
+      </w:r>
+      <w:proofErr w:type="spellEnd"/>
+      <w:r>
+        <w:rPr>
+          <w:lang w:val="fr-FR"/>
+        </w:rPr>
+        <w:t xml:space="preserve"> </w:t>
+      </w:r>
+      <w:proofErr w:type="spellStart"/>
+      <w:r>
+        <w:rPr>
+          <w:lang w:val="fr-FR"/>
+        </w:rPr>
+        <w:t>beschreibene</w:t>
+      </w:r>
+      <w:proofErr w:type="spellEnd"/>
+      <w:r>
+        <w:rPr>
+          <w:lang w:val="fr-FR"/>
+        </w:rPr>
+        <w:t xml:space="preserve"> </w:t>
+      </w:r>
+    </w:p>
+    <w:p>
+      <w:pPr>
+        <w:pStyle w:val="ListParagraph"/>
         <w:numPr>
           <w:ilvl w:val="0"/>
           <w:numId w:val="3"/>
         </w:numPr>
-        <w:rPr>
-          <w:lang w:val="fr-FR"/>
-        </w:rPr>
-      </w:pPr>
-      <w:r>
-        <w:rPr>
-          <w:lang w:val="fr-FR"/>
-        </w:rPr>
-        <w:t xml:space="preserve">Zu viele Restrictions – keine genauen Ergebnisse </w:t>
-      </w:r>
-    </w:p>
-    <w:p>
-      <w:pPr>
-        <w:pStyle w:val="Listenabsatz"/>
+      </w:pPr>
+      <w:r>
+        <w:t xml:space="preserve">Zu viele </w:t>
+      </w:r>
+      <w:proofErr w:type="spellStart"/>
+      <w:r>
+        <w:t>Restrictions</w:t>
+      </w:r>
+      <w:proofErr w:type="spellEnd"/>
+      <w:r>
+        <w:t xml:space="preserve"> – keine genauen Ergebnisse </w:t>
+      </w:r>
+    </w:p>
+    <w:p>
+      <w:pPr>
+        <w:pStyle w:val="ListParagraph"/>
         <w:numPr>
           <w:ilvl w:val="0"/>
           <w:numId w:val="3"/>
@@ -4197,16 +5349,38 @@
           <w:lang w:val="fr-FR"/>
         </w:rPr>
       </w:pPr>
+      <w:proofErr w:type="spellStart"/>
       <w:r>
         <w:rPr>
           <w:lang w:val="fr-FR"/>
         </w:rPr>
-        <w:t xml:space="preserve">Nötige beschränkt </w:t>
-      </w:r>
-    </w:p>
-    <w:p>
-      <w:pPr>
-        <w:pStyle w:val="Listenabsatz"/>
+        <w:t>Nötige</w:t>
+      </w:r>
+      <w:proofErr w:type="spellEnd"/>
+      <w:r>
+        <w:rPr>
+          <w:lang w:val="fr-FR"/>
+        </w:rPr>
+        <w:t xml:space="preserve"> </w:t>
+      </w:r>
+      <w:proofErr w:type="spellStart"/>
+      <w:r>
+        <w:rPr>
+          <w:lang w:val="fr-FR"/>
+        </w:rPr>
+        <w:t>beschränkt</w:t>
+      </w:r>
+      <w:proofErr w:type="spellEnd"/>
+      <w:r>
+        <w:rPr>
+          <w:lang w:val="fr-FR"/>
+        </w:rPr>
+        <w:t xml:space="preserve"> </w:t>
+      </w:r>
+    </w:p>
+    <w:p>
+      <w:pPr>
+        <w:pStyle w:val="ListParagraph"/>
         <w:numPr>
           <w:ilvl w:val="0"/>
           <w:numId w:val="3"/>
@@ -4215,36 +5389,66 @@
           <w:lang w:val="fr-FR"/>
         </w:rPr>
       </w:pPr>
+      <w:proofErr w:type="spellStart"/>
       <w:r>
         <w:rPr>
           <w:lang w:val="fr-FR"/>
         </w:rPr>
-        <w:t>Einzelne Attribute eingehen</w:t>
-      </w:r>
-    </w:p>
-    <w:p>
-      <w:pPr>
+        <w:t>Einzelne</w:t>
+      </w:r>
+      <w:proofErr w:type="spellEnd"/>
+      <w:r>
         <w:rPr>
           <w:lang w:val="fr-FR"/>
         </w:rPr>
-      </w:pPr>
-    </w:p>
-    <w:p>
-      <w:pPr>
-        <w:pStyle w:val="berschrift2"/>
+        <w:t xml:space="preserve"> </w:t>
+      </w:r>
+      <w:proofErr w:type="spellStart"/>
+      <w:r>
+        <w:rPr>
+          <w:lang w:val="fr-FR"/>
+        </w:rPr>
+        <w:t>Attribute</w:t>
+      </w:r>
+      <w:proofErr w:type="spellEnd"/>
+      <w:r>
+        <w:rPr>
+          <w:lang w:val="fr-FR"/>
+        </w:rPr>
+        <w:t xml:space="preserve"> </w:t>
+      </w:r>
+      <w:proofErr w:type="spellStart"/>
+      <w:r>
+        <w:rPr>
+          <w:lang w:val="fr-FR"/>
+        </w:rPr>
+        <w:t>eingehen</w:t>
+      </w:r>
+      <w:proofErr w:type="spellEnd"/>
+    </w:p>
+    <w:p>
+      <w:pPr>
+        <w:rPr>
+          <w:lang w:val="fr-FR"/>
+        </w:rPr>
+      </w:pPr>
+    </w:p>
+    <w:p>
+      <w:pPr>
+        <w:pStyle w:val="Heading2"/>
         <w:ind w:left="900"/>
         <w:rPr>
           <w:lang w:val="de-DE"/>
         </w:rPr>
       </w:pPr>
-      <w:bookmarkStart w:id="36" w:name="_Toc137379833"/>
+      <w:bookmarkStart w:id="38" w:name="_Toc137379833"/>
       <w:r>
         <w:rPr>
           <w:lang w:val="de-DE"/>
         </w:rPr>
         <w:t>Auswertung</w:t>
       </w:r>
-      <w:bookmarkEnd w:id="36"/>
+      <w:bookmarkEnd w:id="38"/>
     </w:p>
     <w:p>
       <w:pPr>
@@ -4275,8 +5479,13 @@
       <w:r>
         <w:t xml:space="preserve"> richtig schlechte </w:t>
       </w:r>
-      <w:r>
-        <w:t xml:space="preserve">Counterfactual </w:t>
+      <w:proofErr w:type="spellStart"/>
+      <w:r>
+        <w:t>Counterfactual</w:t>
+      </w:r>
+      <w:proofErr w:type="spellEnd"/>
+      <w:r>
+        <w:t xml:space="preserve"> </w:t>
       </w:r>
     </w:p>
     <w:p>
@@ -4290,7 +5499,21 @@
         <w:rPr>
           <w:lang w:val="en-US"/>
         </w:rPr>
-        <w:t xml:space="preserve">- limitieren </w:t>
+        <w:t xml:space="preserve">- </w:t>
+      </w:r>
+      <w:proofErr w:type="spellStart"/>
+      <w:r>
+        <w:rPr>
+          <w:lang w:val="en-US"/>
+        </w:rPr>
+        <w:t>limitieren</w:t>
+      </w:r>
+      <w:proofErr w:type="spellEnd"/>
+      <w:r>
+        <w:rPr>
+          <w:lang w:val="en-US"/>
+        </w:rPr>
+        <w:t xml:space="preserve"> </w:t>
       </w:r>
     </w:p>
     <w:p>
@@ -4304,7 +5527,49 @@
         <w:rPr>
           <w:lang w:val="en-US"/>
         </w:rPr>
-        <w:t xml:space="preserve">- nicht immer gute Counterfactuals </w:t>
+        <w:t xml:space="preserve">- </w:t>
+      </w:r>
+      <w:proofErr w:type="spellStart"/>
+      <w:r>
+        <w:rPr>
+          <w:lang w:val="en-US"/>
+        </w:rPr>
+        <w:t>nicht</w:t>
+      </w:r>
+      <w:proofErr w:type="spellEnd"/>
+      <w:r>
+        <w:rPr>
+          <w:lang w:val="en-US"/>
+        </w:rPr>
+        <w:t xml:space="preserve"> </w:t>
+      </w:r>
+      <w:proofErr w:type="spellStart"/>
+      <w:r>
+        <w:rPr>
+          <w:lang w:val="en-US"/>
+        </w:rPr>
+        <w:t>immer</w:t>
+      </w:r>
+      <w:proofErr w:type="spellEnd"/>
+      <w:r>
+        <w:rPr>
+          <w:lang w:val="en-US"/>
+        </w:rPr>
+        <w:t xml:space="preserve"> </w:t>
+      </w:r>
+      <w:proofErr w:type="spellStart"/>
+      <w:r>
+        <w:rPr>
+          <w:lang w:val="en-US"/>
+        </w:rPr>
+        <w:t>gute</w:t>
+      </w:r>
+      <w:proofErr w:type="spellEnd"/>
+      <w:r>
+        <w:rPr>
+          <w:lang w:val="en-US"/>
+        </w:rPr>
+        <w:t xml:space="preserve"> Counterfactuals </w:t>
       </w:r>
     </w:p>
     <w:p>
@@ -4374,15 +5639,15 @@
     </w:p>
     <w:p>
       <w:pPr>
-        <w:pStyle w:val="berschrift1"/>
+        <w:pStyle w:val="Heading1"/>
         <w:ind w:left="540" w:hanging="540"/>
       </w:pPr>
-      <w:bookmarkStart w:id="37" w:name="_Toc137379834"/>
+      <w:bookmarkStart w:id="39" w:name="_Toc137379834"/>
       <w:r>
         <w:lastRenderedPageBreak/>
         <w:t>Diskussion</w:t>
       </w:r>
-      <w:bookmarkEnd w:id="37"/>
+      <w:bookmarkEnd w:id="39"/>
     </w:p>
     <w:p>
       <w:pPr>
@@ -4394,7 +5659,7 @@
     </w:p>
     <w:p>
       <w:pPr>
-        <w:pStyle w:val="Listenabsatz"/>
+        <w:pStyle w:val="ListParagraph"/>
         <w:numPr>
           <w:ilvl w:val="0"/>
           <w:numId w:val="3"/>
@@ -4406,7 +5671,7 @@
     </w:p>
     <w:p>
       <w:pPr>
-        <w:pStyle w:val="Listenabsatz"/>
+        <w:pStyle w:val="ListParagraph"/>
         <w:numPr>
           <w:ilvl w:val="0"/>
           <w:numId w:val="3"/>
@@ -4418,7 +5683,7 @@
     </w:p>
     <w:p>
       <w:pPr>
-        <w:pStyle w:val="Listenabsatz"/>
+        <w:pStyle w:val="ListParagraph"/>
         <w:numPr>
           <w:ilvl w:val="0"/>
           <w:numId w:val="3"/>
@@ -4430,19 +5695,21 @@
     </w:p>
     <w:p>
       <w:pPr>
-        <w:pStyle w:val="Listenabsatz"/>
+        <w:pStyle w:val="ListParagraph"/>
         <w:numPr>
           <w:ilvl w:val="0"/>
           <w:numId w:val="3"/>
         </w:numPr>
       </w:pPr>
+      <w:proofErr w:type="spellStart"/>
       <w:r>
         <w:t>Accuracy</w:t>
       </w:r>
-    </w:p>
-    <w:p>
-      <w:pPr>
-        <w:pStyle w:val="Listenabsatz"/>
+      <w:proofErr w:type="spellEnd"/>
+    </w:p>
+    <w:p>
+      <w:pPr>
+        <w:pStyle w:val="ListParagraph"/>
         <w:numPr>
           <w:ilvl w:val="0"/>
           <w:numId w:val="3"/>
@@ -4454,7 +5721,7 @@
     </w:p>
     <w:p>
       <w:pPr>
-        <w:pStyle w:val="Listenabsatz"/>
+        <w:pStyle w:val="ListParagraph"/>
         <w:numPr>
           <w:ilvl w:val="0"/>
           <w:numId w:val="3"/>
@@ -4466,7 +5733,7 @@
     </w:p>
     <w:p>
       <w:pPr>
-        <w:pStyle w:val="Listenabsatz"/>
+        <w:pStyle w:val="ListParagraph"/>
         <w:numPr>
           <w:ilvl w:val="0"/>
           <w:numId w:val="3"/>
@@ -4478,7 +5745,7 @@
     </w:p>
     <w:p>
       <w:pPr>
-        <w:pStyle w:val="Listenabsatz"/>
+        <w:pStyle w:val="ListParagraph"/>
         <w:numPr>
           <w:ilvl w:val="0"/>
           <w:numId w:val="3"/>
@@ -4503,19 +5770,19 @@
     </w:p>
     <w:p>
       <w:pPr>
-        <w:pStyle w:val="berschrift1"/>
+        <w:pStyle w:val="Heading1"/>
         <w:ind w:left="540" w:hanging="540"/>
       </w:pPr>
-      <w:bookmarkStart w:id="38" w:name="_Toc137379835"/>
+      <w:bookmarkStart w:id="40" w:name="_Toc137379835"/>
       <w:r>
         <w:lastRenderedPageBreak/>
         <w:t>Fazit/Limitationen</w:t>
       </w:r>
-      <w:bookmarkEnd w:id="38"/>
-    </w:p>
-    <w:p>
-      <w:pPr>
-        <w:pStyle w:val="Listenabsatz"/>
+      <w:bookmarkEnd w:id="40"/>
+    </w:p>
+    <w:p>
+      <w:pPr>
+        <w:pStyle w:val="ListParagraph"/>
         <w:numPr>
           <w:ilvl w:val="0"/>
           <w:numId w:val="3"/>
@@ -4527,7 +5794,7 @@
     </w:p>
     <w:p>
       <w:pPr>
-        <w:pStyle w:val="Listenabsatz"/>
+        <w:pStyle w:val="ListParagraph"/>
         <w:numPr>
           <w:ilvl w:val="0"/>
           <w:numId w:val="3"/>
@@ -4539,7 +5806,7 @@
     </w:p>
     <w:p>
       <w:pPr>
-        <w:pStyle w:val="Listenabsatz"/>
+        <w:pStyle w:val="ListParagraph"/>
         <w:numPr>
           <w:ilvl w:val="0"/>
           <w:numId w:val="3"/>
@@ -4551,7 +5818,7 @@
     </w:p>
     <w:p>
       <w:pPr>
-        <w:pStyle w:val="Listenabsatz"/>
+        <w:pStyle w:val="ListParagraph"/>
         <w:numPr>
           <w:ilvl w:val="0"/>
           <w:numId w:val="3"/>
@@ -4572,7 +5839,7 @@
     </w:p>
     <w:p>
       <w:pPr>
-        <w:pStyle w:val="Listenabsatz"/>
+        <w:pStyle w:val="ListParagraph"/>
         <w:numPr>
           <w:ilvl w:val="0"/>
           <w:numId w:val="3"/>
@@ -4590,7 +5857,7 @@
     </w:p>
     <w:p>
       <w:pPr>
-        <w:pStyle w:val="Listenabsatz"/>
+        <w:pStyle w:val="ListParagraph"/>
         <w:ind w:left="1260"/>
         <w:rPr>
           <w:b/>
@@ -4611,7 +5878,15 @@
         </w:rPr>
       </w:pPr>
       <w:r>
-        <w:t xml:space="preserve">Weitere Forschungsideeen </w:t>
+        <w:t xml:space="preserve">Weitere </w:t>
+      </w:r>
+      <w:proofErr w:type="spellStart"/>
+      <w:r>
+        <w:t>Forschungsideeen</w:t>
+      </w:r>
+      <w:proofErr w:type="spellEnd"/>
+      <w:r>
+        <w:t xml:space="preserve"> </w:t>
       </w:r>
       <w:r>
         <w:br w:type="page"/>
@@ -4619,18 +5894,18 @@
     </w:p>
     <w:p>
       <w:pPr>
-        <w:pStyle w:val="berschrift1"/>
+        <w:pStyle w:val="Heading1"/>
         <w:numPr>
           <w:ilvl w:val="0"/>
           <w:numId w:val="0"/>
         </w:numPr>
       </w:pPr>
-      <w:bookmarkStart w:id="39" w:name="_Toc137379836"/>
+      <w:bookmarkStart w:id="41" w:name="_Toc137379836"/>
       <w:r>
         <w:lastRenderedPageBreak/>
         <w:t>Anlage</w:t>
       </w:r>
-      <w:bookmarkEnd w:id="39"/>
+      <w:bookmarkEnd w:id="41"/>
     </w:p>
     <w:p>
       <w:pPr>
@@ -4653,13 +5928,13 @@
     </w:p>
     <w:p>
       <w:pPr>
-        <w:pStyle w:val="berschrift1"/>
+        <w:pStyle w:val="Heading1"/>
         <w:numPr>
           <w:ilvl w:val="0"/>
           <w:numId w:val="0"/>
         </w:numPr>
       </w:pPr>
-      <w:bookmarkStart w:id="40" w:name="_Toc137379837"/>
+      <w:bookmarkStart w:id="42" w:name="_Toc137379837"/>
       <w:r>
         <w:rPr>
           <w:rFonts w:eastAsia="Arial"/>
@@ -4668,7 +5943,7 @@
         <w:lastRenderedPageBreak/>
         <w:t>Literaturverzeichnis</w:t>
       </w:r>
-      <w:bookmarkEnd w:id="40"/>
+      <w:bookmarkEnd w:id="42"/>
     </w:p>
     <w:tbl>
       <w:tblPr>
@@ -4813,24 +6088,24 @@
       </w:tr>
     </w:tbl>
     <w:p>
-      <w:bookmarkStart w:id="41" w:name="_heading=h.17dp8vu" w:colFirst="0" w:colLast="0"/>
-      <w:bookmarkEnd w:id="41"/>
-    </w:p>
-    <w:p>
-      <w:pPr>
-        <w:pStyle w:val="berschrift1"/>
-      </w:pPr>
-      <w:bookmarkStart w:id="42" w:name="_heading=h.3rdcrjn" w:colFirst="0" w:colLast="0"/>
-      <w:bookmarkEnd w:id="42"/>
+      <w:bookmarkStart w:id="43" w:name="_heading=h.17dp8vu" w:colFirst="0" w:colLast="0"/>
+      <w:bookmarkEnd w:id="43"/>
+    </w:p>
+    <w:p>
+      <w:pPr>
+        <w:pStyle w:val="Heading1"/>
+      </w:pPr>
+      <w:bookmarkStart w:id="44" w:name="_heading=h.3rdcrjn" w:colFirst="0" w:colLast="0"/>
+      <w:bookmarkEnd w:id="44"/>
       <w:r>
         <w:br w:type="column"/>
       </w:r>
-      <w:bookmarkStart w:id="43" w:name="_Toc137379838"/>
+      <w:bookmarkStart w:id="45" w:name="_Toc137379838"/>
       <w:r>
         <w:lastRenderedPageBreak/>
         <w:t>Ehrenwörtliche Erklärung</w:t>
       </w:r>
-      <w:bookmarkEnd w:id="43"/>
+      <w:bookmarkEnd w:id="45"/>
     </w:p>
     <w:p>
       <w:pPr>
@@ -5396,16 +6671,16 @@
 </file>
 
 <file path=word/comments.xml><?xml version="1.0" encoding="utf-8"?>
-<w:comments xmlns:wpc="http://schemas.microsoft.com/office/word/2010/wordprocessingCanvas" xmlns:cx="http://schemas.microsoft.com/office/drawing/2014/chartex" xmlns:cx1="http://schemas.microsoft.com/office/drawing/2015/9/8/chartex" xmlns:cx2="http://schemas.microsoft.com/office/drawing/2015/10/21/chartex" xmlns:cx3="http://schemas.microsoft.com/office/drawing/2016/5/9/chartex" xmlns:cx4="http://schemas.microsoft.com/office/drawing/2016/5/10/chartex" xmlns:cx5="http://schemas.microsoft.com/office/drawing/2016/5/11/chartex" xmlns:cx6="http://schemas.microsoft.com/office/drawing/2016/5/12/chartex" xmlns:cx7="http://schemas.microsoft.com/office/drawing/2016/5/13/chartex" xmlns:cx8="http://schemas.microsoft.com/office/drawing/2016/5/14/chartex" xmlns:mc="http://schemas.openxmlformats.org/markup-compatibility/2006" xmlns:aink="http://schemas.microsoft.com/office/drawing/2016/ink" xmlns:am3d="http://schemas.microsoft.com/office/drawing/2017/model3d" xmlns:o="urn:schemas-microsoft-com:office:office" xmlns:oel="http://schemas.microsoft.com/office/2019/extlst" xmlns:r="http://schemas.openxmlformats.org/officeDocument/2006/relationships" xmlns:m="http://schemas.openxmlformats.org/officeDocument/2006/math" xmlns:v="urn:schemas-microsoft-com:vml" xmlns:wp14="http://schemas.microsoft.com/office/word/2010/wordprocessingDrawing" xmlns:wp="http://schemas.openxmlformats.org/drawingml/2006/wordprocessingDrawing" xmlns:w10="urn:schemas-microsoft-com:office:word" xmlns:w="http://schemas.openxmlformats.org/wordprocessingml/2006/main" xmlns:w14="http://schemas.microsoft.com/office/word/2010/wordml" xmlns:w15="http://schemas.microsoft.com/office/word/2012/wordml" xmlns:w16cex="http://schemas.microsoft.com/office/word/2018/wordml/cex" xmlns:w16cid="http://schemas.microsoft.com/office/word/2016/wordml/cid" xmlns:w16="http://schemas.microsoft.com/office/word/2018/wordml" xmlns:w16du="http://schemas.microsoft.com/office/word/2023/wordml/word16du" xmlns:w16sdtdh="http://schemas.microsoft.com/office/word/2020/wordml/sdtdatahash" xmlns:w16se="http://schemas.microsoft.com/office/word/2015/wordml/symex" xmlns:wpg="http://schemas.microsoft.com/office/word/2010/wordprocessingGroup" xmlns:wpi="http://schemas.microsoft.com/office/word/2010/wordprocessingInk" xmlns:wne="http://schemas.microsoft.com/office/word/2006/wordml" xmlns:wps="http://schemas.microsoft.com/office/word/2010/wordprocessingShape" mc:Ignorable="w14 w15 w16se w16cid w16 w16cex w16sdtdh wp14">
+<w:comments xmlns:wpc="http://schemas.microsoft.com/office/word/2010/wordprocessingCanvas" xmlns:cx="http://schemas.microsoft.com/office/drawing/2014/chartex" xmlns:cx1="http://schemas.microsoft.com/office/drawing/2015/9/8/chartex" xmlns:cx2="http://schemas.microsoft.com/office/drawing/2015/10/21/chartex" xmlns:cx3="http://schemas.microsoft.com/office/drawing/2016/5/9/chartex" xmlns:cx4="http://schemas.microsoft.com/office/drawing/2016/5/10/chartex" xmlns:cx5="http://schemas.microsoft.com/office/drawing/2016/5/11/chartex" xmlns:cx6="http://schemas.microsoft.com/office/drawing/2016/5/12/chartex" xmlns:cx7="http://schemas.microsoft.com/office/drawing/2016/5/13/chartex" xmlns:cx8="http://schemas.microsoft.com/office/drawing/2016/5/14/chartex" xmlns:mc="http://schemas.openxmlformats.org/markup-compatibility/2006" xmlns:aink="http://schemas.microsoft.com/office/drawing/2016/ink" xmlns:am3d="http://schemas.microsoft.com/office/drawing/2017/model3d" xmlns:o="urn:schemas-microsoft-com:office:office" xmlns:oel="http://schemas.microsoft.com/office/2019/extlst" xmlns:r="http://schemas.openxmlformats.org/officeDocument/2006/relationships" xmlns:m="http://schemas.openxmlformats.org/officeDocument/2006/math" xmlns:v="urn:schemas-microsoft-com:vml" xmlns:wp14="http://schemas.microsoft.com/office/word/2010/wordprocessingDrawing" xmlns:wp="http://schemas.openxmlformats.org/drawingml/2006/wordprocessingDrawing" xmlns:w10="urn:schemas-microsoft-com:office:word" xmlns:w="http://schemas.openxmlformats.org/wordprocessingml/2006/main" xmlns:w14="http://schemas.microsoft.com/office/word/2010/wordml" xmlns:w15="http://schemas.microsoft.com/office/word/2012/wordml" xmlns:w16cex="http://schemas.microsoft.com/office/word/2018/wordml/cex" xmlns:w16cid="http://schemas.microsoft.com/office/word/2016/wordml/cid" xmlns:w16="http://schemas.microsoft.com/office/word/2018/wordml" xmlns:w16sdtdh="http://schemas.microsoft.com/office/word/2020/wordml/sdtdatahash" xmlns:w16se="http://schemas.microsoft.com/office/word/2015/wordml/symex" xmlns:wpg="http://schemas.microsoft.com/office/word/2010/wordprocessingGroup" xmlns:wpi="http://schemas.microsoft.com/office/word/2010/wordprocessingInk" xmlns:wne="http://schemas.microsoft.com/office/word/2006/wordml" xmlns:wps="http://schemas.microsoft.com/office/word/2010/wordprocessingShape" mc:Ignorable="w14 w15 w16se w16cid w16 w16cex w16sdtdh wp14">
   <w:comment w:id="1" w:author="Denise Falk | Consiglia e.V." w:date="2023-05-29T13:17:00Z" w:initials="DF|Ce">
     <w:p>
       <w:pPr>
-        <w:pStyle w:val="Kommentartext"/>
+        <w:pStyle w:val="CommentText"/>
         <w:jc w:val="left"/>
       </w:pPr>
       <w:r>
         <w:rPr>
-          <w:rStyle w:val="Kommentarzeichen"/>
+          <w:rStyle w:val="CommentReference"/>
         </w:rPr>
         <w:annotationRef/>
       </w:r>
@@ -5417,12 +6692,12 @@
   <w:comment w:id="3" w:author="Denise Falk | Consiglia e.V." w:date="2023-05-29T13:18:00Z" w:initials="DF|Ce">
     <w:p>
       <w:pPr>
-        <w:pStyle w:val="Kommentartext"/>
+        <w:pStyle w:val="CommentText"/>
         <w:jc w:val="left"/>
       </w:pPr>
       <w:r>
         <w:rPr>
-          <w:rStyle w:val="Kommentarzeichen"/>
+          <w:rStyle w:val="CommentReference"/>
         </w:rPr>
         <w:annotationRef/>
       </w:r>
@@ -5434,12 +6709,12 @@
   <w:comment w:id="9" w:author="Denise Denise" w:date="2023-06-11T13:16:00Z" w:initials="DD">
     <w:p>
       <w:pPr>
-        <w:pStyle w:val="Kommentartext"/>
+        <w:pStyle w:val="CommentText"/>
         <w:jc w:val="left"/>
       </w:pPr>
       <w:r>
         <w:rPr>
-          <w:rStyle w:val="Kommentarzeichen"/>
+          <w:rStyle w:val="CommentReference"/>
         </w:rPr>
         <w:annotationRef/>
       </w:r>
@@ -5455,12 +6730,12 @@
   <w:comment w:id="10" w:author="Denise Denise" w:date="2023-06-11T13:21:00Z" w:initials="DD">
     <w:p>
       <w:pPr>
-        <w:pStyle w:val="Kommentartext"/>
+        <w:pStyle w:val="CommentText"/>
         <w:jc w:val="left"/>
       </w:pPr>
       <w:r>
         <w:rPr>
-          <w:rStyle w:val="Kommentarzeichen"/>
+          <w:rStyle w:val="CommentReference"/>
         </w:rPr>
         <w:annotationRef/>
       </w:r>
@@ -5484,12 +6759,12 @@
   <w:comment w:id="12" w:author="Denise Falk | Consiglia e.V." w:date="2023-05-29T13:33:00Z" w:initials="DF|Ce">
     <w:p>
       <w:pPr>
-        <w:pStyle w:val="Kommentartext"/>
+        <w:pStyle w:val="CommentText"/>
         <w:jc w:val="left"/>
       </w:pPr>
       <w:r>
         <w:rPr>
-          <w:rStyle w:val="Kommentarzeichen"/>
+          <w:rStyle w:val="CommentReference"/>
         </w:rPr>
         <w:annotationRef/>
       </w:r>
@@ -5501,12 +6776,12 @@
   <w:comment w:id="13" w:author="Denise Denise" w:date="2023-06-11T14:40:00Z" w:initials="DD">
     <w:p>
       <w:pPr>
-        <w:pStyle w:val="Kommentartext"/>
+        <w:pStyle w:val="CommentText"/>
         <w:jc w:val="left"/>
       </w:pPr>
       <w:r>
         <w:rPr>
-          <w:rStyle w:val="Kommentarzeichen"/>
+          <w:rStyle w:val="CommentReference"/>
         </w:rPr>
         <w:annotationRef/>
       </w:r>
@@ -5518,12 +6793,12 @@
   <w:comment w:id="15" w:author="Denise Denise" w:date="2023-06-11T14:44:00Z" w:initials="DD">
     <w:p>
       <w:pPr>
-        <w:pStyle w:val="Kommentartext"/>
+        <w:pStyle w:val="CommentText"/>
         <w:jc w:val="left"/>
       </w:pPr>
       <w:r>
         <w:rPr>
-          <w:rStyle w:val="Kommentarzeichen"/>
+          <w:rStyle w:val="CommentReference"/>
         </w:rPr>
         <w:annotationRef/>
       </w:r>
@@ -5566,12 +6841,12 @@
   <w:comment w:id="16" w:author="Denise Denise" w:date="2023-06-11T14:45:00Z" w:initials="DD">
     <w:p>
       <w:pPr>
-        <w:pStyle w:val="Kommentartext"/>
+        <w:pStyle w:val="CommentText"/>
         <w:jc w:val="left"/>
       </w:pPr>
       <w:r>
         <w:rPr>
-          <w:rStyle w:val="Kommentarzeichen"/>
+          <w:rStyle w:val="CommentReference"/>
         </w:rPr>
         <w:annotationRef/>
       </w:r>
@@ -5583,12 +6858,12 @@
   <w:comment w:id="17" w:author="Denise Denise" w:date="2023-06-11T14:46:00Z" w:initials="DD">
     <w:p>
       <w:pPr>
-        <w:pStyle w:val="Kommentartext"/>
+        <w:pStyle w:val="CommentText"/>
         <w:jc w:val="left"/>
       </w:pPr>
       <w:r>
         <w:rPr>
-          <w:rStyle w:val="Kommentarzeichen"/>
+          <w:rStyle w:val="CommentReference"/>
         </w:rPr>
         <w:annotationRef/>
       </w:r>
@@ -5603,12 +6878,12 @@
   <w:comment w:id="18" w:author="Denise Denise" w:date="2023-06-11T14:46:00Z" w:initials="DD">
     <w:p>
       <w:pPr>
-        <w:pStyle w:val="Kommentartext"/>
+        <w:pStyle w:val="CommentText"/>
         <w:jc w:val="left"/>
       </w:pPr>
       <w:r>
         <w:rPr>
-          <w:rStyle w:val="Kommentarzeichen"/>
+          <w:rStyle w:val="CommentReference"/>
         </w:rPr>
         <w:annotationRef/>
       </w:r>
@@ -5623,12 +6898,12 @@
   <w:comment w:id="19" w:author="Denise Denise" w:date="2023-06-11T14:47:00Z" w:initials="DD">
     <w:p>
       <w:pPr>
-        <w:pStyle w:val="Kommentartext"/>
+        <w:pStyle w:val="CommentText"/>
         <w:jc w:val="left"/>
       </w:pPr>
       <w:r>
         <w:rPr>
-          <w:rStyle w:val="Kommentarzeichen"/>
+          <w:rStyle w:val="CommentReference"/>
         </w:rPr>
         <w:annotationRef/>
       </w:r>
@@ -5643,12 +6918,12 @@
   <w:comment w:id="20" w:author="Denise Denise" w:date="2023-06-11T14:47:00Z" w:initials="DD">
     <w:p>
       <w:pPr>
-        <w:pStyle w:val="Kommentartext"/>
+        <w:pStyle w:val="CommentText"/>
         <w:jc w:val="left"/>
       </w:pPr>
       <w:r>
         <w:rPr>
-          <w:rStyle w:val="Kommentarzeichen"/>
+          <w:rStyle w:val="CommentReference"/>
         </w:rPr>
         <w:annotationRef/>
       </w:r>
@@ -5663,12 +6938,12 @@
   <w:comment w:id="21" w:author="Denise Denise" w:date="2023-06-11T14:53:00Z" w:initials="DD">
     <w:p>
       <w:pPr>
-        <w:pStyle w:val="Kommentartext"/>
+        <w:pStyle w:val="CommentText"/>
         <w:jc w:val="left"/>
       </w:pPr>
       <w:r>
         <w:rPr>
-          <w:rStyle w:val="Kommentarzeichen"/>
+          <w:rStyle w:val="CommentReference"/>
         </w:rPr>
         <w:annotationRef/>
       </w:r>
@@ -5683,12 +6958,12 @@
   <w:comment w:id="22" w:author="Denise Denise" w:date="2023-06-11T15:00:00Z" w:initials="DD">
     <w:p>
       <w:pPr>
-        <w:pStyle w:val="Kommentartext"/>
+        <w:pStyle w:val="CommentText"/>
         <w:jc w:val="left"/>
       </w:pPr>
       <w:r>
         <w:rPr>
-          <w:rStyle w:val="Kommentarzeichen"/>
+          <w:rStyle w:val="CommentReference"/>
         </w:rPr>
         <w:annotationRef/>
       </w:r>
@@ -5697,15 +6972,32 @@
       </w:r>
     </w:p>
   </w:comment>
-  <w:comment w:id="23" w:author="Denise Denise" w:date="2023-06-11T15:09:00Z" w:initials="DD">
-    <w:p>
-      <w:pPr>
-        <w:pStyle w:val="Kommentartext"/>
+  <w:comment w:id="23" w:author="Denise Denise" w:date="2023-06-16T22:22:00Z" w:initials="DD">
+    <w:p>
+      <w:pPr>
+        <w:pStyle w:val="CommentText"/>
         <w:jc w:val="left"/>
       </w:pPr>
       <w:r>
         <w:rPr>
-          <w:rStyle w:val="Kommentarzeichen"/>
+          <w:rStyle w:val="CommentReference"/>
+        </w:rPr>
+        <w:annotationRef/>
+      </w:r>
+      <w:r>
+        <w:t>@Hannah</w:t>
+      </w:r>
+    </w:p>
+  </w:comment>
+  <w:comment w:id="24" w:author="Denise Denise" w:date="2023-06-11T15:09:00Z" w:initials="DD">
+    <w:p>
+      <w:pPr>
+        <w:pStyle w:val="CommentText"/>
+        <w:jc w:val="left"/>
+      </w:pPr>
+      <w:r>
+        <w:rPr>
+          <w:rStyle w:val="CommentReference"/>
         </w:rPr>
         <w:annotationRef/>
       </w:r>
@@ -5745,15 +7037,15 @@
       </w:r>
     </w:p>
   </w:comment>
-  <w:comment w:id="24" w:author="Denise Denise" w:date="2023-06-11T17:26:00Z" w:initials="DD">
-    <w:p>
-      <w:pPr>
-        <w:pStyle w:val="Kommentartext"/>
+  <w:comment w:id="25" w:author="Denise Denise" w:date="2023-06-11T17:26:00Z" w:initials="DD">
+    <w:p>
+      <w:pPr>
+        <w:pStyle w:val="CommentText"/>
         <w:jc w:val="left"/>
       </w:pPr>
       <w:r>
         <w:rPr>
-          <w:rStyle w:val="Kommentarzeichen"/>
+          <w:rStyle w:val="CommentReference"/>
         </w:rPr>
         <w:annotationRef/>
       </w:r>
@@ -5779,15 +7071,15 @@
       </w:r>
     </w:p>
   </w:comment>
-  <w:comment w:id="25" w:author="Denise Denise" w:date="2023-06-11T17:30:00Z" w:initials="DD">
-    <w:p>
-      <w:pPr>
-        <w:pStyle w:val="Kommentartext"/>
+  <w:comment w:id="26" w:author="Denise Denise" w:date="2023-06-11T17:30:00Z" w:initials="DD">
+    <w:p>
+      <w:pPr>
+        <w:pStyle w:val="CommentText"/>
         <w:jc w:val="left"/>
       </w:pPr>
       <w:r>
         <w:rPr>
-          <w:rStyle w:val="Kommentarzeichen"/>
+          <w:rStyle w:val="CommentReference"/>
         </w:rPr>
         <w:annotationRef/>
       </w:r>
@@ -5815,13 +7107,13 @@
     </w:p>
     <w:p>
       <w:pPr>
-        <w:pStyle w:val="Kommentartext"/>
+        <w:pStyle w:val="CommentText"/>
         <w:jc w:val="left"/>
       </w:pPr>
     </w:p>
     <w:p>
       <w:pPr>
-        <w:pStyle w:val="Kommentartext"/>
+        <w:pStyle w:val="CommentText"/>
         <w:jc w:val="left"/>
       </w:pPr>
       <w:r>
@@ -5834,32 +7126,49 @@
       </w:r>
     </w:p>
   </w:comment>
-  <w:comment w:id="26" w:author="Denise Denise" w:date="2023-06-11T19:37:00Z" w:initials="DD">
-    <w:p>
-      <w:pPr>
-        <w:pStyle w:val="Kommentartext"/>
+  <w:comment w:id="27" w:author="Denise Denise" w:date="2023-06-16T22:21:00Z" w:initials="DD">
+    <w:p>
+      <w:pPr>
+        <w:pStyle w:val="CommentText"/>
         <w:jc w:val="left"/>
       </w:pPr>
       <w:r>
         <w:rPr>
-          <w:rStyle w:val="Kommentarzeichen"/>
+          <w:rStyle w:val="CommentReference"/>
         </w:rPr>
         <w:annotationRef/>
       </w:r>
       <w:r>
+        <w:t>@Hannah</w:t>
+      </w:r>
+    </w:p>
+  </w:comment>
+  <w:comment w:id="28" w:author="Denise Denise" w:date="2023-06-11T19:37:00Z" w:initials="DD">
+    <w:p>
+      <w:pPr>
+        <w:pStyle w:val="CommentText"/>
+        <w:jc w:val="left"/>
+      </w:pPr>
+      <w:r>
+        <w:rPr>
+          <w:rStyle w:val="CommentReference"/>
+        </w:rPr>
+        <w:annotationRef/>
+      </w:r>
+      <w:r>
         <w:t>Deutschen oder Englischen Term benutzen?</w:t>
       </w:r>
     </w:p>
   </w:comment>
-  <w:comment w:id="27" w:author="Denise Denise" w:date="2023-06-11T19:41:00Z" w:initials="DD">
-    <w:p>
-      <w:pPr>
-        <w:pStyle w:val="Kommentartext"/>
+  <w:comment w:id="29" w:author="Denise Denise" w:date="2023-06-11T19:41:00Z" w:initials="DD">
+    <w:p>
+      <w:pPr>
+        <w:pStyle w:val="CommentText"/>
         <w:jc w:val="left"/>
       </w:pPr>
       <w:r>
         <w:rPr>
-          <w:rStyle w:val="Kommentarzeichen"/>
+          <w:rStyle w:val="CommentReference"/>
         </w:rPr>
         <w:annotationRef/>
       </w:r>
@@ -5873,15 +7182,15 @@
       </w:r>
     </w:p>
   </w:comment>
-  <w:comment w:id="28" w:author="Denise Denise" w:date="2023-06-11T19:42:00Z" w:initials="DD">
-    <w:p>
-      <w:pPr>
-        <w:pStyle w:val="Kommentartext"/>
+  <w:comment w:id="30" w:author="Denise Denise" w:date="2023-06-11T19:42:00Z" w:initials="DD">
+    <w:p>
+      <w:pPr>
+        <w:pStyle w:val="CommentText"/>
         <w:jc w:val="left"/>
       </w:pPr>
       <w:r>
         <w:rPr>
-          <w:rStyle w:val="Kommentarzeichen"/>
+          <w:rStyle w:val="CommentReference"/>
         </w:rPr>
         <w:annotationRef/>
       </w:r>
@@ -6120,15 +7429,15 @@
       </w:r>
     </w:p>
   </w:comment>
-  <w:comment w:id="30" w:author="Denise Falk | Consiglia e.V." w:date="2023-05-29T13:34:00Z" w:initials="DF|Ce">
-    <w:p>
-      <w:pPr>
-        <w:pStyle w:val="Kommentartext"/>
+  <w:comment w:id="32" w:author="Denise Falk | Consiglia e.V." w:date="2023-05-29T13:34:00Z" w:initials="DF|Ce">
+    <w:p>
+      <w:pPr>
+        <w:pStyle w:val="CommentText"/>
         <w:jc w:val="left"/>
       </w:pPr>
       <w:r>
         <w:rPr>
-          <w:rStyle w:val="Kommentarzeichen"/>
+          <w:rStyle w:val="CommentReference"/>
         </w:rPr>
         <w:annotationRef/>
       </w:r>
@@ -6137,15 +7446,15 @@
       </w:r>
     </w:p>
   </w:comment>
-  <w:comment w:id="31" w:author="Denise Denise" w:date="2023-06-12T08:20:00Z" w:initials="DD">
-    <w:p>
-      <w:pPr>
-        <w:pStyle w:val="Kommentartext"/>
+  <w:comment w:id="33" w:author="Denise Denise" w:date="2023-06-12T08:20:00Z" w:initials="DD">
+    <w:p>
+      <w:pPr>
+        <w:pStyle w:val="CommentText"/>
         <w:jc w:val="left"/>
       </w:pPr>
       <w:r>
         <w:rPr>
-          <w:rStyle w:val="Kommentarzeichen"/>
+          <w:rStyle w:val="CommentReference"/>
         </w:rPr>
         <w:annotationRef/>
       </w:r>
@@ -6160,13 +7469,13 @@
     </w:p>
     <w:p>
       <w:pPr>
-        <w:pStyle w:val="Kommentartext"/>
+        <w:pStyle w:val="CommentText"/>
         <w:jc w:val="left"/>
       </w:pPr>
     </w:p>
     <w:p>
       <w:pPr>
-        <w:pStyle w:val="Kommentartext"/>
+        <w:pStyle w:val="CommentText"/>
         <w:jc w:val="left"/>
       </w:pPr>
       <w:r>
@@ -6179,15 +7488,15 @@
       </w:r>
     </w:p>
   </w:comment>
-  <w:comment w:id="34" w:author="Denise Falk | Consiglia e.V." w:date="2023-05-29T13:35:00Z" w:initials="DF|Ce">
-    <w:p>
-      <w:pPr>
-        <w:pStyle w:val="Kommentartext"/>
+  <w:comment w:id="36" w:author="Denise Falk | Consiglia e.V." w:date="2023-05-29T13:35:00Z" w:initials="DF|Ce">
+    <w:p>
+      <w:pPr>
+        <w:pStyle w:val="CommentText"/>
         <w:jc w:val="left"/>
       </w:pPr>
       <w:r>
         <w:rPr>
-          <w:rStyle w:val="Kommentarzeichen"/>
+          <w:rStyle w:val="CommentReference"/>
         </w:rPr>
         <w:annotationRef/>
       </w:r>
@@ -6200,7 +7509,7 @@
 </file>
 
 <file path=word/commentsExtended.xml><?xml version="1.0" encoding="utf-8"?>
-<w15:commentsEx xmlns:wpc="http://schemas.microsoft.com/office/word/2010/wordprocessingCanvas" xmlns:cx="http://schemas.microsoft.com/office/drawing/2014/chartex" xmlns:cx1="http://schemas.microsoft.com/office/drawing/2015/9/8/chartex" xmlns:cx2="http://schemas.microsoft.com/office/drawing/2015/10/21/chartex" xmlns:cx3="http://schemas.microsoft.com/office/drawing/2016/5/9/chartex" xmlns:cx4="http://schemas.microsoft.com/office/drawing/2016/5/10/chartex" xmlns:cx5="http://schemas.microsoft.com/office/drawing/2016/5/11/chartex" xmlns:cx6="http://schemas.microsoft.com/office/drawing/2016/5/12/chartex" xmlns:cx7="http://schemas.microsoft.com/office/drawing/2016/5/13/chartex" xmlns:cx8="http://schemas.microsoft.com/office/drawing/2016/5/14/chartex" xmlns:mc="http://schemas.openxmlformats.org/markup-compatibility/2006" xmlns:aink="http://schemas.microsoft.com/office/drawing/2016/ink" xmlns:am3d="http://schemas.microsoft.com/office/drawing/2017/model3d" xmlns:o="urn:schemas-microsoft-com:office:office" xmlns:oel="http://schemas.microsoft.com/office/2019/extlst" xmlns:r="http://schemas.openxmlformats.org/officeDocument/2006/relationships" xmlns:m="http://schemas.openxmlformats.org/officeDocument/2006/math" xmlns:v="urn:schemas-microsoft-com:vml" xmlns:wp14="http://schemas.microsoft.com/office/word/2010/wordprocessingDrawing" xmlns:wp="http://schemas.openxmlformats.org/drawingml/2006/wordprocessingDrawing" xmlns:w10="urn:schemas-microsoft-com:office:word" xmlns:w="http://schemas.openxmlformats.org/wordprocessingml/2006/main" xmlns:w14="http://schemas.microsoft.com/office/word/2010/wordml" xmlns:w15="http://schemas.microsoft.com/office/word/2012/wordml" xmlns:w16cex="http://schemas.microsoft.com/office/word/2018/wordml/cex" xmlns:w16cid="http://schemas.microsoft.com/office/word/2016/wordml/cid" xmlns:w16="http://schemas.microsoft.com/office/word/2018/wordml" xmlns:w16du="http://schemas.microsoft.com/office/word/2023/wordml/word16du" xmlns:w16sdtdh="http://schemas.microsoft.com/office/word/2020/wordml/sdtdatahash" xmlns:w16se="http://schemas.microsoft.com/office/word/2015/wordml/symex" xmlns:wpg="http://schemas.microsoft.com/office/word/2010/wordprocessingGroup" xmlns:wpi="http://schemas.microsoft.com/office/word/2010/wordprocessingInk" xmlns:wne="http://schemas.microsoft.com/office/word/2006/wordml" xmlns:wps="http://schemas.microsoft.com/office/word/2010/wordprocessingShape" mc:Ignorable="w14 w15 w16se w16cid w16 w16cex w16sdtdh wp14">
+<w15:commentsEx xmlns:wpc="http://schemas.microsoft.com/office/word/2010/wordprocessingCanvas" xmlns:cx="http://schemas.microsoft.com/office/drawing/2014/chartex" xmlns:cx1="http://schemas.microsoft.com/office/drawing/2015/9/8/chartex" xmlns:cx2="http://schemas.microsoft.com/office/drawing/2015/10/21/chartex" xmlns:cx3="http://schemas.microsoft.com/office/drawing/2016/5/9/chartex" xmlns:cx4="http://schemas.microsoft.com/office/drawing/2016/5/10/chartex" xmlns:cx5="http://schemas.microsoft.com/office/drawing/2016/5/11/chartex" xmlns:cx6="http://schemas.microsoft.com/office/drawing/2016/5/12/chartex" xmlns:cx7="http://schemas.microsoft.com/office/drawing/2016/5/13/chartex" xmlns:cx8="http://schemas.microsoft.com/office/drawing/2016/5/14/chartex" xmlns:mc="http://schemas.openxmlformats.org/markup-compatibility/2006" xmlns:aink="http://schemas.microsoft.com/office/drawing/2016/ink" xmlns:am3d="http://schemas.microsoft.com/office/drawing/2017/model3d" xmlns:o="urn:schemas-microsoft-com:office:office" xmlns:oel="http://schemas.microsoft.com/office/2019/extlst" xmlns:r="http://schemas.openxmlformats.org/officeDocument/2006/relationships" xmlns:m="http://schemas.openxmlformats.org/officeDocument/2006/math" xmlns:v="urn:schemas-microsoft-com:vml" xmlns:wp14="http://schemas.microsoft.com/office/word/2010/wordprocessingDrawing" xmlns:wp="http://schemas.openxmlformats.org/drawingml/2006/wordprocessingDrawing" xmlns:w10="urn:schemas-microsoft-com:office:word" xmlns:w="http://schemas.openxmlformats.org/wordprocessingml/2006/main" xmlns:w14="http://schemas.microsoft.com/office/word/2010/wordml" xmlns:w15="http://schemas.microsoft.com/office/word/2012/wordml" xmlns:w16cex="http://schemas.microsoft.com/office/word/2018/wordml/cex" xmlns:w16cid="http://schemas.microsoft.com/office/word/2016/wordml/cid" xmlns:w16="http://schemas.microsoft.com/office/word/2018/wordml" xmlns:w16sdtdh="http://schemas.microsoft.com/office/word/2020/wordml/sdtdatahash" xmlns:w16se="http://schemas.microsoft.com/office/word/2015/wordml/symex" xmlns:wpg="http://schemas.microsoft.com/office/word/2010/wordprocessingGroup" xmlns:wpi="http://schemas.microsoft.com/office/word/2010/wordprocessingInk" xmlns:wne="http://schemas.microsoft.com/office/word/2006/wordml" xmlns:wps="http://schemas.microsoft.com/office/word/2010/wordprocessingShape" mc:Ignorable="w14 w15 w16se w16cid w16 w16cex w16sdtdh wp14">
   <w15:commentEx w15:paraId="5C6E06F3" w15:done="0"/>
   <w15:commentEx w15:paraId="315C7986" w15:done="0"/>
   <w15:commentEx w15:paraId="6C6C8559" w15:done="0"/>
@@ -6215,9 +7524,11 @@
   <w15:commentEx w15:paraId="36DEB0A5" w15:done="0"/>
   <w15:commentEx w15:paraId="364A733A" w15:done="0"/>
   <w15:commentEx w15:paraId="3D32C0FE" w15:done="0"/>
+  <w15:commentEx w15:paraId="7E6858E9" w15:paraIdParent="3D32C0FE" w15:done="0"/>
   <w15:commentEx w15:paraId="2C492B02" w15:done="0"/>
   <w15:commentEx w15:paraId="3CE71E9F" w15:done="0"/>
   <w15:commentEx w15:paraId="1B88BE0A" w15:done="0"/>
+  <w15:commentEx w15:paraId="5C4A4862" w15:paraIdParent="1B88BE0A" w15:done="0"/>
   <w15:commentEx w15:paraId="1A0EF9A3" w15:done="0"/>
   <w15:commentEx w15:paraId="5B1F45B9" w15:done="0"/>
   <w15:commentEx w15:paraId="416F602C" w15:done="0"/>
@@ -6228,7 +7539,7 @@
 </file>
 
 <file path=word/commentsExtensible.xml><?xml version="1.0" encoding="utf-8"?>
-<w16cex:commentsExtensible xmlns:wpc="http://schemas.microsoft.com/office/word/2010/wordprocessingCanvas" xmlns:cx="http://schemas.microsoft.com/office/drawing/2014/chartex" xmlns:cx1="http://schemas.microsoft.com/office/drawing/2015/9/8/chartex" xmlns:cx2="http://schemas.microsoft.com/office/drawing/2015/10/21/chartex" xmlns:cx3="http://schemas.microsoft.com/office/drawing/2016/5/9/chartex" xmlns:cx4="http://schemas.microsoft.com/office/drawing/2016/5/10/chartex" xmlns:cx5="http://schemas.microsoft.com/office/drawing/2016/5/11/chartex" xmlns:cx6="http://schemas.microsoft.com/office/drawing/2016/5/12/chartex" xmlns:cx7="http://schemas.microsoft.com/office/drawing/2016/5/13/chartex" xmlns:cx8="http://schemas.microsoft.com/office/drawing/2016/5/14/chartex" xmlns:mc="http://schemas.openxmlformats.org/markup-compatibility/2006" xmlns:aink="http://schemas.microsoft.com/office/drawing/2016/ink" xmlns:am3d="http://schemas.microsoft.com/office/drawing/2017/model3d" xmlns:o="urn:schemas-microsoft-com:office:office" xmlns:oel="http://schemas.microsoft.com/office/2019/extlst" xmlns:r="http://schemas.openxmlformats.org/officeDocument/2006/relationships" xmlns:m="http://schemas.openxmlformats.org/officeDocument/2006/math" xmlns:v="urn:schemas-microsoft-com:vml" xmlns:wp14="http://schemas.microsoft.com/office/word/2010/wordprocessingDrawing" xmlns:wp="http://schemas.openxmlformats.org/drawingml/2006/wordprocessingDrawing" xmlns:w10="urn:schemas-microsoft-com:office:word" xmlns:w="http://schemas.openxmlformats.org/wordprocessingml/2006/main" xmlns:w14="http://schemas.microsoft.com/office/word/2010/wordml" xmlns:w15="http://schemas.microsoft.com/office/word/2012/wordml" xmlns:w16cex="http://schemas.microsoft.com/office/word/2018/wordml/cex" xmlns:w16cid="http://schemas.microsoft.com/office/word/2016/wordml/cid" xmlns:w16="http://schemas.microsoft.com/office/word/2018/wordml" xmlns:w16du="http://schemas.microsoft.com/office/word/2023/wordml/word16du" xmlns:w16sdtdh="http://schemas.microsoft.com/office/word/2020/wordml/sdtdatahash" xmlns:w16se="http://schemas.microsoft.com/office/word/2015/wordml/symex" xmlns:wpg="http://schemas.microsoft.com/office/word/2010/wordprocessingGroup" xmlns:wpi="http://schemas.microsoft.com/office/word/2010/wordprocessingInk" xmlns:wne="http://schemas.microsoft.com/office/word/2006/wordml" xmlns:wps="http://schemas.microsoft.com/office/word/2010/wordprocessingShape" mc:Ignorable="w14 w15 w16se w16cid w16 w16cex w16sdtdh wp14">
+<w16cex:commentsExtensible xmlns:wpc="http://schemas.microsoft.com/office/word/2010/wordprocessingCanvas" xmlns:cx="http://schemas.microsoft.com/office/drawing/2014/chartex" xmlns:cx1="http://schemas.microsoft.com/office/drawing/2015/9/8/chartex" xmlns:cx2="http://schemas.microsoft.com/office/drawing/2015/10/21/chartex" xmlns:cx3="http://schemas.microsoft.com/office/drawing/2016/5/9/chartex" xmlns:cx4="http://schemas.microsoft.com/office/drawing/2016/5/10/chartex" xmlns:cx5="http://schemas.microsoft.com/office/drawing/2016/5/11/chartex" xmlns:cx6="http://schemas.microsoft.com/office/drawing/2016/5/12/chartex" xmlns:cx7="http://schemas.microsoft.com/office/drawing/2016/5/13/chartex" xmlns:cx8="http://schemas.microsoft.com/office/drawing/2016/5/14/chartex" xmlns:mc="http://schemas.openxmlformats.org/markup-compatibility/2006" xmlns:aink="http://schemas.microsoft.com/office/drawing/2016/ink" xmlns:am3d="http://schemas.microsoft.com/office/drawing/2017/model3d" xmlns:o="urn:schemas-microsoft-com:office:office" xmlns:oel="http://schemas.microsoft.com/office/2019/extlst" xmlns:r="http://schemas.openxmlformats.org/officeDocument/2006/relationships" xmlns:m="http://schemas.openxmlformats.org/officeDocument/2006/math" xmlns:v="urn:schemas-microsoft-com:vml" xmlns:wp14="http://schemas.microsoft.com/office/word/2010/wordprocessingDrawing" xmlns:wp="http://schemas.openxmlformats.org/drawingml/2006/wordprocessingDrawing" xmlns:w10="urn:schemas-microsoft-com:office:word" xmlns:w="http://schemas.openxmlformats.org/wordprocessingml/2006/main" xmlns:w14="http://schemas.microsoft.com/office/word/2010/wordml" xmlns:w15="http://schemas.microsoft.com/office/word/2012/wordml" xmlns:w16cex="http://schemas.microsoft.com/office/word/2018/wordml/cex" xmlns:w16cid="http://schemas.microsoft.com/office/word/2016/wordml/cid" xmlns:w16="http://schemas.microsoft.com/office/word/2018/wordml" xmlns:w16sdtdh="http://schemas.microsoft.com/office/word/2020/wordml/sdtdatahash" xmlns:w16se="http://schemas.microsoft.com/office/word/2015/wordml/symex" xmlns:wpg="http://schemas.microsoft.com/office/word/2010/wordprocessingGroup" xmlns:wpi="http://schemas.microsoft.com/office/word/2010/wordprocessingInk" xmlns:wne="http://schemas.microsoft.com/office/word/2006/wordml" xmlns:wps="http://schemas.microsoft.com/office/word/2010/wordprocessingShape" mc:Ignorable="w14 w15 w16se w16cid w16 w16cex w16sdtdh wp14">
   <w16cex:commentExtensible w16cex:durableId="281F247E" w16cex:dateUtc="2023-05-29T11:17:00Z"/>
   <w16cex:commentExtensible w16cex:durableId="281F24A5" w16cex:dateUtc="2023-05-29T11:18:00Z"/>
   <w16cex:commentExtensible w16cex:durableId="283047C9" w16cex:dateUtc="2023-06-11T11:16:00Z"/>
@@ -6243,9 +7554,11 @@
   <w16cex:commentExtensible w16cex:durableId="28305D12" w16cex:dateUtc="2023-06-11T12:47:00Z"/>
   <w16cex:commentExtensible w16cex:durableId="28305E83" w16cex:dateUtc="2023-06-11T12:53:00Z"/>
   <w16cex:commentExtensible w16cex:durableId="28305FFE" w16cex:dateUtc="2023-06-11T13:00:00Z"/>
+  <w16cex:commentExtensible w16cex:durableId="28375F0C" w16cex:dateUtc="2023-06-16T20:22:00Z"/>
   <w16cex:commentExtensible w16cex:durableId="28306247" w16cex:dateUtc="2023-06-11T13:09:00Z"/>
   <w16cex:commentExtensible w16cex:durableId="2830825B" w16cex:dateUtc="2023-06-11T15:26:00Z"/>
   <w16cex:commentExtensible w16cex:durableId="2830831F" w16cex:dateUtc="2023-06-11T15:30:00Z"/>
+  <w16cex:commentExtensible w16cex:durableId="28375EF3" w16cex:dateUtc="2023-06-16T20:21:00Z"/>
   <w16cex:commentExtensible w16cex:durableId="2830A111" w16cex:dateUtc="2023-06-11T17:37:00Z"/>
   <w16cex:commentExtensible w16cex:durableId="2830A1E9" w16cex:dateUtc="2023-06-11T17:41:00Z"/>
   <w16cex:commentExtensible w16cex:durableId="2830A211" w16cex:dateUtc="2023-06-11T17:42:00Z"/>
@@ -6256,7 +7569,7 @@
 </file>
 
 <file path=word/commentsIds.xml><?xml version="1.0" encoding="utf-8"?>
-<w16cid:commentsIds xmlns:wpc="http://schemas.microsoft.com/office/word/2010/wordprocessingCanvas" xmlns:cx="http://schemas.microsoft.com/office/drawing/2014/chartex" xmlns:cx1="http://schemas.microsoft.com/office/drawing/2015/9/8/chartex" xmlns:cx2="http://schemas.microsoft.com/office/drawing/2015/10/21/chartex" xmlns:cx3="http://schemas.microsoft.com/office/drawing/2016/5/9/chartex" xmlns:cx4="http://schemas.microsoft.com/office/drawing/2016/5/10/chartex" xmlns:cx5="http://schemas.microsoft.com/office/drawing/2016/5/11/chartex" xmlns:cx6="http://schemas.microsoft.com/office/drawing/2016/5/12/chartex" xmlns:cx7="http://schemas.microsoft.com/office/drawing/2016/5/13/chartex" xmlns:cx8="http://schemas.microsoft.com/office/drawing/2016/5/14/chartex" xmlns:mc="http://schemas.openxmlformats.org/markup-compatibility/2006" xmlns:aink="http://schemas.microsoft.com/office/drawing/2016/ink" xmlns:am3d="http://schemas.microsoft.com/office/drawing/2017/model3d" xmlns:o="urn:schemas-microsoft-com:office:office" xmlns:oel="http://schemas.microsoft.com/office/2019/extlst" xmlns:r="http://schemas.openxmlformats.org/officeDocument/2006/relationships" xmlns:m="http://schemas.openxmlformats.org/officeDocument/2006/math" xmlns:v="urn:schemas-microsoft-com:vml" xmlns:wp14="http://schemas.microsoft.com/office/word/2010/wordprocessingDrawing" xmlns:wp="http://schemas.openxmlformats.org/drawingml/2006/wordprocessingDrawing" xmlns:w10="urn:schemas-microsoft-com:office:word" xmlns:w="http://schemas.openxmlformats.org/wordprocessingml/2006/main" xmlns:w14="http://schemas.microsoft.com/office/word/2010/wordml" xmlns:w15="http://schemas.microsoft.com/office/word/2012/wordml" xmlns:w16cex="http://schemas.microsoft.com/office/word/2018/wordml/cex" xmlns:w16cid="http://schemas.microsoft.com/office/word/2016/wordml/cid" xmlns:w16="http://schemas.microsoft.com/office/word/2018/wordml" xmlns:w16du="http://schemas.microsoft.com/office/word/2023/wordml/word16du" xmlns:w16sdtdh="http://schemas.microsoft.com/office/word/2020/wordml/sdtdatahash" xmlns:w16se="http://schemas.microsoft.com/office/word/2015/wordml/symex" xmlns:wpg="http://schemas.microsoft.com/office/word/2010/wordprocessingGroup" xmlns:wpi="http://schemas.microsoft.com/office/word/2010/wordprocessingInk" xmlns:wne="http://schemas.microsoft.com/office/word/2006/wordml" xmlns:wps="http://schemas.microsoft.com/office/word/2010/wordprocessingShape" mc:Ignorable="w14 w15 w16se w16cid w16 w16cex w16sdtdh wp14">
+<w16cid:commentsIds xmlns:wpc="http://schemas.microsoft.com/office/word/2010/wordprocessingCanvas" xmlns:cx="http://schemas.microsoft.com/office/drawing/2014/chartex" xmlns:cx1="http://schemas.microsoft.com/office/drawing/2015/9/8/chartex" xmlns:cx2="http://schemas.microsoft.com/office/drawing/2015/10/21/chartex" xmlns:cx3="http://schemas.microsoft.com/office/drawing/2016/5/9/chartex" xmlns:cx4="http://schemas.microsoft.com/office/drawing/2016/5/10/chartex" xmlns:cx5="http://schemas.microsoft.com/office/drawing/2016/5/11/chartex" xmlns:cx6="http://schemas.microsoft.com/office/drawing/2016/5/12/chartex" xmlns:cx7="http://schemas.microsoft.com/office/drawing/2016/5/13/chartex" xmlns:cx8="http://schemas.microsoft.com/office/drawing/2016/5/14/chartex" xmlns:mc="http://schemas.openxmlformats.org/markup-compatibility/2006" xmlns:aink="http://schemas.microsoft.com/office/drawing/2016/ink" xmlns:am3d="http://schemas.microsoft.com/office/drawing/2017/model3d" xmlns:o="urn:schemas-microsoft-com:office:office" xmlns:oel="http://schemas.microsoft.com/office/2019/extlst" xmlns:r="http://schemas.openxmlformats.org/officeDocument/2006/relationships" xmlns:m="http://schemas.openxmlformats.org/officeDocument/2006/math" xmlns:v="urn:schemas-microsoft-com:vml" xmlns:wp14="http://schemas.microsoft.com/office/word/2010/wordprocessingDrawing" xmlns:wp="http://schemas.openxmlformats.org/drawingml/2006/wordprocessingDrawing" xmlns:w10="urn:schemas-microsoft-com:office:word" xmlns:w="http://schemas.openxmlformats.org/wordprocessingml/2006/main" xmlns:w14="http://schemas.microsoft.com/office/word/2010/wordml" xmlns:w15="http://schemas.microsoft.com/office/word/2012/wordml" xmlns:w16cex="http://schemas.microsoft.com/office/word/2018/wordml/cex" xmlns:w16cid="http://schemas.microsoft.com/office/word/2016/wordml/cid" xmlns:w16="http://schemas.microsoft.com/office/word/2018/wordml" xmlns:w16sdtdh="http://schemas.microsoft.com/office/word/2020/wordml/sdtdatahash" xmlns:w16se="http://schemas.microsoft.com/office/word/2015/wordml/symex" xmlns:wpg="http://schemas.microsoft.com/office/word/2010/wordprocessingGroup" xmlns:wpi="http://schemas.microsoft.com/office/word/2010/wordprocessingInk" xmlns:wne="http://schemas.microsoft.com/office/word/2006/wordml" xmlns:wps="http://schemas.microsoft.com/office/word/2010/wordprocessingShape" mc:Ignorable="w14 w15 w16se w16cid w16 w16cex w16sdtdh wp14">
   <w16cid:commentId w16cid:paraId="5C6E06F3" w16cid:durableId="281F247E"/>
   <w16cid:commentId w16cid:paraId="315C7986" w16cid:durableId="281F24A5"/>
   <w16cid:commentId w16cid:paraId="6C6C8559" w16cid:durableId="283047C9"/>
@@ -6271,9 +7584,11 @@
   <w16cid:commentId w16cid:paraId="36DEB0A5" w16cid:durableId="28305D12"/>
   <w16cid:commentId w16cid:paraId="364A733A" w16cid:durableId="28305E83"/>
   <w16cid:commentId w16cid:paraId="3D32C0FE" w16cid:durableId="28305FFE"/>
+  <w16cid:commentId w16cid:paraId="7E6858E9" w16cid:durableId="28375F0C"/>
   <w16cid:commentId w16cid:paraId="2C492B02" w16cid:durableId="28306247"/>
   <w16cid:commentId w16cid:paraId="3CE71E9F" w16cid:durableId="2830825B"/>
   <w16cid:commentId w16cid:paraId="1B88BE0A" w16cid:durableId="2830831F"/>
+  <w16cid:commentId w16cid:paraId="5C4A4862" w16cid:durableId="28375EF3"/>
   <w16cid:commentId w16cid:paraId="1A0EF9A3" w16cid:durableId="2830A111"/>
   <w16cid:commentId w16cid:paraId="5B1F45B9" w16cid:durableId="2830A1E9"/>
   <w16cid:commentId w16cid:paraId="416F602C" w16cid:durableId="2830A211"/>
@@ -6284,7 +7599,7 @@
 </file>
 
 <file path=word/endnotes.xml><?xml version="1.0" encoding="utf-8"?>
-<w:endnotes xmlns:wpc="http://schemas.microsoft.com/office/word/2010/wordprocessingCanvas" xmlns:cx="http://schemas.microsoft.com/office/drawing/2014/chartex" xmlns:cx1="http://schemas.microsoft.com/office/drawing/2015/9/8/chartex" xmlns:cx2="http://schemas.microsoft.com/office/drawing/2015/10/21/chartex" xmlns:cx3="http://schemas.microsoft.com/office/drawing/2016/5/9/chartex" xmlns:cx4="http://schemas.microsoft.com/office/drawing/2016/5/10/chartex" xmlns:cx5="http://schemas.microsoft.com/office/drawing/2016/5/11/chartex" xmlns:cx6="http://schemas.microsoft.com/office/drawing/2016/5/12/chartex" xmlns:cx7="http://schemas.microsoft.com/office/drawing/2016/5/13/chartex" xmlns:cx8="http://schemas.microsoft.com/office/drawing/2016/5/14/chartex" xmlns:mc="http://schemas.openxmlformats.org/markup-compatibility/2006" xmlns:aink="http://schemas.microsoft.com/office/drawing/2016/ink" xmlns:am3d="http://schemas.microsoft.com/office/drawing/2017/model3d" xmlns:o="urn:schemas-microsoft-com:office:office" xmlns:oel="http://schemas.microsoft.com/office/2019/extlst" xmlns:r="http://schemas.openxmlformats.org/officeDocument/2006/relationships" xmlns:m="http://schemas.openxmlformats.org/officeDocument/2006/math" xmlns:v="urn:schemas-microsoft-com:vml" xmlns:wp14="http://schemas.microsoft.com/office/word/2010/wordprocessingDrawing" xmlns:wp="http://schemas.openxmlformats.org/drawingml/2006/wordprocessingDrawing" xmlns:w10="urn:schemas-microsoft-com:office:word" xmlns:w="http://schemas.openxmlformats.org/wordprocessingml/2006/main" xmlns:w14="http://schemas.microsoft.com/office/word/2010/wordml" xmlns:w15="http://schemas.microsoft.com/office/word/2012/wordml" xmlns:w16cex="http://schemas.microsoft.com/office/word/2018/wordml/cex" xmlns:w16cid="http://schemas.microsoft.com/office/word/2016/wordml/cid" xmlns:w16="http://schemas.microsoft.com/office/word/2018/wordml" xmlns:w16du="http://schemas.microsoft.com/office/word/2023/wordml/word16du" xmlns:w16sdtdh="http://schemas.microsoft.com/office/word/2020/wordml/sdtdatahash" xmlns:w16se="http://schemas.microsoft.com/office/word/2015/wordml/symex" xmlns:wpg="http://schemas.microsoft.com/office/word/2010/wordprocessingGroup" xmlns:wpi="http://schemas.microsoft.com/office/word/2010/wordprocessingInk" xmlns:wne="http://schemas.microsoft.com/office/word/2006/wordml" xmlns:wps="http://schemas.microsoft.com/office/word/2010/wordprocessingShape" mc:Ignorable="w14 w15 w16se w16cid w16 w16cex w16sdtdh wp14">
+<w:endnotes xmlns:wpc="http://schemas.microsoft.com/office/word/2010/wordprocessingCanvas" xmlns:cx="http://schemas.microsoft.com/office/drawing/2014/chartex" xmlns:cx1="http://schemas.microsoft.com/office/drawing/2015/9/8/chartex" xmlns:cx2="http://schemas.microsoft.com/office/drawing/2015/10/21/chartex" xmlns:cx3="http://schemas.microsoft.com/office/drawing/2016/5/9/chartex" xmlns:cx4="http://schemas.microsoft.com/office/drawing/2016/5/10/chartex" xmlns:cx5="http://schemas.microsoft.com/office/drawing/2016/5/11/chartex" xmlns:cx6="http://schemas.microsoft.com/office/drawing/2016/5/12/chartex" xmlns:cx7="http://schemas.microsoft.com/office/drawing/2016/5/13/chartex" xmlns:cx8="http://schemas.microsoft.com/office/drawing/2016/5/14/chartex" xmlns:mc="http://schemas.openxmlformats.org/markup-compatibility/2006" xmlns:aink="http://schemas.microsoft.com/office/drawing/2016/ink" xmlns:am3d="http://schemas.microsoft.com/office/drawing/2017/model3d" xmlns:o="urn:schemas-microsoft-com:office:office" xmlns:oel="http://schemas.microsoft.com/office/2019/extlst" xmlns:r="http://schemas.openxmlformats.org/officeDocument/2006/relationships" xmlns:m="http://schemas.openxmlformats.org/officeDocument/2006/math" xmlns:v="urn:schemas-microsoft-com:vml" xmlns:wp14="http://schemas.microsoft.com/office/word/2010/wordprocessingDrawing" xmlns:wp="http://schemas.openxmlformats.org/drawingml/2006/wordprocessingDrawing" xmlns:w10="urn:schemas-microsoft-com:office:word" xmlns:w="http://schemas.openxmlformats.org/wordprocessingml/2006/main" xmlns:w14="http://schemas.microsoft.com/office/word/2010/wordml" xmlns:w15="http://schemas.microsoft.com/office/word/2012/wordml" xmlns:w16cex="http://schemas.microsoft.com/office/word/2018/wordml/cex" xmlns:w16cid="http://schemas.microsoft.com/office/word/2016/wordml/cid" xmlns:w16="http://schemas.microsoft.com/office/word/2018/wordml" xmlns:w16sdtdh="http://schemas.microsoft.com/office/word/2020/wordml/sdtdatahash" xmlns:w16se="http://schemas.microsoft.com/office/word/2015/wordml/symex" xmlns:wpg="http://schemas.microsoft.com/office/word/2010/wordprocessingGroup" xmlns:wpi="http://schemas.microsoft.com/office/word/2010/wordprocessingInk" xmlns:wne="http://schemas.microsoft.com/office/word/2006/wordml" xmlns:wps="http://schemas.microsoft.com/office/word/2010/wordprocessingShape" mc:Ignorable="w14 w15 w16se w16cid w16 w16cex w16sdtdh wp14">
   <w:endnote w:type="separator" w:id="-1">
     <w:p>
       <w:pPr>
@@ -6309,17 +7624,17 @@
 </file>
 
 <file path=word/footer1.xml><?xml version="1.0" encoding="utf-8"?>
-<w:ftr xmlns:wpc="http://schemas.microsoft.com/office/word/2010/wordprocessingCanvas" xmlns:cx="http://schemas.microsoft.com/office/drawing/2014/chartex" xmlns:cx1="http://schemas.microsoft.com/office/drawing/2015/9/8/chartex" xmlns:cx2="http://schemas.microsoft.com/office/drawing/2015/10/21/chartex" xmlns:cx3="http://schemas.microsoft.com/office/drawing/2016/5/9/chartex" xmlns:cx4="http://schemas.microsoft.com/office/drawing/2016/5/10/chartex" xmlns:cx5="http://schemas.microsoft.com/office/drawing/2016/5/11/chartex" xmlns:cx6="http://schemas.microsoft.com/office/drawing/2016/5/12/chartex" xmlns:cx7="http://schemas.microsoft.com/office/drawing/2016/5/13/chartex" xmlns:cx8="http://schemas.microsoft.com/office/drawing/2016/5/14/chartex" xmlns:mc="http://schemas.openxmlformats.org/markup-compatibility/2006" xmlns:aink="http://schemas.microsoft.com/office/drawing/2016/ink" xmlns:am3d="http://schemas.microsoft.com/office/drawing/2017/model3d" xmlns:o="urn:schemas-microsoft-com:office:office" xmlns:oel="http://schemas.microsoft.com/office/2019/extlst" xmlns:r="http://schemas.openxmlformats.org/officeDocument/2006/relationships" xmlns:m="http://schemas.openxmlformats.org/officeDocument/2006/math" xmlns:v="urn:schemas-microsoft-com:vml" xmlns:wp14="http://schemas.microsoft.com/office/word/2010/wordprocessingDrawing" xmlns:wp="http://schemas.openxmlformats.org/drawingml/2006/wordprocessingDrawing" xmlns:w10="urn:schemas-microsoft-com:office:word" xmlns:w="http://schemas.openxmlformats.org/wordprocessingml/2006/main" xmlns:w14="http://schemas.microsoft.com/office/word/2010/wordml" xmlns:w15="http://schemas.microsoft.com/office/word/2012/wordml" xmlns:w16cex="http://schemas.microsoft.com/office/word/2018/wordml/cex" xmlns:w16cid="http://schemas.microsoft.com/office/word/2016/wordml/cid" xmlns:w16="http://schemas.microsoft.com/office/word/2018/wordml" xmlns:w16du="http://schemas.microsoft.com/office/word/2023/wordml/word16du" xmlns:w16sdtdh="http://schemas.microsoft.com/office/word/2020/wordml/sdtdatahash" xmlns:w16se="http://schemas.microsoft.com/office/word/2015/wordml/symex" xmlns:wpg="http://schemas.microsoft.com/office/word/2010/wordprocessingGroup" xmlns:wpi="http://schemas.microsoft.com/office/word/2010/wordprocessingInk" xmlns:wne="http://schemas.microsoft.com/office/word/2006/wordml" xmlns:wps="http://schemas.microsoft.com/office/word/2010/wordprocessingShape" mc:Ignorable="w14 w15 w16se w16cid w16 w16cex w16sdtdh wp14">
+<w:ftr xmlns:wpc="http://schemas.microsoft.com/office/word/2010/wordprocessingCanvas" xmlns:cx="http://schemas.microsoft.com/office/drawing/2014/chartex" xmlns:cx1="http://schemas.microsoft.com/office/drawing/2015/9/8/chartex" xmlns:cx2="http://schemas.microsoft.com/office/drawing/2015/10/21/chartex" xmlns:cx3="http://schemas.microsoft.com/office/drawing/2016/5/9/chartex" xmlns:cx4="http://schemas.microsoft.com/office/drawing/2016/5/10/chartex" xmlns:cx5="http://schemas.microsoft.com/office/drawing/2016/5/11/chartex" xmlns:cx6="http://schemas.microsoft.com/office/drawing/2016/5/12/chartex" xmlns:cx7="http://schemas.microsoft.com/office/drawing/2016/5/13/chartex" xmlns:cx8="http://schemas.microsoft.com/office/drawing/2016/5/14/chartex" xmlns:mc="http://schemas.openxmlformats.org/markup-compatibility/2006" xmlns:aink="http://schemas.microsoft.com/office/drawing/2016/ink" xmlns:am3d="http://schemas.microsoft.com/office/drawing/2017/model3d" xmlns:o="urn:schemas-microsoft-com:office:office" xmlns:oel="http://schemas.microsoft.com/office/2019/extlst" xmlns:r="http://schemas.openxmlformats.org/officeDocument/2006/relationships" xmlns:m="http://schemas.openxmlformats.org/officeDocument/2006/math" xmlns:v="urn:schemas-microsoft-com:vml" xmlns:wp14="http://schemas.microsoft.com/office/word/2010/wordprocessingDrawing" xmlns:wp="http://schemas.openxmlformats.org/drawingml/2006/wordprocessingDrawing" xmlns:w10="urn:schemas-microsoft-com:office:word" xmlns:w="http://schemas.openxmlformats.org/wordprocessingml/2006/main" xmlns:w14="http://schemas.microsoft.com/office/word/2010/wordml" xmlns:w15="http://schemas.microsoft.com/office/word/2012/wordml" xmlns:w16cex="http://schemas.microsoft.com/office/word/2018/wordml/cex" xmlns:w16cid="http://schemas.microsoft.com/office/word/2016/wordml/cid" xmlns:w16="http://schemas.microsoft.com/office/word/2018/wordml" xmlns:w16sdtdh="http://schemas.microsoft.com/office/word/2020/wordml/sdtdatahash" xmlns:w16se="http://schemas.microsoft.com/office/word/2015/wordml/symex" xmlns:wpg="http://schemas.microsoft.com/office/word/2010/wordprocessingGroup" xmlns:wpi="http://schemas.microsoft.com/office/word/2010/wordprocessingInk" xmlns:wne="http://schemas.microsoft.com/office/word/2006/wordml" xmlns:wps="http://schemas.microsoft.com/office/word/2010/wordprocessingShape" mc:Ignorable="w14 w15 w16se w16cid w16 w16cex w16sdtdh wp14">
   <w:p>
     <w:pPr>
-      <w:pStyle w:val="Fuzeile"/>
+      <w:pStyle w:val="Footer"/>
     </w:pPr>
   </w:p>
 </w:ftr>
 </file>
 
 <file path=word/footer2.xml><?xml version="1.0" encoding="utf-8"?>
-<w:ftr xmlns:wpc="http://schemas.microsoft.com/office/word/2010/wordprocessingCanvas" xmlns:cx="http://schemas.microsoft.com/office/drawing/2014/chartex" xmlns:cx1="http://schemas.microsoft.com/office/drawing/2015/9/8/chartex" xmlns:cx2="http://schemas.microsoft.com/office/drawing/2015/10/21/chartex" xmlns:cx3="http://schemas.microsoft.com/office/drawing/2016/5/9/chartex" xmlns:cx4="http://schemas.microsoft.com/office/drawing/2016/5/10/chartex" xmlns:cx5="http://schemas.microsoft.com/office/drawing/2016/5/11/chartex" xmlns:cx6="http://schemas.microsoft.com/office/drawing/2016/5/12/chartex" xmlns:cx7="http://schemas.microsoft.com/office/drawing/2016/5/13/chartex" xmlns:cx8="http://schemas.microsoft.com/office/drawing/2016/5/14/chartex" xmlns:mc="http://schemas.openxmlformats.org/markup-compatibility/2006" xmlns:aink="http://schemas.microsoft.com/office/drawing/2016/ink" xmlns:am3d="http://schemas.microsoft.com/office/drawing/2017/model3d" xmlns:o="urn:schemas-microsoft-com:office:office" xmlns:oel="http://schemas.microsoft.com/office/2019/extlst" xmlns:r="http://schemas.openxmlformats.org/officeDocument/2006/relationships" xmlns:m="http://schemas.openxmlformats.org/officeDocument/2006/math" xmlns:v="urn:schemas-microsoft-com:vml" xmlns:wp14="http://schemas.microsoft.com/office/word/2010/wordprocessingDrawing" xmlns:wp="http://schemas.openxmlformats.org/drawingml/2006/wordprocessingDrawing" xmlns:w10="urn:schemas-microsoft-com:office:word" xmlns:w="http://schemas.openxmlformats.org/wordprocessingml/2006/main" xmlns:w14="http://schemas.microsoft.com/office/word/2010/wordml" xmlns:w15="http://schemas.microsoft.com/office/word/2012/wordml" xmlns:w16cex="http://schemas.microsoft.com/office/word/2018/wordml/cex" xmlns:w16cid="http://schemas.microsoft.com/office/word/2016/wordml/cid" xmlns:w16="http://schemas.microsoft.com/office/word/2018/wordml" xmlns:w16du="http://schemas.microsoft.com/office/word/2023/wordml/word16du" xmlns:w16sdtdh="http://schemas.microsoft.com/office/word/2020/wordml/sdtdatahash" xmlns:w16se="http://schemas.microsoft.com/office/word/2015/wordml/symex" xmlns:wpg="http://schemas.microsoft.com/office/word/2010/wordprocessingGroup" xmlns:wpi="http://schemas.microsoft.com/office/word/2010/wordprocessingInk" xmlns:wne="http://schemas.microsoft.com/office/word/2006/wordml" xmlns:wps="http://schemas.microsoft.com/office/word/2010/wordprocessingShape" mc:Ignorable="w14 w15 w16se w16cid w16 w16cex w16sdtdh wp14">
+<w:ftr xmlns:wpc="http://schemas.microsoft.com/office/word/2010/wordprocessingCanvas" xmlns:cx="http://schemas.microsoft.com/office/drawing/2014/chartex" xmlns:cx1="http://schemas.microsoft.com/office/drawing/2015/9/8/chartex" xmlns:cx2="http://schemas.microsoft.com/office/drawing/2015/10/21/chartex" xmlns:cx3="http://schemas.microsoft.com/office/drawing/2016/5/9/chartex" xmlns:cx4="http://schemas.microsoft.com/office/drawing/2016/5/10/chartex" xmlns:cx5="http://schemas.microsoft.com/office/drawing/2016/5/11/chartex" xmlns:cx6="http://schemas.microsoft.com/office/drawing/2016/5/12/chartex" xmlns:cx7="http://schemas.microsoft.com/office/drawing/2016/5/13/chartex" xmlns:cx8="http://schemas.microsoft.com/office/drawing/2016/5/14/chartex" xmlns:mc="http://schemas.openxmlformats.org/markup-compatibility/2006" xmlns:aink="http://schemas.microsoft.com/office/drawing/2016/ink" xmlns:am3d="http://schemas.microsoft.com/office/drawing/2017/model3d" xmlns:o="urn:schemas-microsoft-com:office:office" xmlns:oel="http://schemas.microsoft.com/office/2019/extlst" xmlns:r="http://schemas.openxmlformats.org/officeDocument/2006/relationships" xmlns:m="http://schemas.openxmlformats.org/officeDocument/2006/math" xmlns:v="urn:schemas-microsoft-com:vml" xmlns:wp14="http://schemas.microsoft.com/office/word/2010/wordprocessingDrawing" xmlns:wp="http://schemas.openxmlformats.org/drawingml/2006/wordprocessingDrawing" xmlns:w10="urn:schemas-microsoft-com:office:word" xmlns:w="http://schemas.openxmlformats.org/wordprocessingml/2006/main" xmlns:w14="http://schemas.microsoft.com/office/word/2010/wordml" xmlns:w15="http://schemas.microsoft.com/office/word/2012/wordml" xmlns:w16cex="http://schemas.microsoft.com/office/word/2018/wordml/cex" xmlns:w16cid="http://schemas.microsoft.com/office/word/2016/wordml/cid" xmlns:w16="http://schemas.microsoft.com/office/word/2018/wordml" xmlns:w16sdtdh="http://schemas.microsoft.com/office/word/2020/wordml/sdtdatahash" xmlns:w16se="http://schemas.microsoft.com/office/word/2015/wordml/symex" xmlns:wpg="http://schemas.microsoft.com/office/word/2010/wordprocessingGroup" xmlns:wpi="http://schemas.microsoft.com/office/word/2010/wordprocessingInk" xmlns:wne="http://schemas.microsoft.com/office/word/2006/wordml" xmlns:wps="http://schemas.microsoft.com/office/word/2010/wordprocessingShape" mc:Ignorable="w14 w15 w16se w16cid w16 w16cex w16sdtdh wp14">
   <w:sdt>
     <w:sdtPr>
       <w:id w:val="231512503"/>
@@ -6336,7 +7651,7 @@
     <w:sdtContent>
       <w:p>
         <w:pPr>
-          <w:pStyle w:val="Fuzeile"/>
+          <w:pStyle w:val="Footer"/>
           <w:jc w:val="center"/>
         </w:pPr>
         <w:r>
@@ -6367,7 +7682,7 @@
 </file>
 
 <file path=word/footer3.xml><?xml version="1.0" encoding="utf-8"?>
-<w:ftr xmlns:wpc="http://schemas.microsoft.com/office/word/2010/wordprocessingCanvas" xmlns:cx="http://schemas.microsoft.com/office/drawing/2014/chartex" xmlns:cx1="http://schemas.microsoft.com/office/drawing/2015/9/8/chartex" xmlns:cx2="http://schemas.microsoft.com/office/drawing/2015/10/21/chartex" xmlns:cx3="http://schemas.microsoft.com/office/drawing/2016/5/9/chartex" xmlns:cx4="http://schemas.microsoft.com/office/drawing/2016/5/10/chartex" xmlns:cx5="http://schemas.microsoft.com/office/drawing/2016/5/11/chartex" xmlns:cx6="http://schemas.microsoft.com/office/drawing/2016/5/12/chartex" xmlns:cx7="http://schemas.microsoft.com/office/drawing/2016/5/13/chartex" xmlns:cx8="http://schemas.microsoft.com/office/drawing/2016/5/14/chartex" xmlns:mc="http://schemas.openxmlformats.org/markup-compatibility/2006" xmlns:aink="http://schemas.microsoft.com/office/drawing/2016/ink" xmlns:am3d="http://schemas.microsoft.com/office/drawing/2017/model3d" xmlns:o="urn:schemas-microsoft-com:office:office" xmlns:oel="http://schemas.microsoft.com/office/2019/extlst" xmlns:r="http://schemas.openxmlformats.org/officeDocument/2006/relationships" xmlns:m="http://schemas.openxmlformats.org/officeDocument/2006/math" xmlns:v="urn:schemas-microsoft-com:vml" xmlns:wp14="http://schemas.microsoft.com/office/word/2010/wordprocessingDrawing" xmlns:wp="http://schemas.openxmlformats.org/drawingml/2006/wordprocessingDrawing" xmlns:w10="urn:schemas-microsoft-com:office:word" xmlns:w="http://schemas.openxmlformats.org/wordprocessingml/2006/main" xmlns:w14="http://schemas.microsoft.com/office/word/2010/wordml" xmlns:w15="http://schemas.microsoft.com/office/word/2012/wordml" xmlns:w16cex="http://schemas.microsoft.com/office/word/2018/wordml/cex" xmlns:w16cid="http://schemas.microsoft.com/office/word/2016/wordml/cid" xmlns:w16="http://schemas.microsoft.com/office/word/2018/wordml" xmlns:w16du="http://schemas.microsoft.com/office/word/2023/wordml/word16du" xmlns:w16sdtdh="http://schemas.microsoft.com/office/word/2020/wordml/sdtdatahash" xmlns:w16se="http://schemas.microsoft.com/office/word/2015/wordml/symex" xmlns:wpg="http://schemas.microsoft.com/office/word/2010/wordprocessingGroup" xmlns:wpi="http://schemas.microsoft.com/office/word/2010/wordprocessingInk" xmlns:wne="http://schemas.microsoft.com/office/word/2006/wordml" xmlns:wps="http://schemas.microsoft.com/office/word/2010/wordprocessingShape" mc:Ignorable="w14 w15 w16se w16cid w16 w16cex w16sdtdh wp14">
+<w:ftr xmlns:wpc="http://schemas.microsoft.com/office/word/2010/wordprocessingCanvas" xmlns:cx="http://schemas.microsoft.com/office/drawing/2014/chartex" xmlns:cx1="http://schemas.microsoft.com/office/drawing/2015/9/8/chartex" xmlns:cx2="http://schemas.microsoft.com/office/drawing/2015/10/21/chartex" xmlns:cx3="http://schemas.microsoft.com/office/drawing/2016/5/9/chartex" xmlns:cx4="http://schemas.microsoft.com/office/drawing/2016/5/10/chartex" xmlns:cx5="http://schemas.microsoft.com/office/drawing/2016/5/11/chartex" xmlns:cx6="http://schemas.microsoft.com/office/drawing/2016/5/12/chartex" xmlns:cx7="http://schemas.microsoft.com/office/drawing/2016/5/13/chartex" xmlns:cx8="http://schemas.microsoft.com/office/drawing/2016/5/14/chartex" xmlns:mc="http://schemas.openxmlformats.org/markup-compatibility/2006" xmlns:aink="http://schemas.microsoft.com/office/drawing/2016/ink" xmlns:am3d="http://schemas.microsoft.com/office/drawing/2017/model3d" xmlns:o="urn:schemas-microsoft-com:office:office" xmlns:oel="http://schemas.microsoft.com/office/2019/extlst" xmlns:r="http://schemas.openxmlformats.org/officeDocument/2006/relationships" xmlns:m="http://schemas.openxmlformats.org/officeDocument/2006/math" xmlns:v="urn:schemas-microsoft-com:vml" xmlns:wp14="http://schemas.microsoft.com/office/word/2010/wordprocessingDrawing" xmlns:wp="http://schemas.openxmlformats.org/drawingml/2006/wordprocessingDrawing" xmlns:w10="urn:schemas-microsoft-com:office:word" xmlns:w="http://schemas.openxmlformats.org/wordprocessingml/2006/main" xmlns:w14="http://schemas.microsoft.com/office/word/2010/wordml" xmlns:w15="http://schemas.microsoft.com/office/word/2012/wordml" xmlns:w16cex="http://schemas.microsoft.com/office/word/2018/wordml/cex" xmlns:w16cid="http://schemas.microsoft.com/office/word/2016/wordml/cid" xmlns:w16="http://schemas.microsoft.com/office/word/2018/wordml" xmlns:w16sdtdh="http://schemas.microsoft.com/office/word/2020/wordml/sdtdatahash" xmlns:w16se="http://schemas.microsoft.com/office/word/2015/wordml/symex" xmlns:wpg="http://schemas.microsoft.com/office/word/2010/wordprocessingGroup" xmlns:wpi="http://schemas.microsoft.com/office/word/2010/wordprocessingInk" xmlns:wne="http://schemas.microsoft.com/office/word/2006/wordml" xmlns:wps="http://schemas.microsoft.com/office/word/2010/wordprocessingShape" mc:Ignorable="w14 w15 w16se w16cid w16 w16cex w16sdtdh wp14">
   <w:p>
     <w:pPr>
       <w:pBdr>
@@ -6435,7 +7750,7 @@
 </file>
 
 <file path=word/footer4.xml><?xml version="1.0" encoding="utf-8"?>
-<w:ftr xmlns:wpc="http://schemas.microsoft.com/office/word/2010/wordprocessingCanvas" xmlns:cx="http://schemas.microsoft.com/office/drawing/2014/chartex" xmlns:cx1="http://schemas.microsoft.com/office/drawing/2015/9/8/chartex" xmlns:cx2="http://schemas.microsoft.com/office/drawing/2015/10/21/chartex" xmlns:cx3="http://schemas.microsoft.com/office/drawing/2016/5/9/chartex" xmlns:cx4="http://schemas.microsoft.com/office/drawing/2016/5/10/chartex" xmlns:cx5="http://schemas.microsoft.com/office/drawing/2016/5/11/chartex" xmlns:cx6="http://schemas.microsoft.com/office/drawing/2016/5/12/chartex" xmlns:cx7="http://schemas.microsoft.com/office/drawing/2016/5/13/chartex" xmlns:cx8="http://schemas.microsoft.com/office/drawing/2016/5/14/chartex" xmlns:mc="http://schemas.openxmlformats.org/markup-compatibility/2006" xmlns:aink="http://schemas.microsoft.com/office/drawing/2016/ink" xmlns:am3d="http://schemas.microsoft.com/office/drawing/2017/model3d" xmlns:o="urn:schemas-microsoft-com:office:office" xmlns:oel="http://schemas.microsoft.com/office/2019/extlst" xmlns:r="http://schemas.openxmlformats.org/officeDocument/2006/relationships" xmlns:m="http://schemas.openxmlformats.org/officeDocument/2006/math" xmlns:v="urn:schemas-microsoft-com:vml" xmlns:wp14="http://schemas.microsoft.com/office/word/2010/wordprocessingDrawing" xmlns:wp="http://schemas.openxmlformats.org/drawingml/2006/wordprocessingDrawing" xmlns:w10="urn:schemas-microsoft-com:office:word" xmlns:w="http://schemas.openxmlformats.org/wordprocessingml/2006/main" xmlns:w14="http://schemas.microsoft.com/office/word/2010/wordml" xmlns:w15="http://schemas.microsoft.com/office/word/2012/wordml" xmlns:w16cex="http://schemas.microsoft.com/office/word/2018/wordml/cex" xmlns:w16cid="http://schemas.microsoft.com/office/word/2016/wordml/cid" xmlns:w16="http://schemas.microsoft.com/office/word/2018/wordml" xmlns:w16du="http://schemas.microsoft.com/office/word/2023/wordml/word16du" xmlns:w16sdtdh="http://schemas.microsoft.com/office/word/2020/wordml/sdtdatahash" xmlns:w16se="http://schemas.microsoft.com/office/word/2015/wordml/symex" xmlns:wpg="http://schemas.microsoft.com/office/word/2010/wordprocessingGroup" xmlns:wpi="http://schemas.microsoft.com/office/word/2010/wordprocessingInk" xmlns:wne="http://schemas.microsoft.com/office/word/2006/wordml" xmlns:wps="http://schemas.microsoft.com/office/word/2010/wordprocessingShape" mc:Ignorable="w14 w15 w16se w16cid w16 w16cex w16sdtdh wp14">
+<w:ftr xmlns:wpc="http://schemas.microsoft.com/office/word/2010/wordprocessingCanvas" xmlns:cx="http://schemas.microsoft.com/office/drawing/2014/chartex" xmlns:cx1="http://schemas.microsoft.com/office/drawing/2015/9/8/chartex" xmlns:cx2="http://schemas.microsoft.com/office/drawing/2015/10/21/chartex" xmlns:cx3="http://schemas.microsoft.com/office/drawing/2016/5/9/chartex" xmlns:cx4="http://schemas.microsoft.com/office/drawing/2016/5/10/chartex" xmlns:cx5="http://schemas.microsoft.com/office/drawing/2016/5/11/chartex" xmlns:cx6="http://schemas.microsoft.com/office/drawing/2016/5/12/chartex" xmlns:cx7="http://schemas.microsoft.com/office/drawing/2016/5/13/chartex" xmlns:cx8="http://schemas.microsoft.com/office/drawing/2016/5/14/chartex" xmlns:mc="http://schemas.openxmlformats.org/markup-compatibility/2006" xmlns:aink="http://schemas.microsoft.com/office/drawing/2016/ink" xmlns:am3d="http://schemas.microsoft.com/office/drawing/2017/model3d" xmlns:o="urn:schemas-microsoft-com:office:office" xmlns:oel="http://schemas.microsoft.com/office/2019/extlst" xmlns:r="http://schemas.openxmlformats.org/officeDocument/2006/relationships" xmlns:m="http://schemas.openxmlformats.org/officeDocument/2006/math" xmlns:v="urn:schemas-microsoft-com:vml" xmlns:wp14="http://schemas.microsoft.com/office/word/2010/wordprocessingDrawing" xmlns:wp="http://schemas.openxmlformats.org/drawingml/2006/wordprocessingDrawing" xmlns:w10="urn:schemas-microsoft-com:office:word" xmlns:w="http://schemas.openxmlformats.org/wordprocessingml/2006/main" xmlns:w14="http://schemas.microsoft.com/office/word/2010/wordml" xmlns:w15="http://schemas.microsoft.com/office/word/2012/wordml" xmlns:w16cex="http://schemas.microsoft.com/office/word/2018/wordml/cex" xmlns:w16cid="http://schemas.microsoft.com/office/word/2016/wordml/cid" xmlns:w16="http://schemas.microsoft.com/office/word/2018/wordml" xmlns:w16sdtdh="http://schemas.microsoft.com/office/word/2020/wordml/sdtdatahash" xmlns:w16se="http://schemas.microsoft.com/office/word/2015/wordml/symex" xmlns:wpg="http://schemas.microsoft.com/office/word/2010/wordprocessingGroup" xmlns:wpi="http://schemas.microsoft.com/office/word/2010/wordprocessingInk" xmlns:wne="http://schemas.microsoft.com/office/word/2006/wordml" xmlns:wps="http://schemas.microsoft.com/office/word/2010/wordprocessingShape" mc:Ignorable="w14 w15 w16se w16cid w16 w16cex w16sdtdh wp14">
   <w:sdt>
     <w:sdtPr>
       <w:id w:val="182405354"/>
@@ -6453,7 +7768,7 @@
     <w:sdtContent>
       <w:p>
         <w:pPr>
-          <w:pStyle w:val="Fuzeile"/>
+          <w:pStyle w:val="Footer"/>
           <w:jc w:val="center"/>
           <w:rPr>
             <w:color w:val="FFFFFF" w:themeColor="background1"/>
@@ -6498,7 +7813,7 @@
 </file>
 
 <file path=word/footnotes.xml><?xml version="1.0" encoding="utf-8"?>
-<w:footnotes xmlns:wpc="http://schemas.microsoft.com/office/word/2010/wordprocessingCanvas" xmlns:cx="http://schemas.microsoft.com/office/drawing/2014/chartex" xmlns:cx1="http://schemas.microsoft.com/office/drawing/2015/9/8/chartex" xmlns:cx2="http://schemas.microsoft.com/office/drawing/2015/10/21/chartex" xmlns:cx3="http://schemas.microsoft.com/office/drawing/2016/5/9/chartex" xmlns:cx4="http://schemas.microsoft.com/office/drawing/2016/5/10/chartex" xmlns:cx5="http://schemas.microsoft.com/office/drawing/2016/5/11/chartex" xmlns:cx6="http://schemas.microsoft.com/office/drawing/2016/5/12/chartex" xmlns:cx7="http://schemas.microsoft.com/office/drawing/2016/5/13/chartex" xmlns:cx8="http://schemas.microsoft.com/office/drawing/2016/5/14/chartex" xmlns:mc="http://schemas.openxmlformats.org/markup-compatibility/2006" xmlns:aink="http://schemas.microsoft.com/office/drawing/2016/ink" xmlns:am3d="http://schemas.microsoft.com/office/drawing/2017/model3d" xmlns:o="urn:schemas-microsoft-com:office:office" xmlns:oel="http://schemas.microsoft.com/office/2019/extlst" xmlns:r="http://schemas.openxmlformats.org/officeDocument/2006/relationships" xmlns:m="http://schemas.openxmlformats.org/officeDocument/2006/math" xmlns:v="urn:schemas-microsoft-com:vml" xmlns:wp14="http://schemas.microsoft.com/office/word/2010/wordprocessingDrawing" xmlns:wp="http://schemas.openxmlformats.org/drawingml/2006/wordprocessingDrawing" xmlns:w10="urn:schemas-microsoft-com:office:word" xmlns:w="http://schemas.openxmlformats.org/wordprocessingml/2006/main" xmlns:w14="http://schemas.microsoft.com/office/word/2010/wordml" xmlns:w15="http://schemas.microsoft.com/office/word/2012/wordml" xmlns:w16cex="http://schemas.microsoft.com/office/word/2018/wordml/cex" xmlns:w16cid="http://schemas.microsoft.com/office/word/2016/wordml/cid" xmlns:w16="http://schemas.microsoft.com/office/word/2018/wordml" xmlns:w16du="http://schemas.microsoft.com/office/word/2023/wordml/word16du" xmlns:w16sdtdh="http://schemas.microsoft.com/office/word/2020/wordml/sdtdatahash" xmlns:w16se="http://schemas.microsoft.com/office/word/2015/wordml/symex" xmlns:wpg="http://schemas.microsoft.com/office/word/2010/wordprocessingGroup" xmlns:wpi="http://schemas.microsoft.com/office/word/2010/wordprocessingInk" xmlns:wne="http://schemas.microsoft.com/office/word/2006/wordml" xmlns:wps="http://schemas.microsoft.com/office/word/2010/wordprocessingShape" mc:Ignorable="w14 w15 w16se w16cid w16 w16cex w16sdtdh wp14">
+<w:footnotes xmlns:wpc="http://schemas.microsoft.com/office/word/2010/wordprocessingCanvas" xmlns:cx="http://schemas.microsoft.com/office/drawing/2014/chartex" xmlns:cx1="http://schemas.microsoft.com/office/drawing/2015/9/8/chartex" xmlns:cx2="http://schemas.microsoft.com/office/drawing/2015/10/21/chartex" xmlns:cx3="http://schemas.microsoft.com/office/drawing/2016/5/9/chartex" xmlns:cx4="http://schemas.microsoft.com/office/drawing/2016/5/10/chartex" xmlns:cx5="http://schemas.microsoft.com/office/drawing/2016/5/11/chartex" xmlns:cx6="http://schemas.microsoft.com/office/drawing/2016/5/12/chartex" xmlns:cx7="http://schemas.microsoft.com/office/drawing/2016/5/13/chartex" xmlns:cx8="http://schemas.microsoft.com/office/drawing/2016/5/14/chartex" xmlns:mc="http://schemas.openxmlformats.org/markup-compatibility/2006" xmlns:aink="http://schemas.microsoft.com/office/drawing/2016/ink" xmlns:am3d="http://schemas.microsoft.com/office/drawing/2017/model3d" xmlns:o="urn:schemas-microsoft-com:office:office" xmlns:oel="http://schemas.microsoft.com/office/2019/extlst" xmlns:r="http://schemas.openxmlformats.org/officeDocument/2006/relationships" xmlns:m="http://schemas.openxmlformats.org/officeDocument/2006/math" xmlns:v="urn:schemas-microsoft-com:vml" xmlns:wp14="http://schemas.microsoft.com/office/word/2010/wordprocessingDrawing" xmlns:wp="http://schemas.openxmlformats.org/drawingml/2006/wordprocessingDrawing" xmlns:w10="urn:schemas-microsoft-com:office:word" xmlns:w="http://schemas.openxmlformats.org/wordprocessingml/2006/main" xmlns:w14="http://schemas.microsoft.com/office/word/2010/wordml" xmlns:w15="http://schemas.microsoft.com/office/word/2012/wordml" xmlns:w16cex="http://schemas.microsoft.com/office/word/2018/wordml/cex" xmlns:w16cid="http://schemas.microsoft.com/office/word/2016/wordml/cid" xmlns:w16="http://schemas.microsoft.com/office/word/2018/wordml" xmlns:w16sdtdh="http://schemas.microsoft.com/office/word/2020/wordml/sdtdatahash" xmlns:w16se="http://schemas.microsoft.com/office/word/2015/wordml/symex" xmlns:wpg="http://schemas.microsoft.com/office/word/2010/wordprocessingGroup" xmlns:wpi="http://schemas.microsoft.com/office/word/2010/wordprocessingInk" xmlns:wne="http://schemas.microsoft.com/office/word/2006/wordml" xmlns:wps="http://schemas.microsoft.com/office/word/2010/wordprocessingShape" mc:Ignorable="w14 w15 w16se w16cid w16 w16cex w16sdtdh wp14">
   <w:footnote w:type="separator" w:id="-1">
     <w:p>
       <w:pPr>
@@ -6523,17 +7838,17 @@
 </file>
 
 <file path=word/header1.xml><?xml version="1.0" encoding="utf-8"?>
-<w:hdr xmlns:wpc="http://schemas.microsoft.com/office/word/2010/wordprocessingCanvas" xmlns:cx="http://schemas.microsoft.com/office/drawing/2014/chartex" xmlns:cx1="http://schemas.microsoft.com/office/drawing/2015/9/8/chartex" xmlns:cx2="http://schemas.microsoft.com/office/drawing/2015/10/21/chartex" xmlns:cx3="http://schemas.microsoft.com/office/drawing/2016/5/9/chartex" xmlns:cx4="http://schemas.microsoft.com/office/drawing/2016/5/10/chartex" xmlns:cx5="http://schemas.microsoft.com/office/drawing/2016/5/11/chartex" xmlns:cx6="http://schemas.microsoft.com/office/drawing/2016/5/12/chartex" xmlns:cx7="http://schemas.microsoft.com/office/drawing/2016/5/13/chartex" xmlns:cx8="http://schemas.microsoft.com/office/drawing/2016/5/14/chartex" xmlns:mc="http://schemas.openxmlformats.org/markup-compatibility/2006" xmlns:aink="http://schemas.microsoft.com/office/drawing/2016/ink" xmlns:am3d="http://schemas.microsoft.com/office/drawing/2017/model3d" xmlns:o="urn:schemas-microsoft-com:office:office" xmlns:oel="http://schemas.microsoft.com/office/2019/extlst" xmlns:r="http://schemas.openxmlformats.org/officeDocument/2006/relationships" xmlns:m="http://schemas.openxmlformats.org/officeDocument/2006/math" xmlns:v="urn:schemas-microsoft-com:vml" xmlns:wp14="http://schemas.microsoft.com/office/word/2010/wordprocessingDrawing" xmlns:wp="http://schemas.openxmlformats.org/drawingml/2006/wordprocessingDrawing" xmlns:w10="urn:schemas-microsoft-com:office:word" xmlns:w="http://schemas.openxmlformats.org/wordprocessingml/2006/main" xmlns:w14="http://schemas.microsoft.com/office/word/2010/wordml" xmlns:w15="http://schemas.microsoft.com/office/word/2012/wordml" xmlns:w16cex="http://schemas.microsoft.com/office/word/2018/wordml/cex" xmlns:w16cid="http://schemas.microsoft.com/office/word/2016/wordml/cid" xmlns:w16="http://schemas.microsoft.com/office/word/2018/wordml" xmlns:w16du="http://schemas.microsoft.com/office/word/2023/wordml/word16du" xmlns:w16sdtdh="http://schemas.microsoft.com/office/word/2020/wordml/sdtdatahash" xmlns:w16se="http://schemas.microsoft.com/office/word/2015/wordml/symex" xmlns:wpg="http://schemas.microsoft.com/office/word/2010/wordprocessingGroup" xmlns:wpi="http://schemas.microsoft.com/office/word/2010/wordprocessingInk" xmlns:wne="http://schemas.microsoft.com/office/word/2006/wordml" xmlns:wps="http://schemas.microsoft.com/office/word/2010/wordprocessingShape" mc:Ignorable="w14 w15 w16se w16cid w16 w16cex w16sdtdh wp14">
+<w:hdr xmlns:wpc="http://schemas.microsoft.com/office/word/2010/wordprocessingCanvas" xmlns:cx="http://schemas.microsoft.com/office/drawing/2014/chartex" xmlns:cx1="http://schemas.microsoft.com/office/drawing/2015/9/8/chartex" xmlns:cx2="http://schemas.microsoft.com/office/drawing/2015/10/21/chartex" xmlns:cx3="http://schemas.microsoft.com/office/drawing/2016/5/9/chartex" xmlns:cx4="http://schemas.microsoft.com/office/drawing/2016/5/10/chartex" xmlns:cx5="http://schemas.microsoft.com/office/drawing/2016/5/11/chartex" xmlns:cx6="http://schemas.microsoft.com/office/drawing/2016/5/12/chartex" xmlns:cx7="http://schemas.microsoft.com/office/drawing/2016/5/13/chartex" xmlns:cx8="http://schemas.microsoft.com/office/drawing/2016/5/14/chartex" xmlns:mc="http://schemas.openxmlformats.org/markup-compatibility/2006" xmlns:aink="http://schemas.microsoft.com/office/drawing/2016/ink" xmlns:am3d="http://schemas.microsoft.com/office/drawing/2017/model3d" xmlns:o="urn:schemas-microsoft-com:office:office" xmlns:oel="http://schemas.microsoft.com/office/2019/extlst" xmlns:r="http://schemas.openxmlformats.org/officeDocument/2006/relationships" xmlns:m="http://schemas.openxmlformats.org/officeDocument/2006/math" xmlns:v="urn:schemas-microsoft-com:vml" xmlns:wp14="http://schemas.microsoft.com/office/word/2010/wordprocessingDrawing" xmlns:wp="http://schemas.openxmlformats.org/drawingml/2006/wordprocessingDrawing" xmlns:w10="urn:schemas-microsoft-com:office:word" xmlns:w="http://schemas.openxmlformats.org/wordprocessingml/2006/main" xmlns:w14="http://schemas.microsoft.com/office/word/2010/wordml" xmlns:w15="http://schemas.microsoft.com/office/word/2012/wordml" xmlns:w16cex="http://schemas.microsoft.com/office/word/2018/wordml/cex" xmlns:w16cid="http://schemas.microsoft.com/office/word/2016/wordml/cid" xmlns:w16="http://schemas.microsoft.com/office/word/2018/wordml" xmlns:w16sdtdh="http://schemas.microsoft.com/office/word/2020/wordml/sdtdatahash" xmlns:w16se="http://schemas.microsoft.com/office/word/2015/wordml/symex" xmlns:wpg="http://schemas.microsoft.com/office/word/2010/wordprocessingGroup" xmlns:wpi="http://schemas.microsoft.com/office/word/2010/wordprocessingInk" xmlns:wne="http://schemas.microsoft.com/office/word/2006/wordml" xmlns:wps="http://schemas.microsoft.com/office/word/2010/wordprocessingShape" mc:Ignorable="w14 w15 w16se w16cid w16 w16cex w16sdtdh wp14">
   <w:p>
     <w:pPr>
-      <w:pStyle w:val="Kopfzeile"/>
+      <w:pStyle w:val="Header"/>
     </w:pPr>
   </w:p>
 </w:hdr>
 </file>
 
 <file path=word/header2.xml><?xml version="1.0" encoding="utf-8"?>
-<w:hdr xmlns:wpc="http://schemas.microsoft.com/office/word/2010/wordprocessingCanvas" xmlns:cx="http://schemas.microsoft.com/office/drawing/2014/chartex" xmlns:cx1="http://schemas.microsoft.com/office/drawing/2015/9/8/chartex" xmlns:cx2="http://schemas.microsoft.com/office/drawing/2015/10/21/chartex" xmlns:cx3="http://schemas.microsoft.com/office/drawing/2016/5/9/chartex" xmlns:cx4="http://schemas.microsoft.com/office/drawing/2016/5/10/chartex" xmlns:cx5="http://schemas.microsoft.com/office/drawing/2016/5/11/chartex" xmlns:cx6="http://schemas.microsoft.com/office/drawing/2016/5/12/chartex" xmlns:cx7="http://schemas.microsoft.com/office/drawing/2016/5/13/chartex" xmlns:cx8="http://schemas.microsoft.com/office/drawing/2016/5/14/chartex" xmlns:mc="http://schemas.openxmlformats.org/markup-compatibility/2006" xmlns:aink="http://schemas.microsoft.com/office/drawing/2016/ink" xmlns:am3d="http://schemas.microsoft.com/office/drawing/2017/model3d" xmlns:o="urn:schemas-microsoft-com:office:office" xmlns:oel="http://schemas.microsoft.com/office/2019/extlst" xmlns:r="http://schemas.openxmlformats.org/officeDocument/2006/relationships" xmlns:m="http://schemas.openxmlformats.org/officeDocument/2006/math" xmlns:v="urn:schemas-microsoft-com:vml" xmlns:wp14="http://schemas.microsoft.com/office/word/2010/wordprocessingDrawing" xmlns:wp="http://schemas.openxmlformats.org/drawingml/2006/wordprocessingDrawing" xmlns:w10="urn:schemas-microsoft-com:office:word" xmlns:w="http://schemas.openxmlformats.org/wordprocessingml/2006/main" xmlns:w14="http://schemas.microsoft.com/office/word/2010/wordml" xmlns:w15="http://schemas.microsoft.com/office/word/2012/wordml" xmlns:w16cex="http://schemas.microsoft.com/office/word/2018/wordml/cex" xmlns:w16cid="http://schemas.microsoft.com/office/word/2016/wordml/cid" xmlns:w16="http://schemas.microsoft.com/office/word/2018/wordml" xmlns:w16du="http://schemas.microsoft.com/office/word/2023/wordml/word16du" xmlns:w16sdtdh="http://schemas.microsoft.com/office/word/2020/wordml/sdtdatahash" xmlns:w16se="http://schemas.microsoft.com/office/word/2015/wordml/symex" xmlns:wpg="http://schemas.microsoft.com/office/word/2010/wordprocessingGroup" xmlns:wpi="http://schemas.microsoft.com/office/word/2010/wordprocessingInk" xmlns:wne="http://schemas.microsoft.com/office/word/2006/wordml" xmlns:wps="http://schemas.microsoft.com/office/word/2010/wordprocessingShape" mc:Ignorable="w14 w15 w16se w16cid w16 w16cex w16sdtdh wp14">
+<w:hdr xmlns:wpc="http://schemas.microsoft.com/office/word/2010/wordprocessingCanvas" xmlns:cx="http://schemas.microsoft.com/office/drawing/2014/chartex" xmlns:cx1="http://schemas.microsoft.com/office/drawing/2015/9/8/chartex" xmlns:cx2="http://schemas.microsoft.com/office/drawing/2015/10/21/chartex" xmlns:cx3="http://schemas.microsoft.com/office/drawing/2016/5/9/chartex" xmlns:cx4="http://schemas.microsoft.com/office/drawing/2016/5/10/chartex" xmlns:cx5="http://schemas.microsoft.com/office/drawing/2016/5/11/chartex" xmlns:cx6="http://schemas.microsoft.com/office/drawing/2016/5/12/chartex" xmlns:cx7="http://schemas.microsoft.com/office/drawing/2016/5/13/chartex" xmlns:cx8="http://schemas.microsoft.com/office/drawing/2016/5/14/chartex" xmlns:mc="http://schemas.openxmlformats.org/markup-compatibility/2006" xmlns:aink="http://schemas.microsoft.com/office/drawing/2016/ink" xmlns:am3d="http://schemas.microsoft.com/office/drawing/2017/model3d" xmlns:o="urn:schemas-microsoft-com:office:office" xmlns:oel="http://schemas.microsoft.com/office/2019/extlst" xmlns:r="http://schemas.openxmlformats.org/officeDocument/2006/relationships" xmlns:m="http://schemas.openxmlformats.org/officeDocument/2006/math" xmlns:v="urn:schemas-microsoft-com:vml" xmlns:wp14="http://schemas.microsoft.com/office/word/2010/wordprocessingDrawing" xmlns:wp="http://schemas.openxmlformats.org/drawingml/2006/wordprocessingDrawing" xmlns:w10="urn:schemas-microsoft-com:office:word" xmlns:w="http://schemas.openxmlformats.org/wordprocessingml/2006/main" xmlns:w14="http://schemas.microsoft.com/office/word/2010/wordml" xmlns:w15="http://schemas.microsoft.com/office/word/2012/wordml" xmlns:w16cex="http://schemas.microsoft.com/office/word/2018/wordml/cex" xmlns:w16cid="http://schemas.microsoft.com/office/word/2016/wordml/cid" xmlns:w16="http://schemas.microsoft.com/office/word/2018/wordml" xmlns:w16sdtdh="http://schemas.microsoft.com/office/word/2020/wordml/sdtdatahash" xmlns:w16se="http://schemas.microsoft.com/office/word/2015/wordml/symex" xmlns:wpg="http://schemas.microsoft.com/office/word/2010/wordprocessingGroup" xmlns:wpi="http://schemas.microsoft.com/office/word/2010/wordprocessingInk" xmlns:wne="http://schemas.microsoft.com/office/word/2006/wordml" xmlns:wps="http://schemas.microsoft.com/office/word/2010/wordprocessingShape" mc:Ignorable="w14 w15 w16se w16cid w16 w16cex w16sdtdh wp14">
   <w:p>
     <w:pPr>
       <w:pBdr>
@@ -6683,7 +7998,7 @@
             </wp:anchor>
           </w:drawing>
         </mc:Choice>
-        <mc:Fallback>
+        <mc:Fallback xmlns:w16du="http://schemas.microsoft.com/office/word/2023/wordml/word16du">
           <w:pict>
             <v:shapetype w14:anchorId="033C7A35" id="_x0000_t32" coordsize="21600,21600" o:spt="32" o:oned="t" path="m,l21600,21600e" filled="f">
               <v:path arrowok="t" fillok="f" o:connecttype="none"/>
@@ -6701,7 +8016,7 @@
 </file>
 
 <file path=word/header3.xml><?xml version="1.0" encoding="utf-8"?>
-<w:hdr xmlns:wpc="http://schemas.microsoft.com/office/word/2010/wordprocessingCanvas" xmlns:cx="http://schemas.microsoft.com/office/drawing/2014/chartex" xmlns:cx1="http://schemas.microsoft.com/office/drawing/2015/9/8/chartex" xmlns:cx2="http://schemas.microsoft.com/office/drawing/2015/10/21/chartex" xmlns:cx3="http://schemas.microsoft.com/office/drawing/2016/5/9/chartex" xmlns:cx4="http://schemas.microsoft.com/office/drawing/2016/5/10/chartex" xmlns:cx5="http://schemas.microsoft.com/office/drawing/2016/5/11/chartex" xmlns:cx6="http://schemas.microsoft.com/office/drawing/2016/5/12/chartex" xmlns:cx7="http://schemas.microsoft.com/office/drawing/2016/5/13/chartex" xmlns:cx8="http://schemas.microsoft.com/office/drawing/2016/5/14/chartex" xmlns:mc="http://schemas.openxmlformats.org/markup-compatibility/2006" xmlns:aink="http://schemas.microsoft.com/office/drawing/2016/ink" xmlns:am3d="http://schemas.microsoft.com/office/drawing/2017/model3d" xmlns:o="urn:schemas-microsoft-com:office:office" xmlns:oel="http://schemas.microsoft.com/office/2019/extlst" xmlns:r="http://schemas.openxmlformats.org/officeDocument/2006/relationships" xmlns:m="http://schemas.openxmlformats.org/officeDocument/2006/math" xmlns:v="urn:schemas-microsoft-com:vml" xmlns:wp14="http://schemas.microsoft.com/office/word/2010/wordprocessingDrawing" xmlns:wp="http://schemas.openxmlformats.org/drawingml/2006/wordprocessingDrawing" xmlns:w10="urn:schemas-microsoft-com:office:word" xmlns:w="http://schemas.openxmlformats.org/wordprocessingml/2006/main" xmlns:w14="http://schemas.microsoft.com/office/word/2010/wordml" xmlns:w15="http://schemas.microsoft.com/office/word/2012/wordml" xmlns:w16cex="http://schemas.microsoft.com/office/word/2018/wordml/cex" xmlns:w16cid="http://schemas.microsoft.com/office/word/2016/wordml/cid" xmlns:w16="http://schemas.microsoft.com/office/word/2018/wordml" xmlns:w16du="http://schemas.microsoft.com/office/word/2023/wordml/word16du" xmlns:w16sdtdh="http://schemas.microsoft.com/office/word/2020/wordml/sdtdatahash" xmlns:w16se="http://schemas.microsoft.com/office/word/2015/wordml/symex" xmlns:wpg="http://schemas.microsoft.com/office/word/2010/wordprocessingGroup" xmlns:wpi="http://schemas.microsoft.com/office/word/2010/wordprocessingInk" xmlns:wne="http://schemas.microsoft.com/office/word/2006/wordml" xmlns:wps="http://schemas.microsoft.com/office/word/2010/wordprocessingShape" mc:Ignorable="w14 w15 w16se w16cid w16 w16cex w16sdtdh wp14">
+<w:hdr xmlns:wpc="http://schemas.microsoft.com/office/word/2010/wordprocessingCanvas" xmlns:cx="http://schemas.microsoft.com/office/drawing/2014/chartex" xmlns:cx1="http://schemas.microsoft.com/office/drawing/2015/9/8/chartex" xmlns:cx2="http://schemas.microsoft.com/office/drawing/2015/10/21/chartex" xmlns:cx3="http://schemas.microsoft.com/office/drawing/2016/5/9/chartex" xmlns:cx4="http://schemas.microsoft.com/office/drawing/2016/5/10/chartex" xmlns:cx5="http://schemas.microsoft.com/office/drawing/2016/5/11/chartex" xmlns:cx6="http://schemas.microsoft.com/office/drawing/2016/5/12/chartex" xmlns:cx7="http://schemas.microsoft.com/office/drawing/2016/5/13/chartex" xmlns:cx8="http://schemas.microsoft.com/office/drawing/2016/5/14/chartex" xmlns:mc="http://schemas.openxmlformats.org/markup-compatibility/2006" xmlns:aink="http://schemas.microsoft.com/office/drawing/2016/ink" xmlns:am3d="http://schemas.microsoft.com/office/drawing/2017/model3d" xmlns:o="urn:schemas-microsoft-com:office:office" xmlns:oel="http://schemas.microsoft.com/office/2019/extlst" xmlns:r="http://schemas.openxmlformats.org/officeDocument/2006/relationships" xmlns:m="http://schemas.openxmlformats.org/officeDocument/2006/math" xmlns:v="urn:schemas-microsoft-com:vml" xmlns:wp14="http://schemas.microsoft.com/office/word/2010/wordprocessingDrawing" xmlns:wp="http://schemas.openxmlformats.org/drawingml/2006/wordprocessingDrawing" xmlns:w10="urn:schemas-microsoft-com:office:word" xmlns:w="http://schemas.openxmlformats.org/wordprocessingml/2006/main" xmlns:w14="http://schemas.microsoft.com/office/word/2010/wordml" xmlns:w15="http://schemas.microsoft.com/office/word/2012/wordml" xmlns:w16cex="http://schemas.microsoft.com/office/word/2018/wordml/cex" xmlns:w16cid="http://schemas.microsoft.com/office/word/2016/wordml/cid" xmlns:w16="http://schemas.microsoft.com/office/word/2018/wordml" xmlns:w16sdtdh="http://schemas.microsoft.com/office/word/2020/wordml/sdtdatahash" xmlns:w16se="http://schemas.microsoft.com/office/word/2015/wordml/symex" xmlns:wpg="http://schemas.microsoft.com/office/word/2010/wordprocessingGroup" xmlns:wpi="http://schemas.microsoft.com/office/word/2010/wordprocessingInk" xmlns:wne="http://schemas.microsoft.com/office/word/2006/wordml" xmlns:wps="http://schemas.microsoft.com/office/word/2010/wordprocessingShape" mc:Ignorable="w14 w15 w16se w16cid w16 w16cex w16sdtdh wp14">
   <w:p>
     <w:pPr>
       <w:pBdr>
@@ -6776,7 +8091,7 @@
 </file>
 
 <file path=word/header4.xml><?xml version="1.0" encoding="utf-8"?>
-<w:hdr xmlns:wpc="http://schemas.microsoft.com/office/word/2010/wordprocessingCanvas" xmlns:cx="http://schemas.microsoft.com/office/drawing/2014/chartex" xmlns:cx1="http://schemas.microsoft.com/office/drawing/2015/9/8/chartex" xmlns:cx2="http://schemas.microsoft.com/office/drawing/2015/10/21/chartex" xmlns:cx3="http://schemas.microsoft.com/office/drawing/2016/5/9/chartex" xmlns:cx4="http://schemas.microsoft.com/office/drawing/2016/5/10/chartex" xmlns:cx5="http://schemas.microsoft.com/office/drawing/2016/5/11/chartex" xmlns:cx6="http://schemas.microsoft.com/office/drawing/2016/5/12/chartex" xmlns:cx7="http://schemas.microsoft.com/office/drawing/2016/5/13/chartex" xmlns:cx8="http://schemas.microsoft.com/office/drawing/2016/5/14/chartex" xmlns:mc="http://schemas.openxmlformats.org/markup-compatibility/2006" xmlns:aink="http://schemas.microsoft.com/office/drawing/2016/ink" xmlns:am3d="http://schemas.microsoft.com/office/drawing/2017/model3d" xmlns:o="urn:schemas-microsoft-com:office:office" xmlns:oel="http://schemas.microsoft.com/office/2019/extlst" xmlns:r="http://schemas.openxmlformats.org/officeDocument/2006/relationships" xmlns:m="http://schemas.openxmlformats.org/officeDocument/2006/math" xmlns:v="urn:schemas-microsoft-com:vml" xmlns:wp14="http://schemas.microsoft.com/office/word/2010/wordprocessingDrawing" xmlns:wp="http://schemas.openxmlformats.org/drawingml/2006/wordprocessingDrawing" xmlns:w10="urn:schemas-microsoft-com:office:word" xmlns:w="http://schemas.openxmlformats.org/wordprocessingml/2006/main" xmlns:w14="http://schemas.microsoft.com/office/word/2010/wordml" xmlns:w15="http://schemas.microsoft.com/office/word/2012/wordml" xmlns:w16cex="http://schemas.microsoft.com/office/word/2018/wordml/cex" xmlns:w16cid="http://schemas.microsoft.com/office/word/2016/wordml/cid" xmlns:w16="http://schemas.microsoft.com/office/word/2018/wordml" xmlns:w16du="http://schemas.microsoft.com/office/word/2023/wordml/word16du" xmlns:w16sdtdh="http://schemas.microsoft.com/office/word/2020/wordml/sdtdatahash" xmlns:w16se="http://schemas.microsoft.com/office/word/2015/wordml/symex" xmlns:wpg="http://schemas.microsoft.com/office/word/2010/wordprocessingGroup" xmlns:wpi="http://schemas.microsoft.com/office/word/2010/wordprocessingInk" xmlns:wne="http://schemas.microsoft.com/office/word/2006/wordml" xmlns:wps="http://schemas.microsoft.com/office/word/2010/wordprocessingShape" mc:Ignorable="w14 w15 w16se w16cid w16 w16cex w16sdtdh wp14">
+<w:hdr xmlns:wpc="http://schemas.microsoft.com/office/word/2010/wordprocessingCanvas" xmlns:cx="http://schemas.microsoft.com/office/drawing/2014/chartex" xmlns:cx1="http://schemas.microsoft.com/office/drawing/2015/9/8/chartex" xmlns:cx2="http://schemas.microsoft.com/office/drawing/2015/10/21/chartex" xmlns:cx3="http://schemas.microsoft.com/office/drawing/2016/5/9/chartex" xmlns:cx4="http://schemas.microsoft.com/office/drawing/2016/5/10/chartex" xmlns:cx5="http://schemas.microsoft.com/office/drawing/2016/5/11/chartex" xmlns:cx6="http://schemas.microsoft.com/office/drawing/2016/5/12/chartex" xmlns:cx7="http://schemas.microsoft.com/office/drawing/2016/5/13/chartex" xmlns:cx8="http://schemas.microsoft.com/office/drawing/2016/5/14/chartex" xmlns:mc="http://schemas.openxmlformats.org/markup-compatibility/2006" xmlns:aink="http://schemas.microsoft.com/office/drawing/2016/ink" xmlns:am3d="http://schemas.microsoft.com/office/drawing/2017/model3d" xmlns:o="urn:schemas-microsoft-com:office:office" xmlns:oel="http://schemas.microsoft.com/office/2019/extlst" xmlns:r="http://schemas.openxmlformats.org/officeDocument/2006/relationships" xmlns:m="http://schemas.openxmlformats.org/officeDocument/2006/math" xmlns:v="urn:schemas-microsoft-com:vml" xmlns:wp14="http://schemas.microsoft.com/office/word/2010/wordprocessingDrawing" xmlns:wp="http://schemas.openxmlformats.org/drawingml/2006/wordprocessingDrawing" xmlns:w10="urn:schemas-microsoft-com:office:word" xmlns:w="http://schemas.openxmlformats.org/wordprocessingml/2006/main" xmlns:w14="http://schemas.microsoft.com/office/word/2010/wordml" xmlns:w15="http://schemas.microsoft.com/office/word/2012/wordml" xmlns:w16cex="http://schemas.microsoft.com/office/word/2018/wordml/cex" xmlns:w16cid="http://schemas.microsoft.com/office/word/2016/wordml/cid" xmlns:w16="http://schemas.microsoft.com/office/word/2018/wordml" xmlns:w16sdtdh="http://schemas.microsoft.com/office/word/2020/wordml/sdtdatahash" xmlns:w16se="http://schemas.microsoft.com/office/word/2015/wordml/symex" xmlns:wpg="http://schemas.microsoft.com/office/word/2010/wordprocessingGroup" xmlns:wpi="http://schemas.microsoft.com/office/word/2010/wordprocessingInk" xmlns:wne="http://schemas.microsoft.com/office/word/2006/wordml" xmlns:wps="http://schemas.microsoft.com/office/word/2010/wordprocessingShape" mc:Ignorable="w14 w15 w16se w16cid w16 w16cex w16sdtdh wp14">
   <w:p>
     <w:pPr>
       <w:pBdr>
@@ -6899,7 +8214,7 @@
             </wp:anchor>
           </w:drawing>
         </mc:Choice>
-        <mc:Fallback>
+        <mc:Fallback xmlns:w16du="http://schemas.microsoft.com/office/word/2023/wordml/word16du">
           <w:pict>
             <v:shapetype w14:anchorId="111A6886" id="_x0000_t32" coordsize="21600,21600" o:spt="32" o:oned="t" path="m,l21600,21600e" filled="f">
               <v:path arrowok="t" fillok="f" o:connecttype="none"/>
@@ -6917,7 +8232,7 @@
 </file>
 
 <file path=word/numbering.xml><?xml version="1.0" encoding="utf-8"?>
-<w:numbering xmlns:wpc="http://schemas.microsoft.com/office/word/2010/wordprocessingCanvas" xmlns:cx="http://schemas.microsoft.com/office/drawing/2014/chartex" xmlns:cx1="http://schemas.microsoft.com/office/drawing/2015/9/8/chartex" xmlns:cx2="http://schemas.microsoft.com/office/drawing/2015/10/21/chartex" xmlns:cx3="http://schemas.microsoft.com/office/drawing/2016/5/9/chartex" xmlns:cx4="http://schemas.microsoft.com/office/drawing/2016/5/10/chartex" xmlns:cx5="http://schemas.microsoft.com/office/drawing/2016/5/11/chartex" xmlns:cx6="http://schemas.microsoft.com/office/drawing/2016/5/12/chartex" xmlns:cx7="http://schemas.microsoft.com/office/drawing/2016/5/13/chartex" xmlns:cx8="http://schemas.microsoft.com/office/drawing/2016/5/14/chartex" xmlns:mc="http://schemas.openxmlformats.org/markup-compatibility/2006" xmlns:aink="http://schemas.microsoft.com/office/drawing/2016/ink" xmlns:am3d="http://schemas.microsoft.com/office/drawing/2017/model3d" xmlns:o="urn:schemas-microsoft-com:office:office" xmlns:oel="http://schemas.microsoft.com/office/2019/extlst" xmlns:r="http://schemas.openxmlformats.org/officeDocument/2006/relationships" xmlns:m="http://schemas.openxmlformats.org/officeDocument/2006/math" xmlns:v="urn:schemas-microsoft-com:vml" xmlns:wp14="http://schemas.microsoft.com/office/word/2010/wordprocessingDrawing" xmlns:wp="http://schemas.openxmlformats.org/drawingml/2006/wordprocessingDrawing" xmlns:w10="urn:schemas-microsoft-com:office:word" xmlns:w="http://schemas.openxmlformats.org/wordprocessingml/2006/main" xmlns:w14="http://schemas.microsoft.com/office/word/2010/wordml" xmlns:w15="http://schemas.microsoft.com/office/word/2012/wordml" xmlns:w16cex="http://schemas.microsoft.com/office/word/2018/wordml/cex" xmlns:w16cid="http://schemas.microsoft.com/office/word/2016/wordml/cid" xmlns:w16="http://schemas.microsoft.com/office/word/2018/wordml" xmlns:w16du="http://schemas.microsoft.com/office/word/2023/wordml/word16du" xmlns:w16sdtdh="http://schemas.microsoft.com/office/word/2020/wordml/sdtdatahash" xmlns:w16se="http://schemas.microsoft.com/office/word/2015/wordml/symex" xmlns:wpg="http://schemas.microsoft.com/office/word/2010/wordprocessingGroup" xmlns:wpi="http://schemas.microsoft.com/office/word/2010/wordprocessingInk" xmlns:wne="http://schemas.microsoft.com/office/word/2006/wordml" xmlns:wps="http://schemas.microsoft.com/office/word/2010/wordprocessingShape" mc:Ignorable="w14 w15 w16se w16cid w16 w16cex w16sdtdh wp14">
+<w:numbering xmlns:wpc="http://schemas.microsoft.com/office/word/2010/wordprocessingCanvas" xmlns:cx="http://schemas.microsoft.com/office/drawing/2014/chartex" xmlns:cx1="http://schemas.microsoft.com/office/drawing/2015/9/8/chartex" xmlns:cx2="http://schemas.microsoft.com/office/drawing/2015/10/21/chartex" xmlns:cx3="http://schemas.microsoft.com/office/drawing/2016/5/9/chartex" xmlns:cx4="http://schemas.microsoft.com/office/drawing/2016/5/10/chartex" xmlns:cx5="http://schemas.microsoft.com/office/drawing/2016/5/11/chartex" xmlns:cx6="http://schemas.microsoft.com/office/drawing/2016/5/12/chartex" xmlns:cx7="http://schemas.microsoft.com/office/drawing/2016/5/13/chartex" xmlns:cx8="http://schemas.microsoft.com/office/drawing/2016/5/14/chartex" xmlns:mc="http://schemas.openxmlformats.org/markup-compatibility/2006" xmlns:aink="http://schemas.microsoft.com/office/drawing/2016/ink" xmlns:am3d="http://schemas.microsoft.com/office/drawing/2017/model3d" xmlns:o="urn:schemas-microsoft-com:office:office" xmlns:oel="http://schemas.microsoft.com/office/2019/extlst" xmlns:r="http://schemas.openxmlformats.org/officeDocument/2006/relationships" xmlns:m="http://schemas.openxmlformats.org/officeDocument/2006/math" xmlns:v="urn:schemas-microsoft-com:vml" xmlns:wp14="http://schemas.microsoft.com/office/word/2010/wordprocessingDrawing" xmlns:wp="http://schemas.openxmlformats.org/drawingml/2006/wordprocessingDrawing" xmlns:w10="urn:schemas-microsoft-com:office:word" xmlns:w="http://schemas.openxmlformats.org/wordprocessingml/2006/main" xmlns:w14="http://schemas.microsoft.com/office/word/2010/wordml" xmlns:w15="http://schemas.microsoft.com/office/word/2012/wordml" xmlns:w16cex="http://schemas.microsoft.com/office/word/2018/wordml/cex" xmlns:w16cid="http://schemas.microsoft.com/office/word/2016/wordml/cid" xmlns:w16="http://schemas.microsoft.com/office/word/2018/wordml" xmlns:w16sdtdh="http://schemas.microsoft.com/office/word/2020/wordml/sdtdatahash" xmlns:w16se="http://schemas.microsoft.com/office/word/2015/wordml/symex" xmlns:wpg="http://schemas.microsoft.com/office/word/2010/wordprocessingGroup" xmlns:wpi="http://schemas.microsoft.com/office/word/2010/wordprocessingInk" xmlns:wne="http://schemas.microsoft.com/office/word/2006/wordml" xmlns:wps="http://schemas.microsoft.com/office/word/2010/wordprocessingShape" mc:Ignorable="w14 w15 w16se w16cid w16 w16cex w16sdtdh wp14">
   <w:abstractNum w:abstractNumId="0" w15:restartNumberingAfterBreak="0">
     <w:nsid w:val="06CD1479"/>
     <w:multiLevelType w:val="hybridMultilevel"/>
@@ -7014,7 +8329,7 @@
     <w:lvl w:ilvl="0">
       <w:start w:val="1"/>
       <w:numFmt w:val="decimal"/>
-      <w:pStyle w:val="berschrift1"/>
+      <w:pStyle w:val="Heading1"/>
       <w:lvlText w:val="%1"/>
       <w:lvlJc w:val="left"/>
       <w:pPr>
@@ -7024,7 +8339,7 @@
     <w:lvl w:ilvl="1">
       <w:start w:val="1"/>
       <w:numFmt w:val="decimal"/>
-      <w:pStyle w:val="berschrift2"/>
+      <w:pStyle w:val="Heading2"/>
       <w:lvlText w:val="%1.%2"/>
       <w:lvlJc w:val="left"/>
       <w:pPr>
@@ -7034,7 +8349,7 @@
     <w:lvl w:ilvl="2">
       <w:start w:val="1"/>
       <w:numFmt w:val="decimal"/>
-      <w:pStyle w:val="berschrift3"/>
+      <w:pStyle w:val="Heading3"/>
       <w:lvlText w:val="%1.%2.%3"/>
       <w:lvlJc w:val="left"/>
       <w:pPr>
@@ -7053,7 +8368,7 @@
     <w:lvl w:ilvl="4">
       <w:start w:val="1"/>
       <w:numFmt w:val="decimal"/>
-      <w:pStyle w:val="berschrift5"/>
+      <w:pStyle w:val="Heading5"/>
       <w:lvlText w:val="%1.%2.%3.%4.%5"/>
       <w:lvlJc w:val="left"/>
       <w:pPr>
@@ -7063,7 +8378,7 @@
     <w:lvl w:ilvl="5">
       <w:start w:val="1"/>
       <w:numFmt w:val="decimal"/>
-      <w:pStyle w:val="berschrift6"/>
+      <w:pStyle w:val="Heading6"/>
       <w:lvlText w:val="%1.%2.%3.%4.%5.%6"/>
       <w:lvlJc w:val="left"/>
       <w:pPr>
@@ -7073,7 +8388,7 @@
     <w:lvl w:ilvl="6">
       <w:start w:val="1"/>
       <w:numFmt w:val="decimal"/>
-      <w:pStyle w:val="berschrift7"/>
+      <w:pStyle w:val="Heading7"/>
       <w:lvlText w:val="%1.%2.%3.%4.%5.%6.%7"/>
       <w:lvlJc w:val="left"/>
       <w:pPr>
@@ -7083,7 +8398,7 @@
     <w:lvl w:ilvl="7">
       <w:start w:val="1"/>
       <w:numFmt w:val="decimal"/>
-      <w:pStyle w:val="berschrift8"/>
+      <w:pStyle w:val="Heading8"/>
       <w:lvlText w:val="%1.%2.%3.%4.%5.%6.%7.%8"/>
       <w:lvlJc w:val="left"/>
       <w:pPr>
@@ -7093,7 +8408,7 @@
     <w:lvl w:ilvl="8">
       <w:start w:val="1"/>
       <w:numFmt w:val="decimal"/>
-      <w:pStyle w:val="berschrift9"/>
+      <w:pStyle w:val="Heading9"/>
       <w:lvlText w:val="%1.%2.%3.%4.%5.%6.%7.%8.%9"/>
       <w:lvlJc w:val="left"/>
       <w:pPr>
@@ -7573,7 +8888,7 @@
 </file>
 
 <file path=word/people.xml><?xml version="1.0" encoding="utf-8"?>
-<w15:people xmlns:wpc="http://schemas.microsoft.com/office/word/2010/wordprocessingCanvas" xmlns:cx="http://schemas.microsoft.com/office/drawing/2014/chartex" xmlns:cx1="http://schemas.microsoft.com/office/drawing/2015/9/8/chartex" xmlns:cx2="http://schemas.microsoft.com/office/drawing/2015/10/21/chartex" xmlns:cx3="http://schemas.microsoft.com/office/drawing/2016/5/9/chartex" xmlns:cx4="http://schemas.microsoft.com/office/drawing/2016/5/10/chartex" xmlns:cx5="http://schemas.microsoft.com/office/drawing/2016/5/11/chartex" xmlns:cx6="http://schemas.microsoft.com/office/drawing/2016/5/12/chartex" xmlns:cx7="http://schemas.microsoft.com/office/drawing/2016/5/13/chartex" xmlns:cx8="http://schemas.microsoft.com/office/drawing/2016/5/14/chartex" xmlns:mc="http://schemas.openxmlformats.org/markup-compatibility/2006" xmlns:aink="http://schemas.microsoft.com/office/drawing/2016/ink" xmlns:am3d="http://schemas.microsoft.com/office/drawing/2017/model3d" xmlns:o="urn:schemas-microsoft-com:office:office" xmlns:oel="http://schemas.microsoft.com/office/2019/extlst" xmlns:r="http://schemas.openxmlformats.org/officeDocument/2006/relationships" xmlns:m="http://schemas.openxmlformats.org/officeDocument/2006/math" xmlns:v="urn:schemas-microsoft-com:vml" xmlns:wp14="http://schemas.microsoft.com/office/word/2010/wordprocessingDrawing" xmlns:wp="http://schemas.openxmlformats.org/drawingml/2006/wordprocessingDrawing" xmlns:w10="urn:schemas-microsoft-com:office:word" xmlns:w="http://schemas.openxmlformats.org/wordprocessingml/2006/main" xmlns:w14="http://schemas.microsoft.com/office/word/2010/wordml" xmlns:w15="http://schemas.microsoft.com/office/word/2012/wordml" xmlns:w16cex="http://schemas.microsoft.com/office/word/2018/wordml/cex" xmlns:w16cid="http://schemas.microsoft.com/office/word/2016/wordml/cid" xmlns:w16="http://schemas.microsoft.com/office/word/2018/wordml" xmlns:w16du="http://schemas.microsoft.com/office/word/2023/wordml/word16du" xmlns:w16sdtdh="http://schemas.microsoft.com/office/word/2020/wordml/sdtdatahash" xmlns:w16se="http://schemas.microsoft.com/office/word/2015/wordml/symex" xmlns:wpg="http://schemas.microsoft.com/office/word/2010/wordprocessingGroup" xmlns:wpi="http://schemas.microsoft.com/office/word/2010/wordprocessingInk" xmlns:wne="http://schemas.microsoft.com/office/word/2006/wordml" xmlns:wps="http://schemas.microsoft.com/office/word/2010/wordprocessingShape" mc:Ignorable="w14 w15 w16se w16cid w16 w16cex w16sdtdh wp14">
+<w15:people xmlns:wpc="http://schemas.microsoft.com/office/word/2010/wordprocessingCanvas" xmlns:cx="http://schemas.microsoft.com/office/drawing/2014/chartex" xmlns:cx1="http://schemas.microsoft.com/office/drawing/2015/9/8/chartex" xmlns:cx2="http://schemas.microsoft.com/office/drawing/2015/10/21/chartex" xmlns:cx3="http://schemas.microsoft.com/office/drawing/2016/5/9/chartex" xmlns:cx4="http://schemas.microsoft.com/office/drawing/2016/5/10/chartex" xmlns:cx5="http://schemas.microsoft.com/office/drawing/2016/5/11/chartex" xmlns:cx6="http://schemas.microsoft.com/office/drawing/2016/5/12/chartex" xmlns:cx7="http://schemas.microsoft.com/office/drawing/2016/5/13/chartex" xmlns:cx8="http://schemas.microsoft.com/office/drawing/2016/5/14/chartex" xmlns:mc="http://schemas.openxmlformats.org/markup-compatibility/2006" xmlns:aink="http://schemas.microsoft.com/office/drawing/2016/ink" xmlns:am3d="http://schemas.microsoft.com/office/drawing/2017/model3d" xmlns:o="urn:schemas-microsoft-com:office:office" xmlns:oel="http://schemas.microsoft.com/office/2019/extlst" xmlns:r="http://schemas.openxmlformats.org/officeDocument/2006/relationships" xmlns:m="http://schemas.openxmlformats.org/officeDocument/2006/math" xmlns:v="urn:schemas-microsoft-com:vml" xmlns:wp14="http://schemas.microsoft.com/office/word/2010/wordprocessingDrawing" xmlns:wp="http://schemas.openxmlformats.org/drawingml/2006/wordprocessingDrawing" xmlns:w10="urn:schemas-microsoft-com:office:word" xmlns:w="http://schemas.openxmlformats.org/wordprocessingml/2006/main" xmlns:w14="http://schemas.microsoft.com/office/word/2010/wordml" xmlns:w15="http://schemas.microsoft.com/office/word/2012/wordml" xmlns:w16cex="http://schemas.microsoft.com/office/word/2018/wordml/cex" xmlns:w16cid="http://schemas.microsoft.com/office/word/2016/wordml/cid" xmlns:w16="http://schemas.microsoft.com/office/word/2018/wordml" xmlns:w16sdtdh="http://schemas.microsoft.com/office/word/2020/wordml/sdtdatahash" xmlns:w16se="http://schemas.microsoft.com/office/word/2015/wordml/symex" xmlns:wpg="http://schemas.microsoft.com/office/word/2010/wordprocessingGroup" xmlns:wpi="http://schemas.microsoft.com/office/word/2010/wordprocessingInk" xmlns:wne="http://schemas.microsoft.com/office/word/2006/wordml" xmlns:wps="http://schemas.microsoft.com/office/word/2010/wordprocessingShape" mc:Ignorable="w14 w15 w16se w16cid w16 w16cex w16sdtdh wp14">
   <w15:person w15:author="Denise Falk | Consiglia e.V.">
     <w15:presenceInfo w15:providerId="AD" w15:userId="S::d.falk@consiglia.de::5fab8393-cd76-423d-82e5-e1091790a63e"/>
   </w15:person>
@@ -7979,7 +9294,7 @@
     <w:lsdException w:name="Unresolved Mention" w:semiHidden="1" w:unhideWhenUsed="1"/>
     <w:lsdException w:name="Smart Link" w:semiHidden="1" w:unhideWhenUsed="1"/>
   </w:latentStyles>
-  <w:style w:type="paragraph" w:default="1" w:styleId="Standard">
+  <w:style w:type="paragraph" w:default="1" w:styleId="Normal">
     <w:name w:val="Normal"/>
     <w:qFormat/>
     <w:rsid w:val="00316944"/>
@@ -7987,11 +9302,11 @@
       <w:rFonts w:eastAsia="Times New Roman"/>
     </w:rPr>
   </w:style>
-  <w:style w:type="paragraph" w:styleId="berschrift1">
+  <w:style w:type="paragraph" w:styleId="Heading1">
     <w:name w:val="heading 1"/>
-    <w:basedOn w:val="Standard"/>
-    <w:next w:val="Standard"/>
-    <w:link w:val="berschrift1Zchn"/>
+    <w:basedOn w:val="Normal"/>
+    <w:next w:val="Normal"/>
+    <w:link w:val="Heading1Char"/>
     <w:uiPriority w:val="9"/>
     <w:qFormat/>
     <w:rsid w:val="005853B9"/>
@@ -8010,11 +9325,11 @@
       <w:sz w:val="28"/>
     </w:rPr>
   </w:style>
-  <w:style w:type="paragraph" w:styleId="berschrift2">
+  <w:style w:type="paragraph" w:styleId="Heading2">
     <w:name w:val="heading 2"/>
-    <w:basedOn w:val="Standard"/>
-    <w:next w:val="Standard"/>
-    <w:link w:val="berschrift2Zchn"/>
+    <w:basedOn w:val="Normal"/>
+    <w:next w:val="Normal"/>
+    <w:link w:val="Heading2Char"/>
     <w:uiPriority w:val="9"/>
     <w:unhideWhenUsed/>
     <w:qFormat/>
@@ -8038,11 +9353,11 @@
       <w:lang w:val="fr-FR"/>
     </w:rPr>
   </w:style>
-  <w:style w:type="paragraph" w:styleId="berschrift3">
+  <w:style w:type="paragraph" w:styleId="Heading3">
     <w:name w:val="heading 3"/>
-    <w:basedOn w:val="Standard"/>
-    <w:next w:val="Standard"/>
-    <w:link w:val="berschrift3Zchn"/>
+    <w:basedOn w:val="Normal"/>
+    <w:next w:val="Normal"/>
+    <w:link w:val="Heading3Char"/>
     <w:uiPriority w:val="9"/>
     <w:semiHidden/>
     <w:unhideWhenUsed/>
@@ -8062,11 +9377,11 @@
       <w:bCs/>
     </w:rPr>
   </w:style>
-  <w:style w:type="paragraph" w:styleId="berschrift4">
+  <w:style w:type="paragraph" w:styleId="Heading4">
     <w:name w:val="heading 4"/>
-    <w:basedOn w:val="Textkrper"/>
-    <w:next w:val="Standard"/>
-    <w:link w:val="berschrift4Zchn"/>
+    <w:basedOn w:val="BodyText"/>
+    <w:next w:val="Normal"/>
+    <w:link w:val="Heading4Char"/>
     <w:uiPriority w:val="9"/>
     <w:semiHidden/>
     <w:unhideWhenUsed/>
@@ -8081,11 +9396,11 @@
       <w:sz w:val="22"/>
     </w:rPr>
   </w:style>
-  <w:style w:type="paragraph" w:styleId="berschrift5">
+  <w:style w:type="paragraph" w:styleId="Heading5">
     <w:name w:val="heading 5"/>
-    <w:basedOn w:val="Standard"/>
-    <w:next w:val="Standard"/>
-    <w:link w:val="berschrift5Zchn"/>
+    <w:basedOn w:val="Normal"/>
+    <w:next w:val="Normal"/>
+    <w:link w:val="Heading5Char"/>
     <w:uiPriority w:val="9"/>
     <w:semiHidden/>
     <w:unhideWhenUsed/>
@@ -8106,11 +9421,11 @@
       <w:sz w:val="28"/>
     </w:rPr>
   </w:style>
-  <w:style w:type="paragraph" w:styleId="berschrift6">
+  <w:style w:type="paragraph" w:styleId="Heading6">
     <w:name w:val="heading 6"/>
-    <w:basedOn w:val="Standard"/>
-    <w:next w:val="Standard"/>
-    <w:link w:val="berschrift6Zchn"/>
+    <w:basedOn w:val="Normal"/>
+    <w:next w:val="Normal"/>
+    <w:link w:val="Heading6Char"/>
     <w:uiPriority w:val="9"/>
     <w:semiHidden/>
     <w:unhideWhenUsed/>
@@ -8131,11 +9446,11 @@
       <w:lang w:val="en-GB"/>
     </w:rPr>
   </w:style>
-  <w:style w:type="paragraph" w:styleId="berschrift7">
+  <w:style w:type="paragraph" w:styleId="Heading7">
     <w:name w:val="heading 7"/>
-    <w:basedOn w:val="Standard"/>
-    <w:next w:val="Standard"/>
-    <w:link w:val="berschrift7Zchn"/>
+    <w:basedOn w:val="Normal"/>
+    <w:next w:val="Normal"/>
+    <w:link w:val="Heading7Char"/>
     <w:qFormat/>
     <w:rsid w:val="006F5DF9"/>
     <w:pPr>
@@ -8150,11 +9465,11 @@
       <w:sz w:val="24"/>
     </w:rPr>
   </w:style>
-  <w:style w:type="paragraph" w:styleId="berschrift8">
+  <w:style w:type="paragraph" w:styleId="Heading8">
     <w:name w:val="heading 8"/>
-    <w:basedOn w:val="Standard"/>
-    <w:next w:val="Standard"/>
-    <w:link w:val="berschrift8Zchn"/>
+    <w:basedOn w:val="Normal"/>
+    <w:next w:val="Normal"/>
+    <w:link w:val="Heading8Char"/>
     <w:uiPriority w:val="9"/>
     <w:semiHidden/>
     <w:unhideWhenUsed/>
@@ -8175,11 +9490,11 @@
       <w:sz w:val="24"/>
     </w:rPr>
   </w:style>
-  <w:style w:type="paragraph" w:styleId="berschrift9">
+  <w:style w:type="paragraph" w:styleId="Heading9">
     <w:name w:val="heading 9"/>
-    <w:basedOn w:val="Standard"/>
-    <w:next w:val="Standard"/>
-    <w:link w:val="berschrift9Zchn"/>
+    <w:basedOn w:val="Normal"/>
+    <w:next w:val="Normal"/>
+    <w:link w:val="Heading9Char"/>
     <w:uiPriority w:val="9"/>
     <w:semiHidden/>
     <w:unhideWhenUsed/>
@@ -8197,13 +9512,13 @@
       <w:rFonts w:ascii="Calibri Light" w:hAnsi="Calibri Light" w:cs="Times New Roman"/>
     </w:rPr>
   </w:style>
-  <w:style w:type="character" w:default="1" w:styleId="Absatz-Standardschriftart">
+  <w:style w:type="character" w:default="1" w:styleId="DefaultParagraphFont">
     <w:name w:val="Default Paragraph Font"/>
     <w:uiPriority w:val="1"/>
     <w:semiHidden/>
     <w:unhideWhenUsed/>
   </w:style>
-  <w:style w:type="table" w:default="1" w:styleId="NormaleTabelle">
+  <w:style w:type="table" w:default="1" w:styleId="TableNormal">
     <w:name w:val="Normal Table"/>
     <w:uiPriority w:val="99"/>
     <w:semiHidden/>
@@ -8218,16 +9533,16 @@
       </w:tblCellMar>
     </w:tblPr>
   </w:style>
-  <w:style w:type="numbering" w:default="1" w:styleId="KeineListe">
+  <w:style w:type="numbering" w:default="1" w:styleId="NoList">
     <w:name w:val="No List"/>
     <w:uiPriority w:val="99"/>
     <w:semiHidden/>
     <w:unhideWhenUsed/>
   </w:style>
-  <w:style w:type="paragraph" w:styleId="Titel">
+  <w:style w:type="paragraph" w:styleId="Title">
     <w:name w:val="Title"/>
-    <w:basedOn w:val="Standard"/>
-    <w:next w:val="Standard"/>
+    <w:basedOn w:val="Normal"/>
+    <w:next w:val="Normal"/>
     <w:uiPriority w:val="10"/>
     <w:qFormat/>
     <w:pPr>
@@ -8241,9 +9556,9 @@
       <w:szCs w:val="72"/>
     </w:rPr>
   </w:style>
-  <w:style w:type="character" w:customStyle="1" w:styleId="berschrift5Zchn">
-    <w:name w:val="Überschrift 5 Zchn"/>
-    <w:link w:val="berschrift5"/>
+  <w:style w:type="character" w:customStyle="1" w:styleId="Heading5Char">
+    <w:name w:val="Heading 5 Char"/>
+    <w:link w:val="Heading5"/>
     <w:rsid w:val="006F5DF9"/>
     <w:rPr>
       <w:rFonts w:ascii="Verdana" w:eastAsia="Times New Roman" w:hAnsi="Verdana" w:cs="Times New Roman"/>
@@ -8254,9 +9569,9 @@
       <w:lang w:eastAsia="de-DE"/>
     </w:rPr>
   </w:style>
-  <w:style w:type="character" w:customStyle="1" w:styleId="berschrift6Zchn">
-    <w:name w:val="Überschrift 6 Zchn"/>
-    <w:link w:val="berschrift6"/>
+  <w:style w:type="character" w:customStyle="1" w:styleId="Heading6Char">
+    <w:name w:val="Heading 6 Char"/>
+    <w:link w:val="Heading6"/>
     <w:rsid w:val="006F5DF9"/>
     <w:rPr>
       <w:rFonts w:ascii="Verdana" w:eastAsia="Times New Roman" w:hAnsi="Verdana" w:cs="Times New Roman"/>
@@ -8265,9 +9580,9 @@
       <w:lang w:val="en-GB" w:eastAsia="de-DE"/>
     </w:rPr>
   </w:style>
-  <w:style w:type="character" w:customStyle="1" w:styleId="berschrift7Zchn">
-    <w:name w:val="Überschrift 7 Zchn"/>
-    <w:link w:val="berschrift7"/>
+  <w:style w:type="character" w:customStyle="1" w:styleId="Heading7Char">
+    <w:name w:val="Heading 7 Char"/>
+    <w:link w:val="Heading7"/>
     <w:rsid w:val="006F5DF9"/>
     <w:rPr>
       <w:rFonts w:ascii="Futura Book" w:eastAsia="Times New Roman" w:hAnsi="Futura Book" w:cs="Times New Roman"/>
@@ -8278,7 +9593,7 @@
   </w:style>
   <w:style w:type="paragraph" w:customStyle="1" w:styleId="Formatvorlage1">
     <w:name w:val="Formatvorlage1"/>
-    <w:basedOn w:val="Standard"/>
+    <w:basedOn w:val="Normal"/>
     <w:autoRedefine/>
     <w:rsid w:val="006F5DF9"/>
     <w:rPr>
@@ -8288,8 +9603,8 @@
   </w:style>
   <w:style w:type="paragraph" w:customStyle="1" w:styleId="Firmaklein">
     <w:name w:val="Firma/klein"/>
-    <w:basedOn w:val="Standard"/>
-    <w:next w:val="Standard"/>
+    <w:basedOn w:val="Normal"/>
+    <w:next w:val="Normal"/>
     <w:rsid w:val="006F5DF9"/>
     <w:rPr>
       <w:rFonts w:ascii="FuturaLight" w:hAnsi="FuturaLight"/>
@@ -8299,10 +9614,10 @@
       <w:szCs w:val="20"/>
     </w:rPr>
   </w:style>
-  <w:style w:type="paragraph" w:styleId="Kopfzeile">
+  <w:style w:type="paragraph" w:styleId="Header">
     <w:name w:val="header"/>
-    <w:basedOn w:val="Standard"/>
-    <w:link w:val="KopfzeileZchn"/>
+    <w:basedOn w:val="Normal"/>
+    <w:link w:val="HeaderChar"/>
     <w:uiPriority w:val="99"/>
     <w:rsid w:val="006F5DF9"/>
     <w:pPr>
@@ -8312,9 +9627,9 @@
       </w:tabs>
     </w:pPr>
   </w:style>
-  <w:style w:type="character" w:customStyle="1" w:styleId="KopfzeileZchn">
-    <w:name w:val="Kopfzeile Zchn"/>
-    <w:link w:val="Kopfzeile"/>
+  <w:style w:type="character" w:customStyle="1" w:styleId="HeaderChar">
+    <w:name w:val="Header Char"/>
+    <w:link w:val="Header"/>
     <w:uiPriority w:val="99"/>
     <w:rsid w:val="006F5DF9"/>
     <w:rPr>
@@ -8324,10 +9639,10 @@
       <w:lang w:eastAsia="de-DE"/>
     </w:rPr>
   </w:style>
-  <w:style w:type="paragraph" w:styleId="Fuzeile">
+  <w:style w:type="paragraph" w:styleId="Footer">
     <w:name w:val="footer"/>
-    <w:basedOn w:val="Standard"/>
-    <w:link w:val="FuzeileZchn"/>
+    <w:basedOn w:val="Normal"/>
+    <w:link w:val="FooterChar"/>
     <w:uiPriority w:val="99"/>
     <w:rsid w:val="006F5DF9"/>
     <w:pPr>
@@ -8337,9 +9652,9 @@
       </w:tabs>
     </w:pPr>
   </w:style>
-  <w:style w:type="character" w:customStyle="1" w:styleId="FuzeileZchn">
-    <w:name w:val="Fußzeile Zchn"/>
-    <w:link w:val="Fuzeile"/>
+  <w:style w:type="character" w:customStyle="1" w:styleId="FooterChar">
+    <w:name w:val="Footer Char"/>
+    <w:link w:val="Footer"/>
     <w:uiPriority w:val="99"/>
     <w:rsid w:val="006F5DF9"/>
     <w:rPr>
@@ -8349,10 +9664,10 @@
       <w:lang w:eastAsia="de-DE"/>
     </w:rPr>
   </w:style>
-  <w:style w:type="paragraph" w:styleId="Textkrper">
+  <w:style w:type="paragraph" w:styleId="BodyText">
     <w:name w:val="Body Text"/>
-    <w:basedOn w:val="Standard"/>
-    <w:link w:val="TextkrperZchn"/>
+    <w:basedOn w:val="Normal"/>
+    <w:link w:val="BodyTextChar"/>
     <w:semiHidden/>
     <w:rsid w:val="00DF1265"/>
     <w:pPr>
@@ -8364,9 +9679,9 @@
       <w:sz w:val="24"/>
     </w:rPr>
   </w:style>
-  <w:style w:type="character" w:customStyle="1" w:styleId="TextkrperZchn">
-    <w:name w:val="Textkörper Zchn"/>
-    <w:link w:val="Textkrper"/>
+  <w:style w:type="character" w:customStyle="1" w:styleId="BodyTextChar">
+    <w:name w:val="Body Text Char"/>
+    <w:link w:val="BodyText"/>
     <w:semiHidden/>
     <w:rsid w:val="00DF1265"/>
     <w:rPr>
@@ -8377,7 +9692,7 @@
   </w:style>
   <w:style w:type="paragraph" w:customStyle="1" w:styleId="StandardWeb1">
     <w:name w:val="Standard (Web)1"/>
-    <w:basedOn w:val="Standard"/>
+    <w:basedOn w:val="Normal"/>
     <w:rsid w:val="00DF1265"/>
     <w:pPr>
       <w:overflowPunct w:val="0"/>
@@ -8392,10 +9707,10 @@
       <w:szCs w:val="20"/>
     </w:rPr>
   </w:style>
-  <w:style w:type="paragraph" w:styleId="Verzeichnis1">
+  <w:style w:type="paragraph" w:styleId="TOC1">
     <w:name w:val="toc 1"/>
-    <w:basedOn w:val="Standard"/>
-    <w:next w:val="Standard"/>
+    <w:basedOn w:val="Normal"/>
+    <w:next w:val="Normal"/>
     <w:autoRedefine/>
     <w:uiPriority w:val="39"/>
     <w:rsid w:val="006859DA"/>
@@ -8411,10 +9726,10 @@
       <w:noProof/>
     </w:rPr>
   </w:style>
-  <w:style w:type="paragraph" w:styleId="Verzeichnis2">
+  <w:style w:type="paragraph" w:styleId="TOC2">
     <w:name w:val="toc 2"/>
-    <w:basedOn w:val="berschrift2"/>
-    <w:next w:val="Standard"/>
+    <w:basedOn w:val="Heading2"/>
+    <w:next w:val="Normal"/>
     <w:autoRedefine/>
     <w:uiPriority w:val="39"/>
     <w:rsid w:val="00450B94"/>
@@ -8439,10 +9754,10 @@
       <w:lang w:val="de-DE"/>
     </w:rPr>
   </w:style>
-  <w:style w:type="paragraph" w:styleId="Verzeichnis3">
+  <w:style w:type="paragraph" w:styleId="TOC3">
     <w:name w:val="toc 3"/>
-    <w:basedOn w:val="berschrift3"/>
-    <w:next w:val="Standard"/>
+    <w:basedOn w:val="Heading3"/>
+    <w:next w:val="Normal"/>
     <w:autoRedefine/>
     <w:uiPriority w:val="39"/>
     <w:rsid w:val="00450B94"/>
@@ -8472,9 +9787,9 @@
       <w:u w:val="single"/>
     </w:rPr>
   </w:style>
-  <w:style w:type="character" w:customStyle="1" w:styleId="berschrift1Zchn">
-    <w:name w:val="Überschrift 1 Zchn"/>
-    <w:link w:val="berschrift1"/>
+  <w:style w:type="character" w:customStyle="1" w:styleId="Heading1Char">
+    <w:name w:val="Heading 1 Char"/>
+    <w:link w:val="Heading1"/>
     <w:uiPriority w:val="9"/>
     <w:rsid w:val="005853B9"/>
     <w:rPr>
@@ -8486,9 +9801,9 @@
       <w:szCs w:val="22"/>
     </w:rPr>
   </w:style>
-  <w:style w:type="character" w:customStyle="1" w:styleId="berschrift2Zchn">
-    <w:name w:val="Überschrift 2 Zchn"/>
-    <w:link w:val="berschrift2"/>
+  <w:style w:type="character" w:customStyle="1" w:styleId="Heading2Char">
+    <w:name w:val="Heading 2 Char"/>
+    <w:link w:val="Heading2"/>
     <w:uiPriority w:val="9"/>
     <w:rsid w:val="002328A3"/>
     <w:rPr>
@@ -8501,9 +9816,9 @@
       <w:lang w:val="fr-FR"/>
     </w:rPr>
   </w:style>
-  <w:style w:type="character" w:customStyle="1" w:styleId="berschrift3Zchn">
-    <w:name w:val="Überschrift 3 Zchn"/>
-    <w:link w:val="berschrift3"/>
+  <w:style w:type="character" w:customStyle="1" w:styleId="Heading3Char">
+    <w:name w:val="Heading 3 Char"/>
+    <w:link w:val="Heading3"/>
     <w:uiPriority w:val="9"/>
     <w:rsid w:val="002328A3"/>
     <w:rPr>
@@ -8514,10 +9829,10 @@
       <w:szCs w:val="22"/>
     </w:rPr>
   </w:style>
-  <w:style w:type="paragraph" w:styleId="Funotentext">
+  <w:style w:type="paragraph" w:styleId="FootnoteText">
     <w:name w:val="footnote text"/>
-    <w:basedOn w:val="Standard"/>
-    <w:link w:val="FunotentextZchn"/>
+    <w:basedOn w:val="Normal"/>
+    <w:link w:val="FootnoteTextChar"/>
     <w:semiHidden/>
     <w:rsid w:val="00E54EB0"/>
     <w:pPr>
@@ -8529,16 +9844,16 @@
       <w:szCs w:val="20"/>
     </w:rPr>
   </w:style>
-  <w:style w:type="character" w:customStyle="1" w:styleId="FunotentextZchn">
-    <w:name w:val="Fußnotentext Zchn"/>
-    <w:link w:val="Funotentext"/>
+  <w:style w:type="character" w:customStyle="1" w:styleId="FootnoteTextChar">
+    <w:name w:val="Footnote Text Char"/>
+    <w:link w:val="FootnoteText"/>
     <w:semiHidden/>
     <w:rsid w:val="00E54EB0"/>
     <w:rPr>
       <w:rFonts w:ascii="Arial" w:eastAsia="Times New Roman" w:hAnsi="Arial"/>
     </w:rPr>
   </w:style>
-  <w:style w:type="character" w:styleId="Funotenzeichen">
+  <w:style w:type="character" w:styleId="FootnoteReference">
     <w:name w:val="footnote reference"/>
     <w:semiHidden/>
     <w:unhideWhenUsed/>
@@ -8547,9 +9862,9 @@
       <w:vertAlign w:val="superscript"/>
     </w:rPr>
   </w:style>
-  <w:style w:type="character" w:customStyle="1" w:styleId="berschrift4Zchn">
-    <w:name w:val="Überschrift 4 Zchn"/>
-    <w:link w:val="berschrift4"/>
+  <w:style w:type="character" w:customStyle="1" w:styleId="Heading4Char">
+    <w:name w:val="Heading 4 Char"/>
+    <w:link w:val="Heading4"/>
     <w:uiPriority w:val="9"/>
     <w:rsid w:val="002328A3"/>
     <w:rPr>
@@ -8559,9 +9874,9 @@
       <w:szCs w:val="22"/>
     </w:rPr>
   </w:style>
-  <w:style w:type="character" w:customStyle="1" w:styleId="berschrift8Zchn">
-    <w:name w:val="Überschrift 8 Zchn"/>
-    <w:link w:val="berschrift8"/>
+  <w:style w:type="character" w:customStyle="1" w:styleId="Heading8Char">
+    <w:name w:val="Heading 8 Char"/>
+    <w:link w:val="Heading8"/>
     <w:uiPriority w:val="9"/>
     <w:semiHidden/>
     <w:rsid w:val="00FC79C7"/>
@@ -8573,9 +9888,9 @@
       <w:szCs w:val="24"/>
     </w:rPr>
   </w:style>
-  <w:style w:type="character" w:customStyle="1" w:styleId="berschrift9Zchn">
-    <w:name w:val="Überschrift 9 Zchn"/>
-    <w:link w:val="berschrift9"/>
+  <w:style w:type="character" w:customStyle="1" w:styleId="Heading9Char">
+    <w:name w:val="Heading 9 Char"/>
+    <w:link w:val="Heading9"/>
     <w:uiPriority w:val="9"/>
     <w:semiHidden/>
     <w:rsid w:val="00FC79C7"/>
@@ -8585,9 +9900,9 @@
       <w:szCs w:val="22"/>
     </w:rPr>
   </w:style>
-  <w:style w:type="table" w:styleId="Tabellenraster">
+  <w:style w:type="table" w:styleId="TableGrid">
     <w:name w:val="Table Grid"/>
-    <w:basedOn w:val="NormaleTabelle"/>
+    <w:basedOn w:val="TableNormal"/>
     <w:uiPriority w:val="59"/>
     <w:rsid w:val="00C34B86"/>
     <w:tblPr>
@@ -8601,10 +9916,10 @@
       </w:tblBorders>
     </w:tblPr>
   </w:style>
-  <w:style w:type="paragraph" w:styleId="Verzeichnis4">
+  <w:style w:type="paragraph" w:styleId="TOC4">
     <w:name w:val="toc 4"/>
-    <w:basedOn w:val="Standard"/>
-    <w:next w:val="Standard"/>
+    <w:basedOn w:val="Normal"/>
+    <w:next w:val="Normal"/>
     <w:autoRedefine/>
     <w:uiPriority w:val="39"/>
     <w:unhideWhenUsed/>
@@ -8619,10 +9934,10 @@
       <w:szCs w:val="20"/>
     </w:rPr>
   </w:style>
-  <w:style w:type="paragraph" w:styleId="Verzeichnis5">
+  <w:style w:type="paragraph" w:styleId="TOC5">
     <w:name w:val="toc 5"/>
-    <w:basedOn w:val="Standard"/>
-    <w:next w:val="Standard"/>
+    <w:basedOn w:val="Normal"/>
+    <w:next w:val="Normal"/>
     <w:autoRedefine/>
     <w:uiPriority w:val="39"/>
     <w:unhideWhenUsed/>
@@ -8637,10 +9952,10 @@
       <w:szCs w:val="20"/>
     </w:rPr>
   </w:style>
-  <w:style w:type="paragraph" w:styleId="Verzeichnis6">
+  <w:style w:type="paragraph" w:styleId="TOC6">
     <w:name w:val="toc 6"/>
-    <w:basedOn w:val="Standard"/>
-    <w:next w:val="Standard"/>
+    <w:basedOn w:val="Normal"/>
+    <w:next w:val="Normal"/>
     <w:autoRedefine/>
     <w:uiPriority w:val="39"/>
     <w:unhideWhenUsed/>
@@ -8655,10 +9970,10 @@
       <w:szCs w:val="20"/>
     </w:rPr>
   </w:style>
-  <w:style w:type="paragraph" w:styleId="Verzeichnis7">
+  <w:style w:type="paragraph" w:styleId="TOC7">
     <w:name w:val="toc 7"/>
-    <w:basedOn w:val="Standard"/>
-    <w:next w:val="Standard"/>
+    <w:basedOn w:val="Normal"/>
+    <w:next w:val="Normal"/>
     <w:autoRedefine/>
     <w:uiPriority w:val="39"/>
     <w:unhideWhenUsed/>
@@ -8673,10 +9988,10 @@
       <w:szCs w:val="20"/>
     </w:rPr>
   </w:style>
-  <w:style w:type="paragraph" w:styleId="Verzeichnis8">
+  <w:style w:type="paragraph" w:styleId="TOC8">
     <w:name w:val="toc 8"/>
-    <w:basedOn w:val="Standard"/>
-    <w:next w:val="Standard"/>
+    <w:basedOn w:val="Normal"/>
+    <w:next w:val="Normal"/>
     <w:autoRedefine/>
     <w:uiPriority w:val="39"/>
     <w:unhideWhenUsed/>
@@ -8691,10 +10006,10 @@
       <w:szCs w:val="20"/>
     </w:rPr>
   </w:style>
-  <w:style w:type="paragraph" w:styleId="Verzeichnis9">
+  <w:style w:type="paragraph" w:styleId="TOC9">
     <w:name w:val="toc 9"/>
-    <w:basedOn w:val="Standard"/>
-    <w:next w:val="Standard"/>
+    <w:basedOn w:val="Normal"/>
+    <w:next w:val="Normal"/>
     <w:autoRedefine/>
     <w:uiPriority w:val="39"/>
     <w:unhideWhenUsed/>
@@ -8709,10 +10024,10 @@
       <w:szCs w:val="20"/>
     </w:rPr>
   </w:style>
-  <w:style w:type="paragraph" w:styleId="Beschriftung">
+  <w:style w:type="paragraph" w:styleId="Caption">
     <w:name w:val="caption"/>
-    <w:basedOn w:val="Standard"/>
-    <w:next w:val="Standard"/>
+    <w:basedOn w:val="Normal"/>
+    <w:next w:val="Normal"/>
     <w:uiPriority w:val="35"/>
     <w:unhideWhenUsed/>
     <w:qFormat/>
@@ -8735,15 +10050,15 @@
       <w:shd w:val="clear" w:color="auto" w:fill="E6E6E6"/>
     </w:rPr>
   </w:style>
-  <w:style w:type="paragraph" w:styleId="Abbildungsverzeichnis">
+  <w:style w:type="paragraph" w:styleId="TableofFigures">
     <w:name w:val="table of figures"/>
-    <w:basedOn w:val="Standard"/>
-    <w:next w:val="Standard"/>
+    <w:basedOn w:val="Normal"/>
+    <w:next w:val="Normal"/>
     <w:uiPriority w:val="99"/>
     <w:unhideWhenUsed/>
     <w:rsid w:val="00657CDE"/>
   </w:style>
-  <w:style w:type="character" w:styleId="Kommentarzeichen">
+  <w:style w:type="character" w:styleId="CommentReference">
     <w:name w:val="annotation reference"/>
     <w:uiPriority w:val="99"/>
     <w:semiHidden/>
@@ -8754,10 +10069,10 @@
       <w:szCs w:val="16"/>
     </w:rPr>
   </w:style>
-  <w:style w:type="paragraph" w:styleId="Kommentartext">
+  <w:style w:type="paragraph" w:styleId="CommentText">
     <w:name w:val="annotation text"/>
-    <w:basedOn w:val="Standard"/>
-    <w:link w:val="KommentartextZchn"/>
+    <w:basedOn w:val="Normal"/>
+    <w:link w:val="CommentTextChar"/>
     <w:uiPriority w:val="99"/>
     <w:unhideWhenUsed/>
     <w:rsid w:val="00253F36"/>
@@ -8766,20 +10081,20 @@
       <w:szCs w:val="20"/>
     </w:rPr>
   </w:style>
-  <w:style w:type="character" w:customStyle="1" w:styleId="KommentartextZchn">
-    <w:name w:val="Kommentartext Zchn"/>
-    <w:link w:val="Kommentartext"/>
+  <w:style w:type="character" w:customStyle="1" w:styleId="CommentTextChar">
+    <w:name w:val="Comment Text Char"/>
+    <w:link w:val="CommentText"/>
     <w:uiPriority w:val="99"/>
     <w:rsid w:val="00253F36"/>
     <w:rPr>
       <w:rFonts w:ascii="Arial" w:eastAsia="Times New Roman" w:hAnsi="Arial" w:cs="Arial"/>
     </w:rPr>
   </w:style>
-  <w:style w:type="paragraph" w:styleId="Kommentarthema">
+  <w:style w:type="paragraph" w:styleId="CommentSubject">
     <w:name w:val="annotation subject"/>
-    <w:basedOn w:val="Kommentartext"/>
-    <w:next w:val="Kommentartext"/>
-    <w:link w:val="KommentarthemaZchn"/>
+    <w:basedOn w:val="CommentText"/>
+    <w:next w:val="CommentText"/>
+    <w:link w:val="CommentSubjectChar"/>
     <w:uiPriority w:val="99"/>
     <w:semiHidden/>
     <w:unhideWhenUsed/>
@@ -8789,9 +10104,9 @@
       <w:bCs/>
     </w:rPr>
   </w:style>
-  <w:style w:type="character" w:customStyle="1" w:styleId="KommentarthemaZchn">
-    <w:name w:val="Kommentarthema Zchn"/>
-    <w:link w:val="Kommentarthema"/>
+  <w:style w:type="character" w:customStyle="1" w:styleId="CommentSubjectChar">
+    <w:name w:val="Comment Subject Char"/>
+    <w:link w:val="CommentSubject"/>
     <w:uiPriority w:val="99"/>
     <w:semiHidden/>
     <w:rsid w:val="00253F36"/>
@@ -8801,10 +10116,10 @@
       <w:bCs/>
     </w:rPr>
   </w:style>
-  <w:style w:type="paragraph" w:styleId="Sprechblasentext">
+  <w:style w:type="paragraph" w:styleId="BalloonText">
     <w:name w:val="Balloon Text"/>
-    <w:basedOn w:val="Standard"/>
-    <w:link w:val="SprechblasentextZchn"/>
+    <w:basedOn w:val="Normal"/>
+    <w:link w:val="BalloonTextChar"/>
     <w:uiPriority w:val="99"/>
     <w:semiHidden/>
     <w:unhideWhenUsed/>
@@ -8818,9 +10133,9 @@
       <w:szCs w:val="18"/>
     </w:rPr>
   </w:style>
-  <w:style w:type="character" w:customStyle="1" w:styleId="SprechblasentextZchn">
-    <w:name w:val="Sprechblasentext Zchn"/>
-    <w:link w:val="Sprechblasentext"/>
+  <w:style w:type="character" w:customStyle="1" w:styleId="BalloonTextChar">
+    <w:name w:val="Balloon Text Char"/>
+    <w:link w:val="BalloonText"/>
     <w:uiPriority w:val="99"/>
     <w:semiHidden/>
     <w:rsid w:val="00253F36"/>
@@ -8830,7 +10145,7 @@
       <w:szCs w:val="18"/>
     </w:rPr>
   </w:style>
-  <w:style w:type="paragraph" w:styleId="berarbeitung">
+  <w:style w:type="paragraph" w:styleId="Revision">
     <w:name w:val="Revision"/>
     <w:hidden/>
     <w:uiPriority w:val="99"/>
@@ -8840,9 +10155,9 @@
       <w:rFonts w:eastAsia="Times New Roman"/>
     </w:rPr>
   </w:style>
-  <w:style w:type="paragraph" w:styleId="Listenabsatz">
+  <w:style w:type="paragraph" w:styleId="ListParagraph">
     <w:name w:val="List Paragraph"/>
-    <w:basedOn w:val="Standard"/>
+    <w:basedOn w:val="Normal"/>
     <w:uiPriority w:val="34"/>
     <w:qFormat/>
     <w:rsid w:val="0093461B"/>
@@ -8851,9 +10166,9 @@
       <w:contextualSpacing/>
     </w:pPr>
   </w:style>
-  <w:style w:type="character" w:styleId="BesuchterLink">
+  <w:style w:type="character" w:styleId="FollowedHyperlink">
     <w:name w:val="FollowedHyperlink"/>
-    <w:basedOn w:val="Absatz-Standardschriftart"/>
+    <w:basedOn w:val="DefaultParagraphFont"/>
     <w:uiPriority w:val="99"/>
     <w:semiHidden/>
     <w:unhideWhenUsed/>
@@ -8877,10 +10192,10 @@
       <w:szCs w:val="24"/>
     </w:rPr>
   </w:style>
-  <w:style w:type="paragraph" w:styleId="HTMLVorformatiert">
+  <w:style w:type="paragraph" w:styleId="HTMLPreformatted">
     <w:name w:val="HTML Preformatted"/>
-    <w:basedOn w:val="Standard"/>
-    <w:link w:val="HTMLVorformatiertZchn"/>
+    <w:basedOn w:val="Normal"/>
+    <w:link w:val="HTMLPreformattedChar"/>
     <w:uiPriority w:val="99"/>
     <w:unhideWhenUsed/>
     <w:rsid w:val="00C80FF9"/>
@@ -8912,20 +10227,20 @@
       <w:szCs w:val="20"/>
     </w:rPr>
   </w:style>
-  <w:style w:type="character" w:customStyle="1" w:styleId="HTMLVorformatiertZchn">
-    <w:name w:val="HTML Vorformatiert Zchn"/>
-    <w:basedOn w:val="Absatz-Standardschriftart"/>
-    <w:link w:val="HTMLVorformatiert"/>
+  <w:style w:type="character" w:customStyle="1" w:styleId="HTMLPreformattedChar">
+    <w:name w:val="HTML Preformatted Char"/>
+    <w:basedOn w:val="DefaultParagraphFont"/>
+    <w:link w:val="HTMLPreformatted"/>
     <w:uiPriority w:val="99"/>
     <w:rsid w:val="00C80FF9"/>
     <w:rPr>
       <w:rFonts w:ascii="Courier New" w:eastAsia="Times New Roman" w:hAnsi="Courier New" w:cs="Courier New"/>
     </w:rPr>
   </w:style>
-  <w:style w:type="paragraph" w:styleId="Untertitel">
+  <w:style w:type="paragraph" w:styleId="Subtitle">
     <w:name w:val="Subtitle"/>
-    <w:basedOn w:val="Standard"/>
-    <w:next w:val="Standard"/>
+    <w:basedOn w:val="Normal"/>
+    <w:next w:val="Normal"/>
     <w:uiPriority w:val="11"/>
     <w:qFormat/>
     <w:pPr>
@@ -8943,7 +10258,7 @@
   </w:style>
   <w:style w:type="table" w:customStyle="1" w:styleId="2">
     <w:name w:val="2"/>
-    <w:basedOn w:val="NormaleTabelle"/>
+    <w:basedOn w:val="TableNormal"/>
     <w:tblPr>
       <w:tblStyleRowBandSize w:val="1"/>
       <w:tblStyleColBandSize w:val="1"/>
@@ -8955,7 +10270,7 @@
   </w:style>
   <w:style w:type="table" w:customStyle="1" w:styleId="1">
     <w:name w:val="1"/>
-    <w:basedOn w:val="NormaleTabelle"/>
+    <w:basedOn w:val="TableNormal"/>
     <w:tblPr>
       <w:tblStyleRowBandSize w:val="1"/>
       <w:tblStyleColBandSize w:val="1"/>
@@ -8967,8 +10282,8 @@
   </w:style>
   <w:style w:type="paragraph" w:styleId="Index1">
     <w:name w:val="index 1"/>
-    <w:basedOn w:val="Standard"/>
-    <w:next w:val="Standard"/>
+    <w:basedOn w:val="Normal"/>
+    <w:next w:val="Normal"/>
     <w:autoRedefine/>
     <w:uiPriority w:val="99"/>
     <w:semiHidden/>
@@ -8979,7 +10294,7 @@
       <w:ind w:left="220" w:hanging="220"/>
     </w:pPr>
   </w:style>
-  <w:style w:type="table" w:customStyle="1" w:styleId="TableGrid">
+  <w:style w:type="table" w:customStyle="1" w:styleId="TableGrid0">
     <w:name w:val="TableGrid"/>
     <w:rsid w:val="00A048E2"/>
     <w:pPr>
@@ -9304,21 +10619,12 @@
 </file>
 
 <file path=customXml/item2.xml><?xml version="1.0" encoding="utf-8"?>
-<p:properties xmlns:p="http://schemas.microsoft.com/office/2006/metadata/properties" xmlns:xsi="http://www.w3.org/2001/XMLSchema-instance" xmlns:pc="http://schemas.microsoft.com/office/infopath/2007/PartnerControls">
-  <documentManagement/>
-</p:properties>
+<go:gDocsCustomXmlDataStorage xmlns:go="http://customooxmlschemas.google.com/" xmlns:r="http://schemas.openxmlformats.org/officeDocument/2006/relationships" uri="GoogleDocsCustomDataVersion1">
+  <go:docsCustomData xmlns:go="http://customooxmlschemas.google.com/" roundtripDataSignature="AMtx7mhKEjVyDwBcEKbSMizgCxETywOMUw==">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</go:docsCustomData>
+</go:gDocsCustomXmlDataStorage>
 </file>
 
 <file path=customXml/item3.xml><?xml version="1.0" encoding="utf-8"?>
-<?mso-contentType ?>
-<FormTemplates xmlns="http://schemas.microsoft.com/sharepoint/v3/contenttype/forms">
-  <Display>DocumentLibraryForm</Display>
-  <Edit>DocumentLibraryForm</Edit>
-  <New>DocumentLibraryForm</New>
-</FormTemplates>
-</file>
-
-<file path=customXml/item4.xml><?xml version="1.0" encoding="utf-8"?>
 <ct:contentTypeSchema xmlns:ct="http://schemas.microsoft.com/office/2006/metadata/contentType" xmlns:ma="http://schemas.microsoft.com/office/2006/metadata/properties/metaAttributes" ct:_="" ma:_="" ma:contentTypeName="Dokument" ma:contentTypeID="0x01010049A087754329724BB7AAAD3873C5823C" ma:contentTypeVersion="12" ma:contentTypeDescription="Ein neues Dokument erstellen." ma:contentTypeScope="" ma:versionID="6ee1fe792757fe76fb43e4f257138098">
   <xsd:schema xmlns:xsd="http://www.w3.org/2001/XMLSchema" xmlns:xs="http://www.w3.org/2001/XMLSchema" xmlns:p="http://schemas.microsoft.com/office/2006/metadata/properties" xmlns:ns3="63fcffaa-edf7-42ec-a1dd-ef9c1858873e" xmlns:ns4="507275c9-3720-4897-bf0c-74287292f0cb" targetNamespace="http://schemas.microsoft.com/office/2006/metadata/properties" ma:root="true" ma:fieldsID="9872eb2cbac57cfeed7dc42f1d53edbe" ns3:_="" ns4:_="">
     <xsd:import namespace="63fcffaa-edf7-42ec-a1dd-ef9c1858873e"/>
@@ -9535,10 +10841,19 @@
 </ct:contentTypeSchema>
 </file>
 
+<file path=customXml/item4.xml><?xml version="1.0" encoding="utf-8"?>
+<?mso-contentType ?>
+<FormTemplates xmlns="http://schemas.microsoft.com/sharepoint/v3/contenttype/forms">
+  <Display>DocumentLibraryForm</Display>
+  <Edit>DocumentLibraryForm</Edit>
+  <New>DocumentLibraryForm</New>
+</FormTemplates>
+</file>
+
 <file path=customXml/item5.xml><?xml version="1.0" encoding="utf-8"?>
-<go:gDocsCustomXmlDataStorage xmlns:go="http://customooxmlschemas.google.com/" xmlns:r="http://schemas.openxmlformats.org/officeDocument/2006/relationships" uri="GoogleDocsCustomDataVersion1">
-  <go:docsCustomData xmlns:go="http://customooxmlschemas.google.com/" roundtripDataSignature="AMtx7mhKEjVyDwBcEKbSMizgCxETywOMUw==">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</go:docsCustomData>
-</go:gDocsCustomXmlDataStorage>
+<p:properties xmlns:p="http://schemas.microsoft.com/office/2006/metadata/properties" xmlns:xsi="http://www.w3.org/2001/XMLSchema-instance" xmlns:pc="http://schemas.microsoft.com/office/infopath/2007/PartnerControls">
+  <documentManagement/>
+</p:properties>
 </file>
 
 <file path=customXml/itemProps1.xml><?xml version="1.0" encoding="utf-8"?>
@@ -9550,23 +10865,15 @@
 </file>
 
 <file path=customXml/itemProps2.xml><?xml version="1.0" encoding="utf-8"?>
-<ds:datastoreItem xmlns:ds="http://schemas.openxmlformats.org/officeDocument/2006/customXml" ds:itemID="{6F96D20E-05FC-48B2-AAAC-D7166F6CA8CD}">
+<ds:datastoreItem xmlns:ds="http://schemas.openxmlformats.org/officeDocument/2006/customXml" ds:itemID="{11111111-1234-1234-1234-123412341234}">
   <ds:schemaRefs>
-    <ds:schemaRef ds:uri="http://schemas.microsoft.com/office/2006/metadata/properties"/>
-    <ds:schemaRef ds:uri="http://schemas.microsoft.com/office/infopath/2007/PartnerControls"/>
+    <ds:schemaRef ds:uri="http://customooxmlschemas.google.com/"/>
+    <ds:schemaRef ds:uri="http://schemas.openxmlformats.org/officeDocument/2006/relationships"/>
   </ds:schemaRefs>
 </ds:datastoreItem>
 </file>
 
 <file path=customXml/itemProps3.xml><?xml version="1.0" encoding="utf-8"?>
-<ds:datastoreItem xmlns:ds="http://schemas.openxmlformats.org/officeDocument/2006/customXml" ds:itemID="{EF10D48F-1E8F-4129-BD76-EA8F5437A519}">
-  <ds:schemaRefs>
-    <ds:schemaRef ds:uri="http://schemas.microsoft.com/sharepoint/v3/contenttype/forms"/>
-  </ds:schemaRefs>
-</ds:datastoreItem>
-</file>
-
-<file path=customXml/itemProps4.xml><?xml version="1.0" encoding="utf-8"?>
 <ds:datastoreItem xmlns:ds="http://schemas.openxmlformats.org/officeDocument/2006/customXml" ds:itemID="{C6D24530-B9A8-455B-B7D3-6CAF1CB7829F}">
   <ds:schemaRefs>
     <ds:schemaRef ds:uri="http://schemas.microsoft.com/office/2006/metadata/contentType"/>
@@ -9585,11 +10892,19 @@
 </ds:datastoreItem>
 </file>
 
+<file path=customXml/itemProps4.xml><?xml version="1.0" encoding="utf-8"?>
+<ds:datastoreItem xmlns:ds="http://schemas.openxmlformats.org/officeDocument/2006/customXml" ds:itemID="{EF10D48F-1E8F-4129-BD76-EA8F5437A519}">
+  <ds:schemaRefs>
+    <ds:schemaRef ds:uri="http://schemas.microsoft.com/sharepoint/v3/contenttype/forms"/>
+  </ds:schemaRefs>
+</ds:datastoreItem>
+</file>
+
 <file path=customXml/itemProps5.xml><?xml version="1.0" encoding="utf-8"?>
-<ds:datastoreItem xmlns:ds="http://schemas.openxmlformats.org/officeDocument/2006/customXml" ds:itemID="{11111111-1234-1234-1234-123412341234}">
+<ds:datastoreItem xmlns:ds="http://schemas.openxmlformats.org/officeDocument/2006/customXml" ds:itemID="{6F96D20E-05FC-48B2-AAAC-D7166F6CA8CD}">
   <ds:schemaRefs>
-    <ds:schemaRef ds:uri="http://customooxmlschemas.google.com/"/>
-    <ds:schemaRef ds:uri="http://schemas.openxmlformats.org/officeDocument/2006/relationships"/>
+    <ds:schemaRef ds:uri="http://schemas.microsoft.com/office/2006/metadata/properties"/>
+    <ds:schemaRef ds:uri="http://schemas.microsoft.com/office/infopath/2007/PartnerControls"/>
   </ds:schemaRefs>
 </ds:datastoreItem>
 </file>
</xml_diff>

<commit_message>
Seminararbeit & PP aktuell
</commit_message>
<xml_diff>
--- a/Doku Seminararbeit/Seminararbeit - FHK23_120623_Hannah_Treffen.docx
+++ b/Doku Seminararbeit/Seminararbeit - FHK23_120623_Hannah_Treffen.docx
@@ -399,6 +399,7 @@
           <w:docPartUnique/>
         </w:docPartObj>
       </w:sdtPr>
+      <w:sdtEndPr/>
       <w:sdtContent>
         <w:p>
           <w:pPr>
@@ -1953,6 +1954,7 @@
           <w:docPartUnique/>
         </w:docPartObj>
       </w:sdtPr>
+      <w:sdtEndPr/>
       <w:sdtContent>
         <w:p>
           <w:pPr>
@@ -2172,6 +2174,7 @@
           <w:docPartUnique/>
         </w:docPartObj>
       </w:sdtPr>
+      <w:sdtEndPr/>
       <w:sdtContent>
         <w:p>
           <w:pPr>
@@ -2190,25 +2193,39 @@
               <w:color w:val="000000"/>
             </w:rPr>
           </w:pPr>
-          <w:fldSimple w:instr=" TOC \h \u \z ">
-            <w:hyperlink w:anchor="_heading=h.35nkun2">
-              <w:r>
-                <w:rPr>
-                  <w:rFonts w:eastAsia="Arial"/>
-                  <w:color w:val="000000"/>
-                </w:rPr>
-                <w:t>Tabelle 1:</w:t>
-              </w:r>
-              <w:r>
-                <w:rPr>
-                  <w:rFonts w:eastAsia="Arial"/>
-                  <w:color w:val="000000"/>
-                </w:rPr>
-                <w:tab/>
-                <w:t>1</w:t>
-              </w:r>
-            </w:hyperlink>
-          </w:fldSimple>
+          <w:r>
+            <w:fldChar w:fldCharType="begin"/>
+          </w:r>
+          <w:r>
+            <w:instrText xml:space="preserve"> TOC \h \u \z </w:instrText>
+          </w:r>
+          <w:r>
+            <w:fldChar w:fldCharType="separate"/>
+          </w:r>
+          <w:hyperlink w:anchor="_heading=h.35nkun2">
+            <w:r>
+              <w:rPr>
+                <w:rFonts w:eastAsia="Arial"/>
+                <w:color w:val="000000"/>
+              </w:rPr>
+              <w:t>Tabelle 1:</w:t>
+            </w:r>
+            <w:r>
+              <w:rPr>
+                <w:rFonts w:eastAsia="Arial"/>
+                <w:color w:val="000000"/>
+              </w:rPr>
+              <w:tab/>
+              <w:t>1</w:t>
+            </w:r>
+          </w:hyperlink>
+          <w:r>
+            <w:rPr>
+              <w:rFonts w:eastAsia="Arial"/>
+              <w:color w:val="000000"/>
+            </w:rPr>
+            <w:fldChar w:fldCharType="end"/>
+          </w:r>
         </w:p>
       </w:sdtContent>
     </w:sdt>
@@ -4101,12 +4118,26 @@
     <w:p/>
     <w:p>
       <w:pPr>
+        <w:rPr>
+          <w:b/>
+          <w:bCs/>
+          <w:iCs/>
+          <w:lang w:val="fr-FR"/>
+        </w:rPr>
+      </w:pPr>
+      <w:bookmarkStart w:id="39" w:name="_Toc137983739"/>
+      <w:r>
+        <w:br w:type="page"/>
+      </w:r>
+    </w:p>
+    <w:p>
+      <w:pPr>
         <w:pStyle w:val="berschrift2"/>
         <w:spacing w:before="0" w:after="0"/>
         <w:ind w:left="900"/>
       </w:pPr>
-      <w:bookmarkStart w:id="39" w:name="_Toc137983739"/>
-      <w:r>
+      <w:r>
+        <w:lastRenderedPageBreak/>
         <w:t>Datenaufbereitung</w:t>
       </w:r>
       <w:bookmarkEnd w:id="39"/>
@@ -4217,81 +4248,317 @@
         <w:rPr>
           <w:lang w:val="fr-FR"/>
         </w:rPr>
+        <w:t xml:space="preserve">Bevor die Daten den Klassifikationsmodellen übergeben werden können, müssen sie zunächst aufbereitet und bereinigt werden. Es wurden folgende vorbereitende Schritte auf den Datensatz angewandt, um eine sinnvolle Klassifizierung der Daten zu </w:t>
+      </w:r>
+      <w:r>
+        <w:rPr>
+          <w:lang w:val="fr-FR"/>
+        </w:rPr>
+        <w:t>ermöglichen :</w:t>
+      </w:r>
+    </w:p>
+    <w:p>
+      <w:pPr>
+        <w:ind w:left="180" w:firstLine="720"/>
+        <w:rPr>
+          <w:lang w:val="fr-FR"/>
+        </w:rPr>
+      </w:pPr>
+    </w:p>
+    <w:p>
+      <w:pPr>
+        <w:rPr>
+          <w:lang w:val="fr-FR"/>
+        </w:rPr>
+      </w:pPr>
+      <w:r>
+        <w:rPr>
+          <w:lang w:val="fr-FR"/>
+        </w:rPr>
+        <w:t xml:space="preserve">Im ersten Schritt erfolgt eine intensive Betrachtung der Daten, um mögliche Unstimmigkeiten zu identifizieren. Dabei werden Kunden, deren Attribute keinen Sinn in der realen Welt ergeben würden, aus dem Datensatz entfernt. Ebenso werden Kunden entfernt, bei denen Werte fehlen und nur unvollständige Informationen vorliegen. </w:t>
+      </w:r>
+      <w:r>
+        <w:rPr>
+          <w:lang w:val="fr-FR"/>
+        </w:rPr>
+        <w:t>Im verbleibenden Datensatz ist somit jede Zeile vollständig, über jeden verbleibenden Kunden sind damit alle möglichen Informationen verfügbar.</w:t>
+      </w:r>
+      <w:r>
+        <w:rPr>
+          <w:lang w:val="fr-FR"/>
+        </w:rPr>
+        <w:t xml:space="preserve"> </w:t>
+      </w:r>
+      <w:r>
+        <w:rPr>
+          <w:lang w:val="fr-FR"/>
+        </w:rPr>
+        <w:t>Dieser Plausibilitätscheck stellt sicher, dass nur valide und vollständige Daten für die weiteren Schritte der Analyse verwendet werden.</w:t>
+      </w:r>
+    </w:p>
+    <w:p>
+      <w:pPr>
+        <w:rPr>
+          <w:lang w:val="fr-FR"/>
+        </w:rPr>
+      </w:pPr>
+    </w:p>
+    <w:p>
+      <w:r>
+        <w:rPr>
+          <w:lang w:val="fr-FR"/>
+        </w:rPr>
+        <w:t>I</w:t>
+      </w:r>
+      <w:r>
+        <w:rPr>
+          <w:lang w:val="fr-FR"/>
+        </w:rPr>
+        <w:t>m zweiten Schritt werden die Spalten ID, Customer_ID, SSN und Month aus dem Datensatz entfernt, da sie keinen Einfluss auf die Kreditvergabe haben.</w:t>
+      </w:r>
+      <w:r>
+        <w:rPr>
+          <w:lang w:val="fr-FR"/>
+        </w:rPr>
+        <w:t xml:space="preserve"> Diese Angaben sind nur von administrativer Bedeutung</w:t>
+      </w:r>
+    </w:p>
+    <w:p>
+      <w:pPr>
+        <w:rPr>
+          <w:lang w:val="fr-FR"/>
+        </w:rPr>
+      </w:pPr>
+    </w:p>
+    <w:p>
+      <w:pPr>
+        <w:rPr>
+          <w:lang w:val="fr-FR"/>
+        </w:rPr>
+      </w:pPr>
+      <w:r>
+        <w:rPr>
+          <w:lang w:val="fr-FR"/>
+        </w:rPr>
+        <w:t>Im dritten Schritt werden bestimmte Attribute weiter angepasst, um sinnvolle Ergebnisse zu erzielen. Das Attribut "Type_of_Loan" enthält eine Auflistung verschiedener Kreditarten. Um den Einfluss dieses Attributs auf die Kreditvergabe besser messen zu können, wird für jeden Kreditart ein neues Attribut implementiert, das angibt, ob der entsprechende Kreditart vorliegt oder nicht. Anschließend wird das Attribut "Type_of_Loan" gelöscht.</w:t>
+      </w:r>
+      <w:r>
+        <w:rPr>
+          <w:lang w:val="fr-FR"/>
+        </w:rPr>
+        <w:t xml:space="preserve"> </w:t>
+      </w:r>
+      <w:r>
+        <w:rPr>
+          <w:lang w:val="fr-FR"/>
+        </w:rPr>
+        <w:t>Das Attribut</w:t>
+      </w:r>
+      <w:r>
+        <w:rPr>
+          <w:lang w:val="fr-FR"/>
+        </w:rPr>
+        <w:t xml:space="preserve"> Credit_History_Age </w:t>
+      </w:r>
+      <w:r>
+        <w:rPr>
+          <w:lang w:val="fr-FR"/>
+        </w:rPr>
+        <w:t>ist in Form von Jahren und Monaten dargestellt.</w:t>
+      </w:r>
+      <w:r>
+        <w:rPr>
+          <w:lang w:val="fr-FR"/>
+        </w:rPr>
+        <w:t xml:space="preserve"> </w:t>
+      </w:r>
+      <w:r>
+        <w:rPr>
+          <w:highlight w:val="yellow"/>
+          <w:lang w:val="fr-FR"/>
+        </w:rPr>
+        <w:t>TODO</w:t>
+      </w:r>
+      <w:r>
+        <w:rPr>
+          <w:lang w:val="fr-FR"/>
+        </w:rPr>
+        <w:t xml:space="preserve">. </w:t>
+      </w:r>
+    </w:p>
+    <w:p>
+      <w:pPr>
+        <w:rPr>
+          <w:lang w:val="fr-FR"/>
+        </w:rPr>
+      </w:pPr>
+    </w:p>
+    <w:p>
+      <w:pPr>
+        <w:rPr>
+          <w:lang w:val="fr-FR"/>
+        </w:rPr>
+      </w:pPr>
+      <w:r>
+        <w:rPr>
+          <w:lang w:val="fr-FR"/>
+        </w:rPr>
+        <w:t>Im vierten Schritt wird die Zielvariable in Form des Attributs "Credit Score" aus dem Datensatz extrahiert.</w:t>
+      </w:r>
+    </w:p>
+    <w:p>
+      <w:pPr>
+        <w:rPr>
+          <w:lang w:val="fr-FR"/>
+        </w:rPr>
+      </w:pPr>
+      <w:r>
+        <w:rPr>
+          <w:lang w:val="fr-FR"/>
+        </w:rPr>
+        <w:t xml:space="preserve">Im fünften Schritt werden die Attribute in stetige und diskrete Attribute unterteilt. Die stetigen Attribute </w:t>
+      </w:r>
+      <w:proofErr w:type="gramStart"/>
+      <w:r>
+        <w:rPr>
+          <w:lang w:val="fr-FR"/>
+        </w:rPr>
+        <w:t>sind:</w:t>
+      </w:r>
+      <w:proofErr w:type="gramEnd"/>
+      <w:r>
+        <w:rPr>
+          <w:lang w:val="fr-FR"/>
+        </w:rPr>
+        <w:t xml:space="preserve"> </w:t>
+      </w:r>
+      <w:r>
+        <w:rPr>
+          <w:highlight w:val="yellow"/>
+          <w:lang w:val="fr-FR"/>
+        </w:rPr>
+        <w:t>TODO</w:t>
+      </w:r>
+      <w:r>
+        <w:rPr>
+          <w:lang w:val="fr-FR"/>
+        </w:rPr>
+        <w:t xml:space="preserve">. Die diskreten Attribute </w:t>
+      </w:r>
+      <w:proofErr w:type="gramStart"/>
+      <w:r>
+        <w:rPr>
+          <w:lang w:val="fr-FR"/>
+        </w:rPr>
+        <w:t>sind:</w:t>
+      </w:r>
+      <w:proofErr w:type="gramEnd"/>
+      <w:r>
+        <w:rPr>
+          <w:lang w:val="fr-FR"/>
+        </w:rPr>
+        <w:t xml:space="preserve"> </w:t>
+      </w:r>
+      <w:r>
+        <w:rPr>
+          <w:highlight w:val="yellow"/>
+          <w:lang w:val="fr-FR"/>
+        </w:rPr>
+        <w:t>TODO</w:t>
+      </w:r>
+      <w:r>
+        <w:rPr>
+          <w:lang w:val="fr-FR"/>
+        </w:rPr>
+        <w:t>.</w:t>
+      </w:r>
+      <w:r>
+        <w:rPr>
+          <w:lang w:val="fr-FR"/>
+        </w:rPr>
+        <w:t xml:space="preserve"> </w:t>
+      </w:r>
+    </w:p>
+    <w:p>
+      <w:pPr>
+        <w:rPr>
+          <w:lang w:val="fr-FR"/>
+        </w:rPr>
+      </w:pPr>
+    </w:p>
+    <w:p>
+      <w:pPr>
+        <w:rPr>
+          <w:lang w:val="fr-FR"/>
+        </w:rPr>
+      </w:pPr>
+      <w:r>
+        <w:rPr>
+          <w:lang w:val="fr-FR"/>
+        </w:rPr>
         <w:lastRenderedPageBreak/>
-        <w:t xml:space="preserve">Bevor die Daten den Klassifikationsmodellen übergeben werden können, müssen sie zunächst aufbereitet und bereinigt werden. Es wurden folgende vorbereitende Schritte auf den Datensatz angewandt, um eine sinnvolle Klassifizierung der Daten zu </w:t>
-      </w:r>
-      <w:r>
-        <w:rPr>
-          <w:lang w:val="fr-FR"/>
-        </w:rPr>
-        <w:t>ermöglichen :</w:t>
-      </w:r>
-    </w:p>
-    <w:p>
-      <w:pPr>
-        <w:ind w:left="180" w:firstLine="720"/>
-        <w:rPr>
-          <w:lang w:val="fr-FR"/>
-        </w:rPr>
-      </w:pPr>
-    </w:p>
-    <w:p>
-      <w:pPr>
-        <w:rPr>
-          <w:lang w:val="fr-FR"/>
-        </w:rPr>
-      </w:pPr>
-      <w:r>
-        <w:rPr>
-          <w:lang w:val="fr-FR"/>
-        </w:rPr>
-        <w:t>Im ersten Schritt erfolgt eine intensive Betrachtung der Daten, um mögliche Unstimmigkeiten zu identifizieren. Dabei werden Kunden, deren Attribute keinen Sinn in der realen Welt ergeben würden, aus dem Datensatz entfernt. Ebenso werden Kunden entfernt, bei denen Werte fehlen und nur unvollständige Informationen vorliegen. Dieser Plausibilitätscheck stellt sicher, dass nur valide und vollständige Daten für die weiteren Schritte der Analyse verwendet werden.</w:t>
-      </w:r>
-    </w:p>
-    <w:p>
-      <w:pPr>
-        <w:rPr>
-          <w:lang w:val="fr-FR"/>
-        </w:rPr>
-      </w:pPr>
-    </w:p>
-    <w:p>
-      <w:pPr>
-        <w:rPr>
-          <w:lang w:val="fr-FR"/>
-        </w:rPr>
-      </w:pPr>
-      <w:r>
-        <w:rPr>
-          <w:lang w:val="fr-FR"/>
-        </w:rPr>
-        <w:t>I</w:t>
-      </w:r>
-      <w:r>
-        <w:rPr>
-          <w:lang w:val="fr-FR"/>
-        </w:rPr>
-        <w:t>m zweiten Schritt werden die Spalten ID, Customer_ID, SSN und Month aus dem Datensatz entfernt, da sie keinen Einfluss auf die Kreditvergabe haben.</w:t>
-      </w:r>
-    </w:p>
-    <w:p>
-      <w:pPr>
-        <w:rPr>
-          <w:lang w:val="fr-FR"/>
-        </w:rPr>
-      </w:pPr>
-    </w:p>
-    <w:p>
-      <w:pPr>
-        <w:rPr>
-          <w:lang w:val="fr-FR"/>
-        </w:rPr>
-      </w:pPr>
-      <w:r>
-        <w:rPr>
-          <w:lang w:val="fr-FR"/>
-        </w:rPr>
-        <w:t>Im dritten Schritt werden bestimmte Attribute weiter angepasst, um sinnvolle Ergebnisse zu erzielen. Das Attribut "Type_of_Loan" enthält eine Auflistung verschiedener Kreditarten. Um den Einfluss dieses Attributs auf die Kreditvergabe besser messen zu können, wird für jeden Kreditart ein neues Attribut implementiert, das angibt, ob der entsprechende Kreditart vorliegt oder nicht. Anschließend wird das Attribut "Type_of_Loan" gelöscht.</w:t>
+        <w:t xml:space="preserve">Im sechsten Schritt erfolgt die Skalierung der </w:t>
+      </w:r>
+      <w:r>
+        <w:rPr>
+          <w:lang w:val="fr-FR"/>
+        </w:rPr>
+        <w:t>stetigen</w:t>
+      </w:r>
+      <w:r>
+        <w:rPr>
+          <w:lang w:val="fr-FR"/>
+        </w:rPr>
+        <w:t xml:space="preserve"> Attribute</w:t>
+      </w:r>
+      <w:r>
+        <w:rPr>
+          <w:lang w:val="fr-FR"/>
+        </w:rPr>
+        <w:t xml:space="preserve">. Dabei kommt eine Standartskalierung zum Einsatz. </w:t>
+      </w:r>
+      <w:r>
+        <w:rPr>
+          <w:lang w:val="fr-FR"/>
+        </w:rPr>
+        <w:t>Die Standardisierung schließt Effekte aus, die die unterschiedlichen Skalen auf das Ergebnis des Random Forests haben könnten. Es wird verhindert, dass unterschiedlich große Skalenbereiche unverhältnismäßig große Auswirkungen auf das Ergebnis haben.</w:t>
+      </w:r>
+    </w:p>
+    <w:p>
+      <w:pPr>
+        <w:rPr>
+          <w:lang w:val="fr-FR"/>
+        </w:rPr>
+      </w:pPr>
+      <w:r>
+        <w:rPr>
+          <w:lang w:val="fr-FR"/>
+        </w:rPr>
+        <w:t>D</w:t>
+      </w:r>
+      <w:r>
+        <w:rPr>
+          <w:lang w:val="fr-FR"/>
+        </w:rPr>
+        <w:t xml:space="preserve">ie diskreten Attribute </w:t>
+      </w:r>
+      <w:r>
+        <w:rPr>
+          <w:lang w:val="fr-FR"/>
+        </w:rPr>
+        <w:t xml:space="preserve">werden hingegen </w:t>
+      </w:r>
+      <w:r>
+        <w:rPr>
+          <w:lang w:val="fr-FR"/>
+        </w:rPr>
+        <w:t xml:space="preserve">kodiert. </w:t>
+      </w:r>
+      <w:r>
+        <w:rPr>
+          <w:lang w:val="fr-FR"/>
+        </w:rPr>
+        <w:t>Die kategoriale Kodierung ist eine Technik zur Kodierung kategorialer Daten. Bei kategorischen Daten handelt es sich um Variablensätze, die Beschriftungsvariablen anstelle von numerischen Werten enthalten. Viele Algorithmen für maschinelles Lernen sind nicht in der Lage, kategorische Variablen zu verarbeiten. Daher ist es wichtig, die Daten in einer geeigneten Form zu kodieren, damit Sie diese Variablen vorverarbeiten können.</w:t>
       </w:r>
       <w:r>
         <w:rPr>
@@ -4303,19 +4570,7 @@
         <w:rPr>
           <w:lang w:val="fr-FR"/>
         </w:rPr>
-        <w:t>Das Attribut</w:t>
-      </w:r>
-      <w:r>
-        <w:rPr>
-          <w:lang w:val="fr-FR"/>
-        </w:rPr>
-        <w:t xml:space="preserve"> Credit_History_Age </w:t>
-      </w:r>
-      <w:r>
-        <w:rPr>
-          <w:lang w:val="fr-FR"/>
-        </w:rPr>
-        <w:t>ist in Form von Jahren und Monaten dargestellt.</w:t>
+        <w:t>Je nach Art des Attributes werden unterschiedliche Kodierungsverfahren angewendet, abhängig von ihrer Bedeutung. Dabei kommen der Ordinalkodierer, der One-Hot-Kodierer und der Label-Kodierer zum Einsatz.</w:t>
       </w:r>
       <w:r>
         <w:rPr>
@@ -4325,314 +4580,106 @@
       </w:r>
       <w:r>
         <w:rPr>
+          <w:lang w:val="fr-FR"/>
+        </w:rPr>
+        <w:t>Der Ordinalkodierer wird für Attribute verwendet, die zwar nominell sind, aber über ein Ordnungselement und eine sinnvolle Reihenfolge verfügen.</w:t>
+      </w:r>
+      <w:r>
+        <w:rPr>
+          <w:lang w:val="fr-FR"/>
+        </w:rPr>
+        <w:t xml:space="preserve"> </w:t>
+      </w:r>
+      <w:r>
+        <w:rPr>
+          <w:lang w:val="fr-FR"/>
+        </w:rPr>
+        <w:t>Der One-Hot-Kodierer wird verwendet, wenn die einzelnen Ausprägungen eines Attributes keine Beziehungen zueinander haben</w:t>
+      </w:r>
+      <w:r>
+        <w:rPr>
+          <w:lang w:val="fr-FR"/>
+        </w:rPr>
+        <w:t xml:space="preserve">. </w:t>
+      </w:r>
+      <w:r>
+        <w:rPr>
+          <w:lang w:val="fr-FR"/>
+        </w:rPr>
+        <w:t>Der Label-Kodierer wird für die Zielvariable verwendet.</w:t>
+      </w:r>
+      <w:r>
+        <w:rPr>
+          <w:lang w:val="fr-FR"/>
+        </w:rPr>
+        <w:t xml:space="preserve"> </w:t>
+      </w:r>
+      <w:r>
+        <w:rPr>
+          <w:lang w:val="fr-FR"/>
+        </w:rPr>
+        <w:t>Durch diese Kodierungsverfahren wird sichergestellt, dass die Attribute angemessen in numerischer Form dargestellt werden, um sie in anschließenden Analysen oder Modellierungen verwenden zu können.</w:t>
+      </w:r>
+    </w:p>
+    <w:p>
+      <w:pPr>
+        <w:rPr>
+          <w:lang w:val="fr-FR"/>
+        </w:rPr>
+      </w:pPr>
+    </w:p>
+    <w:p>
+      <w:pPr>
+        <w:rPr>
+          <w:lang w:val="fr-FR"/>
+        </w:rPr>
+      </w:pPr>
+      <w:r>
+        <w:rPr>
           <w:highlight w:val="yellow"/>
           <w:lang w:val="fr-FR"/>
         </w:rPr>
-        <w:t>TODO</w:t>
-      </w:r>
-      <w:r>
-        <w:rPr>
-          <w:lang w:val="fr-FR"/>
-        </w:rPr>
-        <w:t xml:space="preserve">. </w:t>
-      </w:r>
-    </w:p>
-    <w:p>
-      <w:pPr>
-        <w:rPr>
-          <w:lang w:val="fr-FR"/>
-        </w:rPr>
-      </w:pPr>
-    </w:p>
-    <w:p>
-      <w:pPr>
-        <w:rPr>
-          <w:lang w:val="fr-FR"/>
-        </w:rPr>
-      </w:pPr>
-      <w:r>
-        <w:rPr>
-          <w:lang w:val="fr-FR"/>
-        </w:rPr>
-        <w:t>Im vierten Schritt wird die Zielvariable in Form des Attributs "Credit Score" aus dem Datensatz extrahiert.</w:t>
-      </w:r>
-    </w:p>
-    <w:p>
-      <w:pPr>
-        <w:rPr>
-          <w:lang w:val="fr-FR"/>
-        </w:rPr>
-      </w:pPr>
-      <w:r>
-        <w:rPr>
-          <w:lang w:val="fr-FR"/>
-        </w:rPr>
-        <w:t xml:space="preserve">Im fünften Schritt werden die Attribute in stetige und diskrete Attribute unterteilt. Die stetigen Attribute </w:t>
-      </w:r>
-      <w:proofErr w:type="gramStart"/>
-      <w:r>
-        <w:rPr>
-          <w:lang w:val="fr-FR"/>
-        </w:rPr>
-        <w:t>sind:</w:t>
-      </w:r>
-      <w:proofErr w:type="gramEnd"/>
-      <w:r>
-        <w:rPr>
-          <w:lang w:val="fr-FR"/>
-        </w:rPr>
-        <w:t xml:space="preserve"> </w:t>
+        <w:t>7 Schritt Indexing ?</w:t>
+      </w:r>
+    </w:p>
+    <w:p>
+      <w:pPr>
+        <w:rPr>
+          <w:lang w:val="fr-FR"/>
+        </w:rPr>
+      </w:pPr>
+    </w:p>
+    <w:p>
+      <w:pPr>
+        <w:rPr>
+          <w:lang w:val="fr-FR"/>
+        </w:rPr>
+      </w:pPr>
+      <w:r>
+        <w:rPr>
+          <w:lang w:val="fr-FR"/>
+        </w:rPr>
+        <w:t xml:space="preserve">Insgesamt führen die beschriebenen Schritte der Datenvorverarbeitung dazu, dass die im folgenden durchgeführten Analysen durchführbar und interpretierbar sind. Ein weiterer Effekt wird bei der Accuracy des Random Forest deutlich. Diese konnte durch die beschriebenen Maßnahmen auf </w:t>
       </w:r>
       <w:r>
         <w:rPr>
           <w:highlight w:val="yellow"/>
           <w:lang w:val="fr-FR"/>
         </w:rPr>
-        <w:t>TODO</w:t>
-      </w:r>
-      <w:r>
-        <w:rPr>
-          <w:lang w:val="fr-FR"/>
-        </w:rPr>
-        <w:t xml:space="preserve">. Die diskreten Attribute </w:t>
-      </w:r>
-      <w:proofErr w:type="gramStart"/>
-      <w:r>
-        <w:rPr>
-          <w:lang w:val="fr-FR"/>
-        </w:rPr>
-        <w:t>sind:</w:t>
-      </w:r>
-      <w:proofErr w:type="gramEnd"/>
-      <w:r>
-        <w:rPr>
-          <w:lang w:val="fr-FR"/>
-        </w:rPr>
-        <w:t xml:space="preserve"> </w:t>
+        <w:t>0.</w:t>
       </w:r>
       <w:r>
         <w:rPr>
           <w:highlight w:val="yellow"/>
           <w:lang w:val="fr-FR"/>
         </w:rPr>
-        <w:t>TODO</w:t>
-      </w:r>
-      <w:r>
-        <w:rPr>
-          <w:lang w:val="fr-FR"/>
-        </w:rPr>
-        <w:t>.</w:t>
-      </w:r>
-      <w:r>
-        <w:rPr>
-          <w:lang w:val="fr-FR"/>
-        </w:rPr>
-        <w:t xml:space="preserve"> </w:t>
-      </w:r>
-    </w:p>
-    <w:p>
-      <w:pPr>
-        <w:rPr>
-          <w:lang w:val="fr-FR"/>
-        </w:rPr>
-      </w:pPr>
-    </w:p>
-    <w:p>
-      <w:pPr>
-        <w:rPr>
-          <w:lang w:val="fr-FR"/>
-        </w:rPr>
-      </w:pPr>
-      <w:r>
-        <w:rPr>
-          <w:lang w:val="fr-FR"/>
-        </w:rPr>
-        <w:t xml:space="preserve">Im sechsten Schritt erfolgt die Skalierung der </w:t>
-      </w:r>
-      <w:r>
-        <w:rPr>
-          <w:lang w:val="fr-FR"/>
-        </w:rPr>
-        <w:t>stetigen</w:t>
-      </w:r>
-      <w:r>
-        <w:rPr>
-          <w:lang w:val="fr-FR"/>
-        </w:rPr>
-        <w:t xml:space="preserve"> Attribute</w:t>
-      </w:r>
-      <w:r>
-        <w:rPr>
-          <w:lang w:val="fr-FR"/>
-        </w:rPr>
-        <w:t>. Dabei kommt eine Standartskalierung zum Einsatz. D</w:t>
-      </w:r>
-      <w:r>
-        <w:rPr>
-          <w:lang w:val="fr-FR"/>
-        </w:rPr>
-        <w:t xml:space="preserve">ie diskreten Attribute </w:t>
-      </w:r>
-      <w:r>
-        <w:rPr>
-          <w:lang w:val="fr-FR"/>
-        </w:rPr>
-        <w:t xml:space="preserve">werden hingegen </w:t>
-      </w:r>
-      <w:r>
-        <w:rPr>
-          <w:lang w:val="fr-FR"/>
-        </w:rPr>
-        <w:t xml:space="preserve">kodiert. </w:t>
-      </w:r>
-      <w:r>
-        <w:rPr>
-          <w:lang w:val="fr-FR"/>
-        </w:rPr>
-        <w:t>Die kategoriale Kodierung ist eine Technik zur Kodierung kategorialer Daten. Bei kategorischen Daten handelt es sich um Variablensätze, die Beschriftungsvariablen anstelle von numerischen Werten enthalten. Viele Algorithmen für maschinelles Lernen sind nicht in der Lage, kategorische Variablen zu verarbeiten. Daher ist es wichtig, die Daten in einer geeigneten Form zu kodieren, damit Sie diese Variablen vorverarbeiten können.</w:t>
-      </w:r>
-      <w:r>
-        <w:rPr>
-          <w:lang w:val="fr-FR"/>
-        </w:rPr>
-        <w:t xml:space="preserve"> </w:t>
-      </w:r>
-      <w:r>
-        <w:rPr>
-          <w:lang w:val="fr-FR"/>
-        </w:rPr>
-        <w:t>Je nach Art des Attributes werden unterschiedliche Kodierungsverfahren angewendet, abhängig von ihrer Bedeutung. Dabei kommen der Ordinalkodierer, der One-Hot-Kodierer und der Label-Kodierer zum Einsatz.</w:t>
-      </w:r>
-      <w:r>
-        <w:rPr>
-          <w:lang w:val="fr-FR"/>
-        </w:rPr>
-        <w:t xml:space="preserve"> </w:t>
-      </w:r>
-      <w:r>
-        <w:rPr>
-          <w:lang w:val="fr-FR"/>
-        </w:rPr>
-        <w:t>Der Ordinalkodierer wird für Attribute verwendet, die zwar nominell sind, aber über ein Ordnungselement und eine sinnvolle Reihenfolge verfügen.</w:t>
-      </w:r>
-      <w:r>
-        <w:rPr>
-          <w:lang w:val="fr-FR"/>
-        </w:rPr>
-        <w:t xml:space="preserve"> </w:t>
-      </w:r>
-      <w:r>
-        <w:rPr>
-          <w:lang w:val="fr-FR"/>
-        </w:rPr>
-        <w:t xml:space="preserve">Der One-Hot-Kodierer wird verwendet, wenn die einzelnen Ausprägungen eines Attributes keine Beziehungen </w:t>
-      </w:r>
-      <w:r>
-        <w:rPr>
-          <w:lang w:val="fr-FR"/>
-        </w:rPr>
-        <w:lastRenderedPageBreak/>
-        <w:t>zueinander haben</w:t>
-      </w:r>
-      <w:r>
-        <w:rPr>
-          <w:lang w:val="fr-FR"/>
-        </w:rPr>
-        <w:t xml:space="preserve">. </w:t>
-      </w:r>
-      <w:r>
-        <w:rPr>
-          <w:lang w:val="fr-FR"/>
-        </w:rPr>
-        <w:t>Der Label-Kodierer wird für die Zielvariable verwendet.</w:t>
-      </w:r>
-      <w:r>
-        <w:rPr>
-          <w:lang w:val="fr-FR"/>
-        </w:rPr>
-        <w:t xml:space="preserve"> </w:t>
-      </w:r>
-      <w:r>
-        <w:rPr>
-          <w:lang w:val="fr-FR"/>
-        </w:rPr>
-        <w:t>Durch diese Kodierungsverfahren wird sichergestellt, dass die Attribute angemessen in numerischer Form dargestellt werden, um sie in anschließenden Analysen oder Modellierungen verwenden zu können.</w:t>
-      </w:r>
-    </w:p>
-    <w:p>
-      <w:pPr>
-        <w:rPr>
-          <w:lang w:val="fr-FR"/>
-        </w:rPr>
-      </w:pPr>
-    </w:p>
-    <w:p>
-      <w:pPr>
-        <w:rPr>
-          <w:lang w:val="fr-FR"/>
-        </w:rPr>
-      </w:pPr>
-      <w:r>
-        <w:rPr>
-          <w:highlight w:val="yellow"/>
-          <w:lang w:val="fr-FR"/>
-        </w:rPr>
-        <w:t>7 Schritt Indexing ?</w:t>
-      </w:r>
-    </w:p>
-    <w:p>
-      <w:pPr>
-        <w:rPr>
-          <w:lang w:val="fr-FR"/>
-        </w:rPr>
-      </w:pPr>
-    </w:p>
-    <w:p>
-      <w:pPr>
-        <w:rPr>
-          <w:lang w:val="fr-FR"/>
-        </w:rPr>
-      </w:pPr>
-      <w:r>
-        <w:rPr>
-          <w:noProof/>
-          <w:lang w:val="fr-FR"/>
-        </w:rPr>
-        <w:drawing>
-          <wp:inline distT="0" distB="0" distL="0" distR="0" wp14:anchorId="67A89B06" wp14:editId="4A501610">
-            <wp:extent cx="3551228" cy="952583"/>
-            <wp:effectExtent l="0" t="0" r="0" b="0"/>
-            <wp:docPr id="978800269" name="Grafik 1" descr="Ein Bild, das Text, Schrift, Screenshot, weiß enthält.&#10;&#10;Automatisch generierte Beschreibung"/>
-            <wp:cNvGraphicFramePr>
-              <a:graphicFrameLocks xmlns:a="http://schemas.openxmlformats.org/drawingml/2006/main" noChangeAspect="1"/>
-            </wp:cNvGraphicFramePr>
-            <a:graphic xmlns:a="http://schemas.openxmlformats.org/drawingml/2006/main">
-              <a:graphicData uri="http://schemas.openxmlformats.org/drawingml/2006/picture">
-                <pic:pic xmlns:pic="http://schemas.openxmlformats.org/drawingml/2006/picture">
-                  <pic:nvPicPr>
-                    <pic:cNvPr id="978800269" name="Grafik 1" descr="Ein Bild, das Text, Schrift, Screenshot, weiß enthält.&#10;&#10;Automatisch generierte Beschreibung"/>
-                    <pic:cNvPicPr/>
-                  </pic:nvPicPr>
-                  <pic:blipFill>
-                    <a:blip r:embed="rId20"/>
-                    <a:stretch>
-                      <a:fillRect/>
-                    </a:stretch>
-                  </pic:blipFill>
-                  <pic:spPr>
-                    <a:xfrm>
-                      <a:off x="0" y="0"/>
-                      <a:ext cx="3551228" cy="952583"/>
-                    </a:xfrm>
-                    <a:prstGeom prst="rect">
-                      <a:avLst/>
-                    </a:prstGeom>
-                  </pic:spPr>
-                </pic:pic>
-              </a:graphicData>
-            </a:graphic>
-          </wp:inline>
-        </w:drawing>
+        <w:t>XX</w:t>
+      </w:r>
+      <w:r>
+        <w:rPr>
+          <w:lang w:val="fr-FR"/>
+        </w:rPr>
+        <w:t xml:space="preserve"> erhöht werden.</w:t>
       </w:r>
     </w:p>
     <w:p>
@@ -6098,8 +6145,8 @@
       </w:pPr>
     </w:p>
     <w:sectPr>
-      <w:headerReference w:type="default" r:id="rId21"/>
-      <w:footerReference w:type="default" r:id="rId22"/>
+      <w:headerReference w:type="default" r:id="rId20"/>
+      <w:footerReference w:type="default" r:id="rId21"/>
       <w:pgSz w:w="11906" w:h="16838"/>
       <w:pgMar w:top="1418" w:right="1134" w:bottom="1418" w:left="1701" w:header="510" w:footer="454" w:gutter="0"/>
       <w:pgNumType w:start="6"/>
@@ -8977,7 +9024,6 @@
   <w:style w:type="character" w:default="1" w:styleId="Absatz-Standardschriftart">
     <w:name w:val="Default Paragraph Font"/>
     <w:uiPriority w:val="1"/>
-    <w:semiHidden/>
     <w:unhideWhenUsed/>
   </w:style>
   <w:style w:type="table" w:default="1" w:styleId="NormaleTabelle">
@@ -10077,25 +10123,12 @@
 </file>
 
 <file path=customXml/item1.xml><?xml version="1.0" encoding="utf-8"?>
-<b:Sources xmlns:b="http://schemas.openxmlformats.org/officeDocument/2006/bibliography" xmlns="http://schemas.openxmlformats.org/officeDocument/2006/bibliography" SelectedStyle="\APASixthEditionOfficeOnline.xsl" StyleName="APA" Version="6"/>
+<go:gDocsCustomXmlDataStorage xmlns:go="http://customooxmlschemas.google.com/" xmlns:r="http://schemas.openxmlformats.org/officeDocument/2006/relationships" uri="GoogleDocsCustomDataVersion1">
+  <go:docsCustomData xmlns:go="http://customooxmlschemas.google.com/" roundtripDataSignature="AMtx7mhKEjVyDwBcEKbSMizgCxETywOMUw==">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</go:docsCustomData>
+</go:gDocsCustomXmlDataStorage>
 </file>
 
 <file path=customXml/item2.xml><?xml version="1.0" encoding="utf-8"?>
-<p:properties xmlns:p="http://schemas.microsoft.com/office/2006/metadata/properties" xmlns:xsi="http://www.w3.org/2001/XMLSchema-instance" xmlns:pc="http://schemas.microsoft.com/office/infopath/2007/PartnerControls">
-  <documentManagement/>
-</p:properties>
-</file>
-
-<file path=customXml/item3.xml><?xml version="1.0" encoding="utf-8"?>
-<?mso-contentType ?>
-<FormTemplates xmlns="http://schemas.microsoft.com/sharepoint/v3/contenttype/forms">
-  <Display>DocumentLibraryForm</Display>
-  <Edit>DocumentLibraryForm</Edit>
-  <New>DocumentLibraryForm</New>
-</FormTemplates>
-</file>
-
-<file path=customXml/item4.xml><?xml version="1.0" encoding="utf-8"?>
 <ct:contentTypeSchema xmlns:ct="http://schemas.microsoft.com/office/2006/metadata/contentType" xmlns:ma="http://schemas.microsoft.com/office/2006/metadata/properties/metaAttributes" ct:_="" ma:_="" ma:contentTypeName="Dokument" ma:contentTypeID="0x01010049A087754329724BB7AAAD3873C5823C" ma:contentTypeVersion="12" ma:contentTypeDescription="Ein neues Dokument erstellen." ma:contentTypeScope="" ma:versionID="6ee1fe792757fe76fb43e4f257138098">
   <xsd:schema xmlns:xsd="http://www.w3.org/2001/XMLSchema" xmlns:xs="http://www.w3.org/2001/XMLSchema" xmlns:p="http://schemas.microsoft.com/office/2006/metadata/properties" xmlns:ns3="63fcffaa-edf7-42ec-a1dd-ef9c1858873e" xmlns:ns4="507275c9-3720-4897-bf0c-74287292f0cb" targetNamespace="http://schemas.microsoft.com/office/2006/metadata/properties" ma:root="true" ma:fieldsID="9872eb2cbac57cfeed7dc42f1d53edbe" ns3:_="" ns4:_="">
     <xsd:import namespace="63fcffaa-edf7-42ec-a1dd-ef9c1858873e"/>
@@ -10312,38 +10345,35 @@
 </ct:contentTypeSchema>
 </file>
 
+<file path=customXml/item3.xml><?xml version="1.0" encoding="utf-8"?>
+<?mso-contentType ?>
+<FormTemplates xmlns="http://schemas.microsoft.com/sharepoint/v3/contenttype/forms">
+  <Display>DocumentLibraryForm</Display>
+  <Edit>DocumentLibraryForm</Edit>
+  <New>DocumentLibraryForm</New>
+</FormTemplates>
+</file>
+
+<file path=customXml/item4.xml><?xml version="1.0" encoding="utf-8"?>
+<p:properties xmlns:p="http://schemas.microsoft.com/office/2006/metadata/properties" xmlns:xsi="http://www.w3.org/2001/XMLSchema-instance" xmlns:pc="http://schemas.microsoft.com/office/infopath/2007/PartnerControls">
+  <documentManagement/>
+</p:properties>
+</file>
+
 <file path=customXml/item5.xml><?xml version="1.0" encoding="utf-8"?>
-<go:gDocsCustomXmlDataStorage xmlns:go="http://customooxmlschemas.google.com/" xmlns:r="http://schemas.openxmlformats.org/officeDocument/2006/relationships" uri="GoogleDocsCustomDataVersion1">
-  <go:docsCustomData xmlns:go="http://customooxmlschemas.google.com/" roundtripDataSignature="AMtx7mhKEjVyDwBcEKbSMizgCxETywOMUw==">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</go:docsCustomData>
-</go:gDocsCustomXmlDataStorage>
+<b:Sources xmlns:b="http://schemas.openxmlformats.org/officeDocument/2006/bibliography" xmlns="http://schemas.openxmlformats.org/officeDocument/2006/bibliography" SelectedStyle="\APASixthEditionOfficeOnline.xsl" StyleName="APA" Version="6"/>
 </file>
 
 <file path=customXml/itemProps1.xml><?xml version="1.0" encoding="utf-8"?>
-<ds:datastoreItem xmlns:ds="http://schemas.openxmlformats.org/officeDocument/2006/customXml" ds:itemID="{C4E5FCF9-835C-4825-929E-8C780D595F20}">
+<ds:datastoreItem xmlns:ds="http://schemas.openxmlformats.org/officeDocument/2006/customXml" ds:itemID="{11111111-1234-1234-1234-123412341234}">
   <ds:schemaRefs>
-    <ds:schemaRef ds:uri="http://schemas.openxmlformats.org/officeDocument/2006/bibliography"/>
+    <ds:schemaRef ds:uri="http://customooxmlschemas.google.com/"/>
+    <ds:schemaRef ds:uri="http://schemas.openxmlformats.org/officeDocument/2006/relationships"/>
   </ds:schemaRefs>
 </ds:datastoreItem>
 </file>
 
 <file path=customXml/itemProps2.xml><?xml version="1.0" encoding="utf-8"?>
-<ds:datastoreItem xmlns:ds="http://schemas.openxmlformats.org/officeDocument/2006/customXml" ds:itemID="{6F96D20E-05FC-48B2-AAAC-D7166F6CA8CD}">
-  <ds:schemaRefs>
-    <ds:schemaRef ds:uri="http://schemas.microsoft.com/office/2006/metadata/properties"/>
-    <ds:schemaRef ds:uri="http://schemas.microsoft.com/office/infopath/2007/PartnerControls"/>
-  </ds:schemaRefs>
-</ds:datastoreItem>
-</file>
-
-<file path=customXml/itemProps3.xml><?xml version="1.0" encoding="utf-8"?>
-<ds:datastoreItem xmlns:ds="http://schemas.openxmlformats.org/officeDocument/2006/customXml" ds:itemID="{EF10D48F-1E8F-4129-BD76-EA8F5437A519}">
-  <ds:schemaRefs>
-    <ds:schemaRef ds:uri="http://schemas.microsoft.com/sharepoint/v3/contenttype/forms"/>
-  </ds:schemaRefs>
-</ds:datastoreItem>
-</file>
-
-<file path=customXml/itemProps4.xml><?xml version="1.0" encoding="utf-8"?>
 <ds:datastoreItem xmlns:ds="http://schemas.openxmlformats.org/officeDocument/2006/customXml" ds:itemID="{C6D24530-B9A8-455B-B7D3-6CAF1CB7829F}">
   <ds:schemaRefs>
     <ds:schemaRef ds:uri="http://schemas.microsoft.com/office/2006/metadata/contentType"/>
@@ -10362,11 +10392,27 @@
 </ds:datastoreItem>
 </file>
 
+<file path=customXml/itemProps3.xml><?xml version="1.0" encoding="utf-8"?>
+<ds:datastoreItem xmlns:ds="http://schemas.openxmlformats.org/officeDocument/2006/customXml" ds:itemID="{EF10D48F-1E8F-4129-BD76-EA8F5437A519}">
+  <ds:schemaRefs>
+    <ds:schemaRef ds:uri="http://schemas.microsoft.com/sharepoint/v3/contenttype/forms"/>
+  </ds:schemaRefs>
+</ds:datastoreItem>
+</file>
+
+<file path=customXml/itemProps4.xml><?xml version="1.0" encoding="utf-8"?>
+<ds:datastoreItem xmlns:ds="http://schemas.openxmlformats.org/officeDocument/2006/customXml" ds:itemID="{6F96D20E-05FC-48B2-AAAC-D7166F6CA8CD}">
+  <ds:schemaRefs>
+    <ds:schemaRef ds:uri="http://schemas.microsoft.com/office/2006/metadata/properties"/>
+    <ds:schemaRef ds:uri="http://schemas.microsoft.com/office/infopath/2007/PartnerControls"/>
+  </ds:schemaRefs>
+</ds:datastoreItem>
+</file>
+
 <file path=customXml/itemProps5.xml><?xml version="1.0" encoding="utf-8"?>
-<ds:datastoreItem xmlns:ds="http://schemas.openxmlformats.org/officeDocument/2006/customXml" ds:itemID="{11111111-1234-1234-1234-123412341234}">
+<ds:datastoreItem xmlns:ds="http://schemas.openxmlformats.org/officeDocument/2006/customXml" ds:itemID="{C4E5FCF9-835C-4825-929E-8C780D595F20}">
   <ds:schemaRefs>
-    <ds:schemaRef ds:uri="http://customooxmlschemas.google.com/"/>
-    <ds:schemaRef ds:uri="http://schemas.openxmlformats.org/officeDocument/2006/relationships"/>
+    <ds:schemaRef ds:uri="http://schemas.openxmlformats.org/officeDocument/2006/bibliography"/>
   </ds:schemaRefs>
 </ds:datastoreItem>
 </file>
</xml_diff>